<commit_message>
subscribe background image updated media
</commit_message>
<xml_diff>
--- a/assests/2021-12-03_project-exam-1_ankit-soni_report.docx
+++ b/assests/2021-12-03_project-exam-1_ankit-soni_report.docx
@@ -306,12 +306,16 @@
         <w:rPr>
           <w:b/>
           <w:color w:val="auto"/>
+          <w:sz w:val="36"/>
+          <w:szCs w:val="36"/>
         </w:rPr>
       </w:pPr>
       <w:r>
         <w:rPr>
           <w:b/>
           <w:color w:val="auto"/>
+          <w:sz w:val="36"/>
+          <w:szCs w:val="36"/>
         </w:rPr>
         <w:t>What went well on the project</w:t>
       </w:r>
@@ -320,30 +324,71 @@
     <w:p>
       <w:pPr>
         <w:rPr>
+          <w:sz w:val="32"/>
+          <w:szCs w:val="32"/>
           <w:u w:val="single"/>
         </w:rPr>
       </w:pPr>
       <w:r>
         <w:rPr>
+          <w:sz w:val="32"/>
+          <w:szCs w:val="32"/>
           <w:u w:val="single"/>
         </w:rPr>
         <w:t>Logo:</w:t>
       </w:r>
     </w:p>
     <w:p>
-      <w:r>
-        <w:t>I wanted to have logo which gives information about me, something simple, something short with some colour. I made few logos to choose from and finally, I went to make my own logo in XD and saved as SVG. It came out absolutely brilliant, from scaling to colours, i am all satisfied.</w:t>
-      </w:r>
-    </w:p>
-    <w:p/>
-    <w:p>
-      <w:pPr>
-        <w:rPr>
+      <w:pPr>
+        <w:rPr>
+          <w:sz w:val="32"/>
+          <w:szCs w:val="32"/>
+        </w:rPr>
+      </w:pPr>
+      <w:r>
+        <w:rPr>
+          <w:sz w:val="32"/>
+          <w:szCs w:val="32"/>
+        </w:rPr>
+        <w:t xml:space="preserve">I wanted to have logo which gives information about me, something simple, something short with some colour. I made few logos to choose from and finally, I went to make my own logo in XD and saved as SVG. It came out absolutely brilliant, from scaling to colours, </w:t>
+      </w:r>
+      <w:proofErr w:type="spellStart"/>
+      <w:r>
+        <w:rPr>
+          <w:sz w:val="32"/>
+          <w:szCs w:val="32"/>
+        </w:rPr>
+        <w:t>i</w:t>
+      </w:r>
+      <w:proofErr w:type="spellEnd"/>
+      <w:r>
+        <w:rPr>
+          <w:sz w:val="32"/>
+          <w:szCs w:val="32"/>
+        </w:rPr>
+        <w:t xml:space="preserve"> am all satisfied.</w:t>
+      </w:r>
+    </w:p>
+    <w:p>
+      <w:pPr>
+        <w:rPr>
+          <w:sz w:val="32"/>
+          <w:szCs w:val="32"/>
+        </w:rPr>
+      </w:pPr>
+    </w:p>
+    <w:p>
+      <w:pPr>
+        <w:rPr>
+          <w:sz w:val="32"/>
+          <w:szCs w:val="32"/>
           <w:u w:val="single"/>
         </w:rPr>
       </w:pPr>
       <w:r>
         <w:rPr>
+          <w:sz w:val="32"/>
+          <w:szCs w:val="32"/>
           <w:u w:val="single"/>
         </w:rPr>
         <w:t>Layout:</w:t>
@@ -351,6 +396,8 @@
       <w:r>
         <w:rPr>
           <w:noProof/>
+          <w:sz w:val="32"/>
+          <w:szCs w:val="32"/>
           <w:u w:val="single"/>
           <w:lang w:val="en-US"/>
         </w:rPr>
@@ -358,56 +405,96 @@
       </w:r>
     </w:p>
     <w:p>
-      <w:r>
+      <w:pPr>
+        <w:rPr>
+          <w:sz w:val="32"/>
+          <w:szCs w:val="32"/>
+        </w:rPr>
+      </w:pPr>
+      <w:r>
+        <w:rPr>
+          <w:sz w:val="32"/>
+          <w:szCs w:val="32"/>
+        </w:rPr>
         <w:t>I create my site map starting with header, main and footer. Header consists of navigation, footer for my icons and copyright information and main section for main content of page.</w:t>
       </w:r>
     </w:p>
     <w:p>
-      <w:r>
+      <w:pPr>
+        <w:rPr>
+          <w:sz w:val="32"/>
+          <w:szCs w:val="32"/>
+        </w:rPr>
+      </w:pPr>
+      <w:r>
+        <w:rPr>
+          <w:sz w:val="32"/>
+          <w:szCs w:val="32"/>
+        </w:rPr>
         <w:t>After, I went on to add introduction banner section after header. I thought just to highlight my h1 a bit with background image to give make site interesting.</w:t>
       </w:r>
     </w:p>
     <w:p>
-      <w:r>
+      <w:pPr>
+        <w:rPr>
+          <w:sz w:val="32"/>
+          <w:szCs w:val="32"/>
+        </w:rPr>
+      </w:pPr>
+      <w:r>
+        <w:rPr>
+          <w:sz w:val="32"/>
+          <w:szCs w:val="32"/>
+        </w:rPr>
         <w:t>Aside was added eventually during production phase. I thought it would improve user experience in general. It also makes sense for my users to choose from different categories and since I am not on one theme.</w:t>
       </w:r>
     </w:p>
     <w:p>
-      <w:r>
+      <w:pPr>
+        <w:rPr>
+          <w:sz w:val="32"/>
+          <w:szCs w:val="32"/>
+        </w:rPr>
+      </w:pPr>
+      <w:r>
+        <w:rPr>
+          <w:sz w:val="32"/>
+          <w:szCs w:val="32"/>
+        </w:rPr>
         <w:t>In footer section</w:t>
       </w:r>
       <w:r>
+        <w:rPr>
+          <w:sz w:val="32"/>
+          <w:szCs w:val="32"/>
+        </w:rPr>
         <w:t>,</w:t>
       </w:r>
       <w:r>
-        <w:t xml:space="preserve"> I added subscribe container in production phase and highlighted with bright yellow background with pencils. According to user research , It was stand out in my design.</w:t>
-      </w:r>
-    </w:p>
-    <w:p>
-      <w:pPr>
-        <w:rPr>
-          <w:u w:val="single"/>
-        </w:rPr>
-      </w:pPr>
-      <w:r>
-        <w:rPr>
-          <w:u w:val="single"/>
-        </w:rPr>
-        <w:t>Color &amp; typograpgy</w:t>
+        <w:rPr>
+          <w:sz w:val="32"/>
+          <w:szCs w:val="32"/>
+        </w:rPr>
+        <w:t xml:space="preserve"> I added subscribe container in production phase and highlighted with bright yellow background with pencils. According to user </w:t>
+      </w:r>
+      <w:proofErr w:type="gramStart"/>
+      <w:r>
+        <w:rPr>
+          <w:sz w:val="32"/>
+          <w:szCs w:val="32"/>
+        </w:rPr>
+        <w:t>research ,</w:t>
+      </w:r>
+      <w:proofErr w:type="gramEnd"/>
+      <w:r>
+        <w:rPr>
+          <w:sz w:val="32"/>
+          <w:szCs w:val="32"/>
+        </w:rPr>
+        <w:t xml:space="preserve"> It was stand out in my design.</w:t>
       </w:r>
     </w:p>
     <w:p/>
-    <w:p/>
-    <w:p>
-      <w:pPr>
-        <w:rPr>
-          <w:rFonts w:ascii="Helvetica Neue Thin" w:hAnsi="Helvetica Neue Thin"/>
-          <w:noProof/>
-          <w:sz w:val="36"/>
-          <w:szCs w:val="36"/>
-        </w:rPr>
-      </w:pPr>
-    </w:p>
     <w:p>
       <w:pPr>
         <w:pStyle w:val="Heading3"/>
@@ -538,7 +625,17 @@
           <w:sz w:val="32"/>
           <w:szCs w:val="32"/>
         </w:rPr>
-        <w:t>about everything, I had to change my theme color twice during design. Specially, font-family for my headings didn’t bring that heirarcy which I wanted. I thought was to</w:t>
+        <w:t xml:space="preserve">about everything, I had to change my theme color </w:t>
+      </w:r>
+      <w:r>
+        <w:rPr>
+          <w:rFonts w:ascii="Helvetica Neue Thin" w:hAnsi="Helvetica Neue Thin"/>
+          <w:noProof/>
+          <w:sz w:val="32"/>
+          <w:szCs w:val="32"/>
+        </w:rPr>
+        <w:lastRenderedPageBreak/>
+        <w:t>twice during design. Specially, font-family for my headings didn’t bring that heirarcy which I wanted. I thought was to</w:t>
       </w:r>
       <w:r>
         <w:rPr>
@@ -605,7 +702,6 @@
           <w:sz w:val="32"/>
           <w:szCs w:val="32"/>
         </w:rPr>
-        <w:lastRenderedPageBreak/>
         <w:t>I wanted to have smooth user experience, specially navigate to different page. I also had grid layout for most of the site, and used grid-area th</w:t>
       </w:r>
       <w:r>
@@ -779,8 +875,410 @@
           <w:noProof/>
           <w:sz w:val="36"/>
           <w:szCs w:val="36"/>
-        </w:rPr>
-      </w:pPr>
+          <w:u w:val="single"/>
+        </w:rPr>
+      </w:pPr>
+      <w:r>
+        <w:rPr>
+          <w:rFonts w:ascii="Helvetica Neue Thin" w:hAnsi="Helvetica Neue Thin"/>
+          <w:noProof/>
+          <w:sz w:val="36"/>
+          <w:szCs w:val="36"/>
+        </w:rPr>
+        <w:t>After finishing layout</w:t>
+      </w:r>
+      <w:r>
+        <w:rPr>
+          <w:rFonts w:ascii="Helvetica Neue Thin" w:hAnsi="Helvetica Neue Thin"/>
+          <w:noProof/>
+          <w:sz w:val="36"/>
+          <w:szCs w:val="36"/>
+        </w:rPr>
+        <w:t xml:space="preserve"> in design</w:t>
+      </w:r>
+      <w:r>
+        <w:rPr>
+          <w:rFonts w:ascii="Helvetica Neue Thin" w:hAnsi="Helvetica Neue Thin"/>
+          <w:noProof/>
+          <w:sz w:val="36"/>
+          <w:szCs w:val="36"/>
+        </w:rPr>
+        <w:t xml:space="preserve">, </w:t>
+      </w:r>
+      <w:r>
+        <w:rPr>
+          <w:rFonts w:ascii="Helvetica Neue Thin" w:hAnsi="Helvetica Neue Thin"/>
+          <w:noProof/>
+          <w:sz w:val="36"/>
+          <w:szCs w:val="36"/>
+        </w:rPr>
+        <w:t xml:space="preserve">I started with hard coded texts in almost all pages </w:t>
+      </w:r>
+      <w:r>
+        <w:rPr>
+          <w:rFonts w:ascii="Helvetica Neue Thin" w:hAnsi="Helvetica Neue Thin"/>
+          <w:noProof/>
+          <w:sz w:val="36"/>
+          <w:szCs w:val="36"/>
+        </w:rPr>
+        <w:t>and created</w:t>
+      </w:r>
+      <w:r>
+        <w:rPr>
+          <w:rFonts w:ascii="Helvetica Neue Thin" w:hAnsi="Helvetica Neue Thin"/>
+          <w:noProof/>
+          <w:sz w:val="36"/>
+          <w:szCs w:val="36"/>
+        </w:rPr>
+        <w:t xml:space="preserve"> html and css</w:t>
+      </w:r>
+      <w:r>
+        <w:rPr>
+          <w:rFonts w:ascii="Helvetica Neue Thin" w:hAnsi="Helvetica Neue Thin"/>
+          <w:noProof/>
+          <w:sz w:val="36"/>
+          <w:szCs w:val="36"/>
+        </w:rPr>
+        <w:t xml:space="preserve"> pages</w:t>
+      </w:r>
+      <w:r>
+        <w:rPr>
+          <w:rFonts w:ascii="Helvetica Neue Thin" w:hAnsi="Helvetica Neue Thin"/>
+          <w:noProof/>
+          <w:sz w:val="36"/>
+          <w:szCs w:val="36"/>
+        </w:rPr>
+        <w:t xml:space="preserve">. I planned my total layout with grid for body. </w:t>
+      </w:r>
+    </w:p>
+    <w:p>
+      <w:pPr>
+        <w:rPr>
+          <w:rFonts w:ascii="Helvetica Neue Thin" w:hAnsi="Helvetica Neue Thin"/>
+          <w:noProof/>
+          <w:sz w:val="36"/>
+          <w:szCs w:val="36"/>
+          <w:u w:val="single"/>
+        </w:rPr>
+      </w:pPr>
+    </w:p>
+    <w:p>
+      <w:pPr>
+        <w:rPr>
+          <w:rFonts w:ascii="Helvetica Neue Thin" w:hAnsi="Helvetica Neue Thin"/>
+          <w:noProof/>
+          <w:sz w:val="36"/>
+          <w:szCs w:val="36"/>
+          <w:u w:val="single"/>
+        </w:rPr>
+      </w:pPr>
+    </w:p>
+    <w:p>
+      <w:pPr>
+        <w:rPr>
+          <w:rFonts w:ascii="Helvetica Neue Thin" w:hAnsi="Helvetica Neue Thin"/>
+          <w:noProof/>
+          <w:sz w:val="36"/>
+          <w:szCs w:val="36"/>
+          <w:u w:val="single"/>
+        </w:rPr>
+      </w:pPr>
+    </w:p>
+    <w:p>
+      <w:pPr>
+        <w:rPr>
+          <w:rFonts w:ascii="Helvetica Neue Thin" w:hAnsi="Helvetica Neue Thin"/>
+          <w:noProof/>
+          <w:sz w:val="36"/>
+          <w:szCs w:val="36"/>
+          <w:u w:val="single"/>
+        </w:rPr>
+      </w:pPr>
+      <w:r>
+        <w:rPr>
+          <w:rFonts w:ascii="Helvetica Neue Thin" w:hAnsi="Helvetica Neue Thin"/>
+          <w:noProof/>
+          <w:sz w:val="36"/>
+          <w:szCs w:val="36"/>
+          <w:u w:val="single"/>
+        </w:rPr>
+        <w:lastRenderedPageBreak/>
+        <w:t>Grid&amp; flex:</w:t>
+      </w:r>
+    </w:p>
+    <w:p>
+      <w:pPr>
+        <w:rPr>
+          <w:rFonts w:ascii="Helvetica Neue Thin" w:hAnsi="Helvetica Neue Thin"/>
+          <w:noProof/>
+          <w:sz w:val="36"/>
+          <w:szCs w:val="36"/>
+        </w:rPr>
+      </w:pPr>
+      <w:r>
+        <w:rPr>
+          <w:rFonts w:ascii="Helvetica Neue Thin" w:hAnsi="Helvetica Neue Thin"/>
+          <w:noProof/>
+          <w:sz w:val="36"/>
+          <w:szCs w:val="36"/>
+        </w:rPr>
+        <w:t>I made grid and flex global class and went on to use same classes almost on all pages. Which helped me to repeat myself by declaring all the time display grid and flex.</w:t>
+      </w:r>
+      <w:r>
+        <w:rPr>
+          <w:rFonts w:ascii="Helvetica Neue Thin" w:hAnsi="Helvetica Neue Thin"/>
+          <w:noProof/>
+          <w:sz w:val="36"/>
+          <w:szCs w:val="36"/>
+        </w:rPr>
+        <w:t xml:space="preserve"> </w:t>
+      </w:r>
+      <w:r>
+        <w:rPr>
+          <w:rFonts w:ascii="Helvetica Neue Thin" w:hAnsi="Helvetica Neue Thin"/>
+          <w:noProof/>
+          <w:sz w:val="36"/>
+          <w:szCs w:val="36"/>
+        </w:rPr>
+        <w:t>I used grid area for body and then went on to add rows and remove columns for my media queries. Job done quite easily for mobile and tablet screens since grid gives so much of flexibility.</w:t>
+      </w:r>
+    </w:p>
+    <w:p>
+      <w:pPr>
+        <w:rPr>
+          <w:rFonts w:ascii="Helvetica Neue Thin" w:hAnsi="Helvetica Neue Thin"/>
+          <w:noProof/>
+          <w:sz w:val="36"/>
+          <w:szCs w:val="36"/>
+        </w:rPr>
+      </w:pPr>
+    </w:p>
+    <w:p>
+      <w:pPr>
+        <w:rPr>
+          <w:rFonts w:ascii="Helvetica Neue Thin" w:hAnsi="Helvetica Neue Thin"/>
+          <w:noProof/>
+          <w:sz w:val="36"/>
+          <w:szCs w:val="36"/>
+          <w:u w:val="single"/>
+        </w:rPr>
+      </w:pPr>
+      <w:r>
+        <w:rPr>
+          <w:rFonts w:ascii="Helvetica Neue Thin" w:hAnsi="Helvetica Neue Thin"/>
+          <w:noProof/>
+          <w:sz w:val="36"/>
+          <w:szCs w:val="36"/>
+          <w:u w:val="single"/>
+        </w:rPr>
+        <w:t>CSS pages:</w:t>
+      </w:r>
+    </w:p>
+    <w:p>
+      <w:pPr>
+        <w:rPr>
+          <w:rFonts w:ascii="Helvetica Neue Thin" w:hAnsi="Helvetica Neue Thin"/>
+          <w:noProof/>
+          <w:sz w:val="36"/>
+          <w:szCs w:val="36"/>
+        </w:rPr>
+      </w:pPr>
+      <w:r>
+        <w:rPr>
+          <w:rFonts w:ascii="Helvetica Neue Thin" w:hAnsi="Helvetica Neue Thin"/>
+          <w:noProof/>
+          <w:sz w:val="36"/>
+          <w:szCs w:val="36"/>
+        </w:rPr>
+        <w:t>To make it easy for readability of my code I divided my css files to different for each page. It made so much sense because mostly I was using general grid and flex classes and implemented extra styling only where was necessary.</w:t>
+      </w:r>
+    </w:p>
+    <w:p>
+      <w:pPr>
+        <w:rPr>
+          <w:rFonts w:ascii="Helvetica Neue Thin" w:hAnsi="Helvetica Neue Thin"/>
+          <w:noProof/>
+          <w:sz w:val="36"/>
+          <w:szCs w:val="36"/>
+        </w:rPr>
+      </w:pPr>
+      <w:r>
+        <w:rPr>
+          <w:rFonts w:ascii="Helvetica Neue Thin" w:hAnsi="Helvetica Neue Thin"/>
+          <w:noProof/>
+          <w:sz w:val="36"/>
+          <w:szCs w:val="36"/>
+        </w:rPr>
+        <w:t xml:space="preserve">I declared my color pallet and fonts in style.css and many classes like success, hidden , error etc. And used them thoughtout without repeating myself. </w:t>
+      </w:r>
+    </w:p>
+    <w:p>
+      <w:pPr>
+        <w:rPr>
+          <w:sz w:val="32"/>
+          <w:szCs w:val="32"/>
+          <w:u w:val="single"/>
+        </w:rPr>
+      </w:pPr>
+    </w:p>
+    <w:p>
+      <w:pPr>
+        <w:rPr>
+          <w:sz w:val="32"/>
+          <w:szCs w:val="32"/>
+          <w:u w:val="single"/>
+        </w:rPr>
+      </w:pPr>
+      <w:r>
+        <w:rPr>
+          <w:sz w:val="32"/>
+          <w:szCs w:val="32"/>
+          <w:u w:val="single"/>
+        </w:rPr>
+        <w:t>Modal for user feedback:</w:t>
+      </w:r>
+    </w:p>
+    <w:p>
+      <w:pPr>
+        <w:rPr>
+          <w:u w:val="single"/>
+        </w:rPr>
+      </w:pPr>
+    </w:p>
+    <w:p>
+      <w:r>
+        <w:rPr>
+          <w:sz w:val="32"/>
+          <w:szCs w:val="32"/>
+        </w:rPr>
+        <w:t xml:space="preserve">To let user know about error or feedback when user submit comment or form, I created modal which would give user feedback right under header and I positioned absolute and  pushed main down with higher margin. </w:t>
+      </w:r>
+      <w:proofErr w:type="gramStart"/>
+      <w:r>
+        <w:rPr>
+          <w:sz w:val="32"/>
+          <w:szCs w:val="32"/>
+        </w:rPr>
+        <w:t>Which gives user immediate feedback with red background for error and green for success.</w:t>
+      </w:r>
+      <w:proofErr w:type="gramEnd"/>
+    </w:p>
+    <w:p>
+      <w:pPr>
+        <w:rPr>
+          <w:rFonts w:ascii="Helvetica Neue Thin" w:hAnsi="Helvetica Neue Thin"/>
+          <w:noProof/>
+          <w:sz w:val="36"/>
+          <w:szCs w:val="36"/>
+        </w:rPr>
+      </w:pPr>
+    </w:p>
+    <w:p>
+      <w:pPr>
+        <w:rPr>
+          <w:rFonts w:ascii="Helvetica Neue Thin" w:hAnsi="Helvetica Neue Thin"/>
+          <w:noProof/>
+          <w:sz w:val="36"/>
+          <w:szCs w:val="36"/>
+          <w:u w:val="single"/>
+        </w:rPr>
+      </w:pPr>
+      <w:r>
+        <w:rPr>
+          <w:rFonts w:ascii="Helvetica Neue Thin" w:hAnsi="Helvetica Neue Thin"/>
+          <w:noProof/>
+          <w:sz w:val="36"/>
+          <w:szCs w:val="36"/>
+          <w:u w:val="single"/>
+        </w:rPr>
+        <w:t>Javascript files</w:t>
+      </w:r>
+    </w:p>
+    <w:p>
+      <w:pPr>
+        <w:rPr>
+          <w:sz w:val="32"/>
+          <w:szCs w:val="32"/>
+        </w:rPr>
+      </w:pPr>
+      <w:r>
+        <w:rPr>
+          <w:sz w:val="32"/>
+          <w:szCs w:val="32"/>
+        </w:rPr>
+        <w:t xml:space="preserve">Once html and </w:t>
+      </w:r>
+      <w:proofErr w:type="spellStart"/>
+      <w:r>
+        <w:rPr>
+          <w:sz w:val="32"/>
+          <w:szCs w:val="32"/>
+        </w:rPr>
+        <w:t>css</w:t>
+      </w:r>
+      <w:proofErr w:type="spellEnd"/>
+      <w:r>
+        <w:rPr>
+          <w:sz w:val="32"/>
+          <w:szCs w:val="32"/>
+        </w:rPr>
+        <w:t xml:space="preserve"> was ready</w:t>
+      </w:r>
+      <w:r>
+        <w:rPr>
+          <w:sz w:val="32"/>
+          <w:szCs w:val="32"/>
+        </w:rPr>
+        <w:t xml:space="preserve"> with hardcoded content, I created script.js file for my general functions like for hamburger bars for mobile screen, loader for on page load, search-input event listener, to display error or success to user since all of this functions follows in all pages.</w:t>
+      </w:r>
+    </w:p>
+    <w:p>
+      <w:pPr>
+        <w:rPr>
+          <w:sz w:val="32"/>
+          <w:szCs w:val="32"/>
+        </w:rPr>
+      </w:pPr>
+      <w:r>
+        <w:rPr>
+          <w:sz w:val="32"/>
+          <w:szCs w:val="32"/>
+        </w:rPr>
+        <w:t>I then created fetch request for user to choose categories and display posts according to categories.</w:t>
+      </w:r>
+    </w:p>
+    <w:p>
+      <w:pPr>
+        <w:rPr>
+          <w:rFonts w:ascii="Helvetica Neue Thin" w:hAnsi="Helvetica Neue Thin"/>
+          <w:noProof/>
+          <w:sz w:val="36"/>
+          <w:szCs w:val="36"/>
+          <w:u w:val="single"/>
+        </w:rPr>
+      </w:pPr>
+      <w:r>
+        <w:rPr>
+          <w:sz w:val="32"/>
+          <w:szCs w:val="32"/>
+        </w:rPr>
+        <w:lastRenderedPageBreak/>
+        <w:t xml:space="preserve">I started </w:t>
+      </w:r>
+      <w:r>
+        <w:rPr>
+          <w:sz w:val="32"/>
+          <w:szCs w:val="32"/>
+        </w:rPr>
+        <w:t xml:space="preserve">to write separate JS files for each html page. </w:t>
+      </w:r>
+      <w:r>
+        <w:rPr>
+          <w:sz w:val="32"/>
+          <w:szCs w:val="32"/>
+        </w:rPr>
+        <w:t xml:space="preserve"> </w:t>
+      </w:r>
     </w:p>
     <w:p>
       <w:pPr>
@@ -911,7 +1409,6 @@
           <w:b/>
           <w:color w:val="auto"/>
         </w:rPr>
-        <w:lastRenderedPageBreak/>
         <w:t>What would you do differently next time</w:t>
       </w:r>
     </w:p>
@@ -1301,6 +1798,7 @@
         </w:rPr>
       </w:pPr>
       <w:r>
+        <w:lastRenderedPageBreak/>
         <w:t>Image-compress:</w:t>
       </w:r>
       <w:r>
@@ -1566,7 +2064,6 @@
         </w:rPr>
       </w:pPr>
       <w:r>
-        <w:lastRenderedPageBreak/>
         <w:t>Freepik.com:</w:t>
       </w:r>
     </w:p>
@@ -3504,7 +4001,7 @@
 </file>
 
 <file path=customXml/itemProps1.xml><?xml version="1.0" encoding="utf-8"?>
-<ds:datastoreItem xmlns:ds="http://schemas.openxmlformats.org/officeDocument/2006/customXml" ds:itemID="{7E6908CA-CBE0-4B88-9833-A227D5C0CEFB}">
+<ds:datastoreItem xmlns:ds="http://schemas.openxmlformats.org/officeDocument/2006/customXml" ds:itemID="{F184A4FE-9D9F-47AF-90EA-B76406A201FD}">
   <ds:schemaRefs>
     <ds:schemaRef ds:uri="http://schemas.openxmlformats.org/officeDocument/2006/bibliography"/>
   </ds:schemaRefs>

</xml_diff>

<commit_message>
a tags moved inside li in nav
according to validator w3, a tags cant be direct child of ul
</commit_message>
<xml_diff>
--- a/assests/2021-12-03_project-exam-1_ankit-soni_report.docx
+++ b/assests/2021-12-03_project-exam-1_ankit-soni_report.docx
@@ -3,8 +3,14 @@
 <w:document xmlns:ve="http://schemas.openxmlformats.org/markup-compatibility/2006" xmlns:o="urn:schemas-microsoft-com:office:office" xmlns:r="http://schemas.openxmlformats.org/officeDocument/2006/relationships" xmlns:m="http://schemas.openxmlformats.org/officeDocument/2006/math" xmlns:v="urn:schemas-microsoft-com:vml" xmlns:wp="http://schemas.openxmlformats.org/drawingml/2006/wordprocessingDrawing" xmlns:w10="urn:schemas-microsoft-com:office:word" xmlns:w="http://schemas.openxmlformats.org/wordprocessingml/2006/main" xmlns:wne="http://schemas.microsoft.com/office/word/2006/wordml">
   <w:body>
     <w:p>
-      <w:r>
-        <w:rPr>
+      <w:pPr>
+        <w:rPr>
+          <w:rFonts w:ascii="Arial" w:hAnsi="Arial" w:cs="Arial"/>
+        </w:rPr>
+      </w:pPr>
+      <w:r>
+        <w:rPr>
+          <w:rFonts w:ascii="Arial" w:hAnsi="Arial" w:cs="Arial"/>
           <w:noProof/>
           <w:lang w:val="en-US"/>
         </w:rPr>
@@ -67,15 +73,39 @@
         </w:drawing>
       </w:r>
     </w:p>
-    <w:p/>
-    <w:p/>
-    <w:p/>
-    <w:p/>
+    <w:p>
+      <w:pPr>
+        <w:rPr>
+          <w:rFonts w:ascii="Arial" w:hAnsi="Arial" w:cs="Arial"/>
+        </w:rPr>
+      </w:pPr>
+    </w:p>
+    <w:p>
+      <w:pPr>
+        <w:rPr>
+          <w:rFonts w:ascii="Arial" w:hAnsi="Arial" w:cs="Arial"/>
+        </w:rPr>
+      </w:pPr>
+    </w:p>
+    <w:p>
+      <w:pPr>
+        <w:rPr>
+          <w:rFonts w:ascii="Arial" w:hAnsi="Arial" w:cs="Arial"/>
+        </w:rPr>
+      </w:pPr>
+    </w:p>
+    <w:p>
+      <w:pPr>
+        <w:rPr>
+          <w:rFonts w:ascii="Arial" w:hAnsi="Arial" w:cs="Arial"/>
+        </w:rPr>
+      </w:pPr>
+    </w:p>
     <w:p>
       <w:pPr>
         <w:jc w:val="center"/>
         <w:rPr>
-          <w:rFonts w:ascii="Helvetica Neue" w:hAnsi="Helvetica Neue"/>
+          <w:rFonts w:ascii="Arial" w:hAnsi="Arial" w:cs="Arial"/>
           <w:sz w:val="80"/>
           <w:szCs w:val="80"/>
         </w:rPr>
@@ -86,12 +116,14 @@
         <w:pStyle w:val="Heading1"/>
         <w:jc w:val="center"/>
         <w:rPr>
+          <w:rFonts w:ascii="Arial" w:hAnsi="Arial" w:cs="Arial"/>
           <w:sz w:val="72"/>
           <w:szCs w:val="72"/>
         </w:rPr>
       </w:pPr>
       <w:r>
         <w:rPr>
+          <w:rFonts w:ascii="Arial" w:hAnsi="Arial" w:cs="Arial"/>
           <w:sz w:val="72"/>
           <w:szCs w:val="72"/>
         </w:rPr>
@@ -99,6 +131,7 @@
       </w:r>
       <w:r>
         <w:rPr>
+          <w:rFonts w:ascii="Arial" w:hAnsi="Arial" w:cs="Arial"/>
           <w:sz w:val="72"/>
           <w:szCs w:val="72"/>
         </w:rPr>
@@ -108,6 +141,7 @@
       <w:bookmarkEnd w:id="0"/>
       <w:r>
         <w:rPr>
+          <w:rFonts w:ascii="Arial" w:hAnsi="Arial" w:cs="Arial"/>
           <w:sz w:val="72"/>
           <w:szCs w:val="72"/>
         </w:rPr>
@@ -115,6 +149,7 @@
       </w:r>
       <w:r>
         <w:rPr>
+          <w:rFonts w:ascii="Arial" w:hAnsi="Arial" w:cs="Arial"/>
           <w:sz w:val="72"/>
           <w:szCs w:val="72"/>
         </w:rPr>
@@ -125,7 +160,7 @@
       <w:pPr>
         <w:jc w:val="center"/>
         <w:rPr>
-          <w:rFonts w:ascii="Helvetica Neue Thin" w:hAnsi="Helvetica Neue Thin"/>
+          <w:rFonts w:ascii="Arial" w:hAnsi="Arial" w:cs="Arial"/>
           <w:sz w:val="56"/>
           <w:szCs w:val="56"/>
         </w:rPr>
@@ -135,14 +170,14 @@
       <w:pPr>
         <w:jc w:val="center"/>
         <w:rPr>
-          <w:rFonts w:ascii="Helvetica Neue Thin" w:hAnsi="Helvetica Neue Thin"/>
+          <w:rFonts w:ascii="Arial" w:hAnsi="Arial" w:cs="Arial"/>
           <w:sz w:val="56"/>
           <w:szCs w:val="56"/>
         </w:rPr>
       </w:pPr>
       <w:r>
         <w:rPr>
-          <w:rFonts w:ascii="Helvetica Neue Thin" w:hAnsi="Helvetica Neue Thin"/>
+          <w:rFonts w:ascii="Arial" w:hAnsi="Arial" w:cs="Arial"/>
           <w:sz w:val="56"/>
           <w:szCs w:val="56"/>
         </w:rPr>
@@ -153,14 +188,14 @@
       <w:pPr>
         <w:jc w:val="center"/>
         <w:rPr>
-          <w:rFonts w:ascii="Helvetica Neue Thin" w:hAnsi="Helvetica Neue Thin"/>
+          <w:rFonts w:ascii="Arial" w:hAnsi="Arial" w:cs="Arial"/>
           <w:sz w:val="56"/>
           <w:szCs w:val="56"/>
         </w:rPr>
       </w:pPr>
       <w:r>
         <w:rPr>
-          <w:rFonts w:ascii="Helvetica Neue Thin" w:hAnsi="Helvetica Neue Thin"/>
+          <w:rFonts w:ascii="Arial" w:hAnsi="Arial" w:cs="Arial"/>
           <w:sz w:val="56"/>
           <w:szCs w:val="56"/>
         </w:rPr>
@@ -172,14 +207,14 @@
         <w:spacing w:line="276" w:lineRule="auto"/>
         <w:jc w:val="center"/>
         <w:rPr>
-          <w:rFonts w:ascii="Helvetica Neue Thin" w:hAnsi="Helvetica Neue Thin"/>
+          <w:rFonts w:ascii="Arial" w:hAnsi="Arial" w:cs="Arial"/>
           <w:sz w:val="56"/>
           <w:szCs w:val="56"/>
         </w:rPr>
       </w:pPr>
       <w:r>
         <w:rPr>
-          <w:rFonts w:ascii="Helvetica Neue Thin" w:hAnsi="Helvetica Neue Thin"/>
+          <w:rFonts w:ascii="Arial" w:hAnsi="Arial" w:cs="Arial"/>
           <w:noProof/>
           <w:sz w:val="56"/>
           <w:szCs w:val="56"/>
@@ -237,7 +272,7 @@
       </w:r>
       <w:r>
         <w:rPr>
-          <w:rFonts w:ascii="Helvetica Neue Thin" w:hAnsi="Helvetica Neue Thin"/>
+          <w:rFonts w:ascii="Arial" w:hAnsi="Arial" w:cs="Arial"/>
           <w:sz w:val="56"/>
           <w:szCs w:val="56"/>
         </w:rPr>
@@ -248,7 +283,7 @@
       <w:pPr>
         <w:jc w:val="center"/>
         <w:rPr>
-          <w:rFonts w:ascii="Helvetica Neue Thin" w:hAnsi="Helvetica Neue Thin"/>
+          <w:rFonts w:ascii="Arial" w:hAnsi="Arial" w:cs="Arial"/>
           <w:noProof/>
           <w:sz w:val="72"/>
           <w:szCs w:val="72"/>
@@ -259,7 +294,7 @@
       <w:pPr>
         <w:jc w:val="center"/>
         <w:rPr>
-          <w:rFonts w:ascii="Helvetica Neue Thin" w:hAnsi="Helvetica Neue Thin"/>
+          <w:rFonts w:ascii="Arial" w:hAnsi="Arial" w:cs="Arial"/>
           <w:noProof/>
           <w:sz w:val="72"/>
           <w:szCs w:val="72"/>
@@ -270,7 +305,7 @@
       <w:pPr>
         <w:jc w:val="center"/>
         <w:rPr>
-          <w:rFonts w:ascii="Helvetica Neue Thin" w:hAnsi="Helvetica Neue Thin"/>
+          <w:rFonts w:ascii="Arial" w:hAnsi="Arial" w:cs="Arial"/>
           <w:noProof/>
           <w:sz w:val="72"/>
           <w:szCs w:val="72"/>
@@ -280,7 +315,7 @@
     <w:p>
       <w:pPr>
         <w:rPr>
-          <w:rFonts w:ascii="Helvetica Neue" w:hAnsi="Helvetica Neue"/>
+          <w:rFonts w:ascii="Arial" w:hAnsi="Arial" w:cs="Arial"/>
           <w:noProof/>
           <w:sz w:val="44"/>
           <w:szCs w:val="44"/>
@@ -290,13 +325,22 @@
     <w:p>
       <w:pPr>
         <w:pStyle w:val="Heading2"/>
+        <w:rPr>
+          <w:rFonts w:ascii="Arial" w:hAnsi="Arial" w:cs="Arial"/>
+        </w:rPr>
       </w:pPr>
     </w:p>
     <w:p>
       <w:pPr>
         <w:pStyle w:val="Heading2"/>
-      </w:pPr>
-      <w:r>
+        <w:rPr>
+          <w:rFonts w:ascii="Arial" w:hAnsi="Arial" w:cs="Arial"/>
+        </w:rPr>
+      </w:pPr>
+      <w:r>
+        <w:rPr>
+          <w:rFonts w:ascii="Arial" w:hAnsi="Arial" w:cs="Arial"/>
+        </w:rPr>
         <w:t>Design</w:t>
       </w:r>
     </w:p>
@@ -304,6 +348,7 @@
       <w:pPr>
         <w:pStyle w:val="Heading3"/>
         <w:rPr>
+          <w:rFonts w:ascii="Arial" w:hAnsi="Arial" w:cs="Arial"/>
           <w:b/>
           <w:color w:val="auto"/>
           <w:sz w:val="36"/>
@@ -312,6 +357,7 @@
       </w:pPr>
       <w:r>
         <w:rPr>
+          <w:rFonts w:ascii="Arial" w:hAnsi="Arial" w:cs="Arial"/>
           <w:b/>
           <w:color w:val="auto"/>
           <w:sz w:val="36"/>
@@ -320,10 +366,17 @@
         <w:t>What went well on the project</w:t>
       </w:r>
     </w:p>
-    <w:p/>
-    <w:p>
-      <w:pPr>
-        <w:rPr>
+    <w:p>
+      <w:pPr>
+        <w:rPr>
+          <w:rFonts w:ascii="Arial" w:hAnsi="Arial" w:cs="Arial"/>
+        </w:rPr>
+      </w:pPr>
+    </w:p>
+    <w:p>
+      <w:pPr>
+        <w:rPr>
+          <w:rFonts w:ascii="Arial" w:hAnsi="Arial" w:cs="Arial"/>
           <w:sz w:val="32"/>
           <w:szCs w:val="32"/>
           <w:u w:val="single"/>
@@ -331,6 +384,7 @@
       </w:pPr>
       <w:r>
         <w:rPr>
+          <w:rFonts w:ascii="Arial" w:hAnsi="Arial" w:cs="Arial"/>
           <w:sz w:val="32"/>
           <w:szCs w:val="32"/>
           <w:u w:val="single"/>
@@ -341,45 +395,65 @@
     <w:p>
       <w:pPr>
         <w:rPr>
-          <w:sz w:val="32"/>
-          <w:szCs w:val="32"/>
-        </w:rPr>
-      </w:pPr>
-      <w:r>
-        <w:rPr>
-          <w:sz w:val="32"/>
-          <w:szCs w:val="32"/>
-        </w:rPr>
-        <w:t xml:space="preserve">I wanted to have logo which gives information about me, something simple, something short with some colour. I made few logos to choose from and finally, I went to make my own logo in XD and saved as SVG. It came out absolutely brilliant, from scaling to colours, </w:t>
-      </w:r>
-      <w:proofErr w:type="spellStart"/>
-      <w:r>
-        <w:rPr>
-          <w:sz w:val="32"/>
-          <w:szCs w:val="32"/>
-        </w:rPr>
-        <w:t>i</w:t>
-      </w:r>
-      <w:proofErr w:type="spellEnd"/>
-      <w:r>
-        <w:rPr>
-          <w:sz w:val="32"/>
-          <w:szCs w:val="32"/>
-        </w:rPr>
-        <w:t xml:space="preserve"> am all satisfied.</w:t>
-      </w:r>
-    </w:p>
-    <w:p>
-      <w:pPr>
-        <w:rPr>
-          <w:sz w:val="32"/>
-          <w:szCs w:val="32"/>
-        </w:rPr>
-      </w:pPr>
-    </w:p>
-    <w:p>
-      <w:pPr>
-        <w:rPr>
+          <w:rFonts w:ascii="Arial" w:hAnsi="Arial" w:cs="Arial"/>
+          <w:sz w:val="32"/>
+          <w:szCs w:val="32"/>
+        </w:rPr>
+      </w:pPr>
+      <w:r>
+        <w:rPr>
+          <w:rFonts w:ascii="Arial" w:hAnsi="Arial" w:cs="Arial"/>
+          <w:sz w:val="32"/>
+          <w:szCs w:val="32"/>
+        </w:rPr>
+        <w:t>I wanted to have logo which gives information about me, something simple, something short with some colour. I made few logos to choose from and finally, I went to make my own logo in XD and saved as SVG. It came out absolutely brilliant, from scaling to colours</w:t>
+      </w:r>
+      <w:r>
+        <w:rPr>
+          <w:rFonts w:ascii="Arial" w:hAnsi="Arial" w:cs="Arial"/>
+          <w:sz w:val="32"/>
+          <w:szCs w:val="32"/>
+        </w:rPr>
+        <w:t>, I</w:t>
+      </w:r>
+      <w:r>
+        <w:rPr>
+          <w:rFonts w:ascii="Arial" w:hAnsi="Arial" w:cs="Arial"/>
+          <w:sz w:val="32"/>
+          <w:szCs w:val="32"/>
+        </w:rPr>
+        <w:t xml:space="preserve"> </w:t>
+      </w:r>
+      <w:r>
+        <w:rPr>
+          <w:rFonts w:ascii="Arial" w:hAnsi="Arial" w:cs="Arial"/>
+          <w:sz w:val="32"/>
+          <w:szCs w:val="32"/>
+        </w:rPr>
+        <w:t xml:space="preserve">was </w:t>
+      </w:r>
+      <w:r>
+        <w:rPr>
+          <w:rFonts w:ascii="Arial" w:hAnsi="Arial" w:cs="Arial"/>
+          <w:sz w:val="32"/>
+          <w:szCs w:val="32"/>
+        </w:rPr>
+        <w:t>all satisfied.</w:t>
+      </w:r>
+    </w:p>
+    <w:p>
+      <w:pPr>
+        <w:rPr>
+          <w:rFonts w:ascii="Arial" w:hAnsi="Arial" w:cs="Arial"/>
+          <w:sz w:val="32"/>
+          <w:szCs w:val="32"/>
+        </w:rPr>
+      </w:pPr>
+    </w:p>
+    <w:p>
+      <w:pPr>
+        <w:rPr>
+          <w:rFonts w:ascii="Arial" w:hAnsi="Arial" w:cs="Arial"/>
           <w:sz w:val="32"/>
           <w:szCs w:val="32"/>
           <w:u w:val="single"/>
@@ -387,6 +461,7 @@
       </w:pPr>
       <w:r>
         <w:rPr>
+          <w:rFonts w:ascii="Arial" w:hAnsi="Arial" w:cs="Arial"/>
           <w:sz w:val="32"/>
           <w:szCs w:val="32"/>
           <w:u w:val="single"/>
@@ -395,6 +470,7 @@
       </w:r>
       <w:r>
         <w:rPr>
+          <w:rFonts w:ascii="Arial" w:hAnsi="Arial" w:cs="Arial"/>
           <w:noProof/>
           <w:sz w:val="32"/>
           <w:szCs w:val="32"/>
@@ -407,12 +483,14 @@
     <w:p>
       <w:pPr>
         <w:rPr>
-          <w:sz w:val="32"/>
-          <w:szCs w:val="32"/>
-        </w:rPr>
-      </w:pPr>
-      <w:r>
-        <w:rPr>
+          <w:rFonts w:ascii="Arial" w:hAnsi="Arial" w:cs="Arial"/>
+          <w:sz w:val="32"/>
+          <w:szCs w:val="32"/>
+        </w:rPr>
+      </w:pPr>
+      <w:r>
+        <w:rPr>
+          <w:rFonts w:ascii="Arial" w:hAnsi="Arial" w:cs="Arial"/>
           <w:sz w:val="32"/>
           <w:szCs w:val="32"/>
         </w:rPr>
@@ -422,12 +500,14 @@
     <w:p>
       <w:pPr>
         <w:rPr>
-          <w:sz w:val="32"/>
-          <w:szCs w:val="32"/>
-        </w:rPr>
-      </w:pPr>
-      <w:r>
-        <w:rPr>
+          <w:rFonts w:ascii="Arial" w:hAnsi="Arial" w:cs="Arial"/>
+          <w:sz w:val="32"/>
+          <w:szCs w:val="32"/>
+        </w:rPr>
+      </w:pPr>
+      <w:r>
+        <w:rPr>
+          <w:rFonts w:ascii="Arial" w:hAnsi="Arial" w:cs="Arial"/>
           <w:sz w:val="32"/>
           <w:szCs w:val="32"/>
         </w:rPr>
@@ -437,12 +517,14 @@
     <w:p>
       <w:pPr>
         <w:rPr>
-          <w:sz w:val="32"/>
-          <w:szCs w:val="32"/>
-        </w:rPr>
-      </w:pPr>
-      <w:r>
-        <w:rPr>
+          <w:rFonts w:ascii="Arial" w:hAnsi="Arial" w:cs="Arial"/>
+          <w:sz w:val="32"/>
+          <w:szCs w:val="32"/>
+        </w:rPr>
+      </w:pPr>
+      <w:r>
+        <w:rPr>
+          <w:rFonts w:ascii="Arial" w:hAnsi="Arial" w:cs="Arial"/>
           <w:sz w:val="32"/>
           <w:szCs w:val="32"/>
         </w:rPr>
@@ -452,12 +534,14 @@
     <w:p>
       <w:pPr>
         <w:rPr>
-          <w:sz w:val="32"/>
-          <w:szCs w:val="32"/>
-        </w:rPr>
-      </w:pPr>
-      <w:r>
-        <w:rPr>
+          <w:rFonts w:ascii="Arial" w:hAnsi="Arial" w:cs="Arial"/>
+          <w:sz w:val="32"/>
+          <w:szCs w:val="32"/>
+        </w:rPr>
+      </w:pPr>
+      <w:r>
+        <w:rPr>
+          <w:rFonts w:ascii="Arial" w:hAnsi="Arial" w:cs="Arial"/>
           <w:sz w:val="32"/>
           <w:szCs w:val="32"/>
         </w:rPr>
@@ -465,6 +549,7 @@
       </w:r>
       <w:r>
         <w:rPr>
+          <w:rFonts w:ascii="Arial" w:hAnsi="Arial" w:cs="Arial"/>
           <w:sz w:val="32"/>
           <w:szCs w:val="32"/>
         </w:rPr>
@@ -472,6 +557,7 @@
       </w:r>
       <w:r>
         <w:rPr>
+          <w:rFonts w:ascii="Arial" w:hAnsi="Arial" w:cs="Arial"/>
           <w:sz w:val="32"/>
           <w:szCs w:val="32"/>
         </w:rPr>
@@ -480,6 +566,7 @@
       <w:proofErr w:type="gramStart"/>
       <w:r>
         <w:rPr>
+          <w:rFonts w:ascii="Arial" w:hAnsi="Arial" w:cs="Arial"/>
           <w:sz w:val="32"/>
           <w:szCs w:val="32"/>
         </w:rPr>
@@ -488,17 +575,25 @@
       <w:proofErr w:type="gramEnd"/>
       <w:r>
         <w:rPr>
+          <w:rFonts w:ascii="Arial" w:hAnsi="Arial" w:cs="Arial"/>
           <w:sz w:val="32"/>
           <w:szCs w:val="32"/>
         </w:rPr>
         <w:t xml:space="preserve"> It was stand out in my design.</w:t>
       </w:r>
     </w:p>
-    <w:p/>
+    <w:p>
+      <w:pPr>
+        <w:rPr>
+          <w:rFonts w:ascii="Arial" w:hAnsi="Arial" w:cs="Arial"/>
+        </w:rPr>
+      </w:pPr>
+    </w:p>
     <w:p>
       <w:pPr>
         <w:pStyle w:val="Heading3"/>
         <w:rPr>
+          <w:rFonts w:ascii="Arial" w:hAnsi="Arial" w:cs="Arial"/>
           <w:b/>
           <w:color w:val="auto"/>
           <w:sz w:val="36"/>
@@ -507,6 +602,7 @@
       </w:pPr>
       <w:r>
         <w:rPr>
+          <w:rFonts w:ascii="Arial" w:hAnsi="Arial" w:cs="Arial"/>
           <w:b/>
           <w:color w:val="auto"/>
           <w:sz w:val="36"/>
@@ -516,6 +612,7 @@
       </w:r>
       <w:r>
         <w:rPr>
+          <w:rFonts w:ascii="Arial" w:hAnsi="Arial" w:cs="Arial"/>
           <w:b/>
           <w:color w:val="auto"/>
           <w:sz w:val="36"/>
@@ -525,6 +622,7 @@
       </w:r>
       <w:r>
         <w:rPr>
+          <w:rFonts w:ascii="Arial" w:hAnsi="Arial" w:cs="Arial"/>
           <w:b/>
           <w:color w:val="auto"/>
           <w:sz w:val="36"/>
@@ -536,7 +634,118 @@
     <w:p>
       <w:pPr>
         <w:rPr>
-          <w:rFonts w:ascii="Helvetica Neue Thin" w:hAnsi="Helvetica Neue Thin"/>
+          <w:rFonts w:ascii="Arial" w:hAnsi="Arial" w:cs="Arial"/>
+          <w:noProof/>
+          <w:sz w:val="32"/>
+          <w:szCs w:val="32"/>
+        </w:rPr>
+      </w:pPr>
+      <w:r>
+        <w:rPr>
+          <w:rFonts w:ascii="Arial" w:hAnsi="Arial" w:cs="Arial"/>
+          <w:noProof/>
+          <w:sz w:val="32"/>
+          <w:szCs w:val="32"/>
+        </w:rPr>
+        <w:t xml:space="preserve">Most difficult part for designing, was to choose theme for blogging site, to match colors and typography. Since I did not really have specific topic to blog about. I did not wanted to use dummy text for blog.So I decided to blog about general , sports, vegetarian food and learning different languages. </w:t>
+      </w:r>
+    </w:p>
+    <w:p>
+      <w:pPr>
+        <w:rPr>
+          <w:rFonts w:ascii="Arial" w:hAnsi="Arial" w:cs="Arial"/>
+          <w:noProof/>
+          <w:sz w:val="32"/>
+          <w:szCs w:val="32"/>
+        </w:rPr>
+      </w:pPr>
+      <w:r>
+        <w:rPr>
+          <w:rFonts w:ascii="Arial" w:hAnsi="Arial" w:cs="Arial"/>
+          <w:noProof/>
+          <w:sz w:val="32"/>
+          <w:szCs w:val="32"/>
+        </w:rPr>
+        <w:t>It made it difficult to choose colors and fonts. Cta would also be different, I wanted generally colorful website, but since it was blo9</w:t>
+      </w:r>
+      <w:r>
+        <w:rPr>
+          <w:rFonts w:ascii="Arial" w:hAnsi="Arial" w:cs="Arial"/>
+          <w:noProof/>
+          <w:sz w:val="32"/>
+          <w:szCs w:val="32"/>
+        </w:rPr>
+        <w:t>-</w:t>
+      </w:r>
+      <w:r>
+        <w:rPr>
+          <w:rFonts w:ascii="Arial" w:hAnsi="Arial" w:cs="Arial"/>
+          <w:noProof/>
+          <w:sz w:val="32"/>
+          <w:szCs w:val="32"/>
+        </w:rPr>
+        <w:t xml:space="preserve">site </w:t>
+      </w:r>
+      <w:r>
+        <w:rPr>
+          <w:rFonts w:ascii="Arial" w:hAnsi="Arial" w:cs="Arial"/>
+          <w:noProof/>
+          <w:sz w:val="32"/>
+          <w:szCs w:val="32"/>
+        </w:rPr>
+        <w:t xml:space="preserve">and i chose </w:t>
+      </w:r>
+      <w:r>
+        <w:rPr>
+          <w:rFonts w:ascii="Arial" w:hAnsi="Arial" w:cs="Arial"/>
+          <w:noProof/>
+          <w:sz w:val="32"/>
+          <w:szCs w:val="32"/>
+        </w:rPr>
+        <w:t xml:space="preserve">about everything, I had to change my theme color twice during design. Specially, font-family for my headings didn’t bring that heirarcy which I wanted. I thought </w:t>
+      </w:r>
+      <w:r>
+        <w:rPr>
+          <w:rFonts w:ascii="Arial" w:hAnsi="Arial" w:cs="Arial"/>
+          <w:noProof/>
+          <w:sz w:val="32"/>
+          <w:szCs w:val="32"/>
+        </w:rPr>
+        <w:lastRenderedPageBreak/>
+        <w:t>was to</w:t>
+      </w:r>
+      <w:r>
+        <w:rPr>
+          <w:rFonts w:ascii="Arial" w:hAnsi="Arial" w:cs="Arial"/>
+          <w:noProof/>
+          <w:sz w:val="32"/>
+          <w:szCs w:val="32"/>
+        </w:rPr>
+        <w:t>o</w:t>
+      </w:r>
+      <w:r>
+        <w:rPr>
+          <w:rFonts w:ascii="Arial" w:hAnsi="Arial" w:cs="Arial"/>
+          <w:noProof/>
+          <w:sz w:val="32"/>
+          <w:szCs w:val="32"/>
+        </w:rPr>
+        <w:t xml:space="preserve"> formal headings. So I went on to change heading fonts three times. And gone on with “</w:t>
+      </w:r>
+      <w:r>
+        <w:rPr>
+          <w:rFonts w:ascii="Arial" w:hAnsi="Arial" w:cs="Arial"/>
+          <w:noProof/>
+          <w:sz w:val="32"/>
+          <w:szCs w:val="32"/>
+        </w:rPr>
+        <w:t>Meriende Sans”.</w:t>
+      </w:r>
+    </w:p>
+    <w:p>
+      <w:pPr>
+        <w:rPr>
+          <w:rFonts w:ascii="Arial" w:hAnsi="Arial" w:cs="Arial"/>
           <w:noProof/>
           <w:sz w:val="32"/>
           <w:szCs w:val="32"/>
@@ -545,159 +754,27 @@
       </w:pPr>
       <w:r>
         <w:rPr>
-          <w:rFonts w:ascii="Helvetica Neue Thin" w:hAnsi="Helvetica Neue Thin"/>
+          <w:rFonts w:ascii="Arial" w:hAnsi="Arial" w:cs="Arial"/>
           <w:noProof/>
           <w:sz w:val="32"/>
           <w:szCs w:val="32"/>
           <w:u w:val="single"/>
         </w:rPr>
-        <w:t>Fonts- colors:</w:t>
-      </w:r>
-    </w:p>
-    <w:p>
-      <w:pPr>
-        <w:rPr>
-          <w:rFonts w:ascii="Helvetica Neue Thin" w:hAnsi="Helvetica Neue Thin"/>
-          <w:noProof/>
-          <w:sz w:val="32"/>
-          <w:szCs w:val="32"/>
-        </w:rPr>
-      </w:pPr>
-      <w:r>
-        <w:rPr>
-          <w:rFonts w:ascii="Helvetica Neue Thin" w:hAnsi="Helvetica Neue Thin"/>
-          <w:noProof/>
-          <w:sz w:val="32"/>
-          <w:szCs w:val="32"/>
-        </w:rPr>
-        <w:t xml:space="preserve">Most difficult part for designing, was to choose theme for blogging site, to match colors and typography. Since I did not really have specific topic to blog about. I did not wanted to use dummy text for blog.So I decided to blog about general , sports, vegetarian food and learning different languages. </w:t>
-      </w:r>
-    </w:p>
-    <w:p>
-      <w:pPr>
-        <w:rPr>
-          <w:rFonts w:ascii="Helvetica Neue Thin" w:hAnsi="Helvetica Neue Thin"/>
-          <w:noProof/>
-          <w:sz w:val="32"/>
-          <w:szCs w:val="32"/>
-        </w:rPr>
-      </w:pPr>
-      <w:r>
-        <w:rPr>
-          <w:rFonts w:ascii="Helvetica Neue Thin" w:hAnsi="Helvetica Neue Thin"/>
-          <w:noProof/>
-          <w:sz w:val="32"/>
-          <w:szCs w:val="32"/>
-        </w:rPr>
-        <w:t>It made it difficult to choose colors and fonts. Cta would also be different, I wanted generally colorful website, but since it was blo9</w:t>
-      </w:r>
-      <w:r>
-        <w:rPr>
-          <w:rFonts w:ascii="Helvetica Neue Thin" w:hAnsi="Helvetica Neue Thin"/>
-          <w:noProof/>
-          <w:sz w:val="32"/>
-          <w:szCs w:val="32"/>
-        </w:rPr>
-        <w:t>-</w:t>
-      </w:r>
-      <w:r>
-        <w:rPr>
-          <w:rFonts w:ascii="Helvetica Neue Thin" w:hAnsi="Helvetica Neue Thin"/>
-          <w:noProof/>
-          <w:sz w:val="32"/>
-          <w:szCs w:val="32"/>
-        </w:rPr>
-        <w:t xml:space="preserve">site </w:t>
-      </w:r>
-      <w:r>
-        <w:rPr>
-          <w:rFonts w:ascii="Helvetica Neue Thin" w:hAnsi="Helvetica Neue Thin"/>
-          <w:noProof/>
-          <w:sz w:val="32"/>
-          <w:szCs w:val="32"/>
-        </w:rPr>
-        <w:t xml:space="preserve">and i chose </w:t>
-      </w:r>
-      <w:r>
-        <w:rPr>
-          <w:rFonts w:ascii="Helvetica Neue Thin" w:hAnsi="Helvetica Neue Thin"/>
-          <w:noProof/>
-          <w:sz w:val="32"/>
-          <w:szCs w:val="32"/>
-        </w:rPr>
-        <w:t xml:space="preserve">about everything, I had to change my theme color </w:t>
-      </w:r>
-      <w:r>
-        <w:rPr>
-          <w:rFonts w:ascii="Helvetica Neue Thin" w:hAnsi="Helvetica Neue Thin"/>
-          <w:noProof/>
-          <w:sz w:val="32"/>
-          <w:szCs w:val="32"/>
-        </w:rPr>
-        <w:lastRenderedPageBreak/>
-        <w:t>twice during design. Specially, font-family for my headings didn’t bring that heirarcy which I wanted. I thought was to</w:t>
-      </w:r>
-      <w:r>
-        <w:rPr>
-          <w:rFonts w:ascii="Helvetica Neue Thin" w:hAnsi="Helvetica Neue Thin"/>
-          <w:noProof/>
-          <w:sz w:val="32"/>
-          <w:szCs w:val="32"/>
-        </w:rPr>
-        <w:t>o</w:t>
-      </w:r>
-      <w:r>
-        <w:rPr>
-          <w:rFonts w:ascii="Helvetica Neue Thin" w:hAnsi="Helvetica Neue Thin"/>
-          <w:noProof/>
-          <w:sz w:val="32"/>
-          <w:szCs w:val="32"/>
-        </w:rPr>
-        <w:t xml:space="preserve"> formal headings. So I went on to change heading fonts three times. And gone on with “</w:t>
-      </w:r>
-      <w:r>
-        <w:rPr>
-          <w:rFonts w:ascii="Helvetica Neue Thin" w:hAnsi="Helvetica Neue Thin"/>
-          <w:noProof/>
-          <w:sz w:val="32"/>
-          <w:szCs w:val="32"/>
-        </w:rPr>
-        <w:t>Meriende Sans”.</w:t>
-      </w:r>
-    </w:p>
-    <w:p>
-      <w:pPr>
-        <w:rPr>
-          <w:rFonts w:ascii="Helvetica Neue Thin" w:hAnsi="Helvetica Neue Thin"/>
-          <w:noProof/>
-          <w:sz w:val="32"/>
-          <w:szCs w:val="32"/>
-          <w:u w:val="single"/>
-        </w:rPr>
-      </w:pPr>
-      <w:r>
-        <w:rPr>
-          <w:rFonts w:ascii="Helvetica Neue Thin" w:hAnsi="Helvetica Neue Thin"/>
-          <w:noProof/>
-          <w:sz w:val="32"/>
-          <w:szCs w:val="32"/>
-          <w:u w:val="single"/>
-        </w:rPr>
         <w:t>Placement of aside section for mobile layout:</w:t>
       </w:r>
     </w:p>
     <w:p>
       <w:pPr>
         <w:rPr>
-          <w:rFonts w:ascii="Helvetica Neue Thin" w:hAnsi="Helvetica Neue Thin"/>
-          <w:noProof/>
-          <w:sz w:val="32"/>
-          <w:szCs w:val="32"/>
-        </w:rPr>
-      </w:pPr>
-      <w:r>
-        <w:rPr>
-          <w:rFonts w:ascii="Helvetica Neue Thin" w:hAnsi="Helvetica Neue Thin"/>
+          <w:rFonts w:ascii="Arial" w:hAnsi="Arial" w:cs="Arial"/>
+          <w:noProof/>
+          <w:sz w:val="32"/>
+          <w:szCs w:val="32"/>
+        </w:rPr>
+      </w:pPr>
+      <w:r>
+        <w:rPr>
+          <w:rFonts w:ascii="Arial" w:hAnsi="Arial" w:cs="Arial"/>
           <w:noProof/>
           <w:sz w:val="32"/>
           <w:szCs w:val="32"/>
@@ -706,7 +783,7 @@
       </w:r>
       <w:r>
         <w:rPr>
-          <w:rFonts w:ascii="Helvetica Neue Thin" w:hAnsi="Helvetica Neue Thin"/>
+          <w:rFonts w:ascii="Arial" w:hAnsi="Arial" w:cs="Arial"/>
           <w:noProof/>
           <w:sz w:val="32"/>
           <w:szCs w:val="32"/>
@@ -715,7 +792,7 @@
       </w:r>
       <w:r>
         <w:rPr>
-          <w:rFonts w:ascii="Helvetica Neue Thin" w:hAnsi="Helvetica Neue Thin"/>
+          <w:rFonts w:ascii="Arial" w:hAnsi="Arial" w:cs="Arial"/>
           <w:noProof/>
           <w:sz w:val="32"/>
           <w:szCs w:val="32"/>
@@ -726,15 +803,15 @@
     <w:p>
       <w:pPr>
         <w:rPr>
-          <w:rFonts w:ascii="Helvetica Neue Thin" w:hAnsi="Helvetica Neue Thin"/>
-          <w:noProof/>
-          <w:sz w:val="32"/>
-          <w:szCs w:val="32"/>
-        </w:rPr>
-      </w:pPr>
-      <w:r>
-        <w:rPr>
-          <w:rFonts w:ascii="Helvetica Neue Thin" w:hAnsi="Helvetica Neue Thin"/>
+          <w:rFonts w:ascii="Arial" w:hAnsi="Arial" w:cs="Arial"/>
+          <w:noProof/>
+          <w:sz w:val="32"/>
+          <w:szCs w:val="32"/>
+        </w:rPr>
+      </w:pPr>
+      <w:r>
+        <w:rPr>
+          <w:rFonts w:ascii="Arial" w:hAnsi="Arial" w:cs="Arial"/>
           <w:noProof/>
           <w:sz w:val="32"/>
           <w:szCs w:val="32"/>
@@ -748,15 +825,15 @@
           <w:tab w:val="left" w:pos="5790"/>
         </w:tabs>
         <w:rPr>
-          <w:rFonts w:ascii="Helvetica Neue Thin" w:hAnsi="Helvetica Neue Thin"/>
-          <w:noProof/>
-          <w:sz w:val="32"/>
-          <w:szCs w:val="32"/>
-        </w:rPr>
-      </w:pPr>
-      <w:r>
-        <w:rPr>
-          <w:rFonts w:ascii="Helvetica Neue Thin" w:hAnsi="Helvetica Neue Thin"/>
+          <w:rFonts w:ascii="Arial" w:hAnsi="Arial" w:cs="Arial"/>
+          <w:noProof/>
+          <w:sz w:val="32"/>
+          <w:szCs w:val="32"/>
+        </w:rPr>
+      </w:pPr>
+      <w:r>
+        <w:rPr>
+          <w:rFonts w:ascii="Arial" w:hAnsi="Arial" w:cs="Arial"/>
           <w:noProof/>
           <w:sz w:val="32"/>
           <w:szCs w:val="32"/>
@@ -765,7 +842,7 @@
       </w:r>
       <w:r>
         <w:rPr>
-          <w:rFonts w:ascii="Helvetica Neue Thin" w:hAnsi="Helvetica Neue Thin"/>
+          <w:rFonts w:ascii="Arial" w:hAnsi="Arial" w:cs="Arial"/>
           <w:noProof/>
           <w:sz w:val="32"/>
           <w:szCs w:val="32"/>
@@ -776,15 +853,15 @@
     <w:p>
       <w:pPr>
         <w:rPr>
-          <w:rFonts w:ascii="Helvetica Neue Thin" w:hAnsi="Helvetica Neue Thin"/>
-          <w:noProof/>
-          <w:sz w:val="32"/>
-          <w:szCs w:val="32"/>
-        </w:rPr>
-      </w:pPr>
-      <w:r>
-        <w:rPr>
-          <w:rFonts w:ascii="Helvetica Neue Thin" w:hAnsi="Helvetica Neue Thin"/>
+          <w:rFonts w:ascii="Arial" w:hAnsi="Arial" w:cs="Arial"/>
+          <w:noProof/>
+          <w:sz w:val="32"/>
+          <w:szCs w:val="32"/>
+        </w:rPr>
+      </w:pPr>
+      <w:r>
+        <w:rPr>
+          <w:rFonts w:ascii="Arial" w:hAnsi="Arial" w:cs="Arial"/>
           <w:noProof/>
           <w:sz w:val="32"/>
           <w:szCs w:val="32"/>
@@ -793,7 +870,7 @@
       </w:r>
       <w:r>
         <w:rPr>
-          <w:rFonts w:ascii="Helvetica Neue Thin" w:hAnsi="Helvetica Neue Thin"/>
+          <w:rFonts w:ascii="Arial" w:hAnsi="Arial" w:cs="Arial"/>
           <w:noProof/>
           <w:sz w:val="32"/>
           <w:szCs w:val="32"/>
@@ -804,7 +881,7 @@
     <w:p>
       <w:pPr>
         <w:rPr>
-          <w:rFonts w:ascii="Helvetica Neue Thin" w:hAnsi="Helvetica Neue Thin"/>
+          <w:rFonts w:ascii="Arial" w:hAnsi="Arial" w:cs="Arial"/>
           <w:noProof/>
           <w:sz w:val="28"/>
           <w:szCs w:val="28"/>
@@ -815,12 +892,14 @@
       <w:pPr>
         <w:pStyle w:val="Heading3"/>
         <w:rPr>
+          <w:rFonts w:ascii="Arial" w:hAnsi="Arial" w:cs="Arial"/>
           <w:b/>
           <w:color w:val="auto"/>
         </w:rPr>
       </w:pPr>
       <w:r>
         <w:rPr>
+          <w:rFonts w:ascii="Arial" w:hAnsi="Arial" w:cs="Arial"/>
           <w:b/>
           <w:color w:val="auto"/>
         </w:rPr>
@@ -830,14 +909,15 @@
     <w:p>
       <w:pPr>
         <w:rPr>
-          <w:noProof/>
-        </w:rPr>
-      </w:pPr>
-    </w:p>
-    <w:p>
-      <w:pPr>
-        <w:rPr>
-          <w:rFonts w:ascii="Helvetica Neue Thin" w:hAnsi="Helvetica Neue Thin"/>
+          <w:rFonts w:ascii="Arial" w:hAnsi="Arial" w:cs="Arial"/>
+          <w:noProof/>
+        </w:rPr>
+      </w:pPr>
+    </w:p>
+    <w:p>
+      <w:pPr>
+        <w:rPr>
+          <w:rFonts w:ascii="Arial" w:hAnsi="Arial" w:cs="Arial"/>
           <w:noProof/>
           <w:sz w:val="36"/>
           <w:szCs w:val="36"/>
@@ -847,8 +927,14 @@
     <w:p>
       <w:pPr>
         <w:pStyle w:val="Heading2"/>
-      </w:pPr>
-      <w:r>
+        <w:rPr>
+          <w:rFonts w:ascii="Arial" w:hAnsi="Arial" w:cs="Arial"/>
+        </w:rPr>
+      </w:pPr>
+      <w:r>
+        <w:rPr>
+          <w:rFonts w:ascii="Arial" w:hAnsi="Arial" w:cs="Arial"/>
+        </w:rPr>
         <w:t>Technical</w:t>
       </w:r>
     </w:p>
@@ -856,12 +942,14 @@
       <w:pPr>
         <w:pStyle w:val="Heading3"/>
         <w:rPr>
+          <w:rFonts w:ascii="Arial" w:hAnsi="Arial" w:cs="Arial"/>
           <w:b/>
           <w:color w:val="auto"/>
         </w:rPr>
       </w:pPr>
       <w:r>
         <w:rPr>
+          <w:rFonts w:ascii="Arial" w:hAnsi="Arial" w:cs="Arial"/>
           <w:b/>
           <w:color w:val="auto"/>
         </w:rPr>
@@ -871,90 +959,101 @@
     <w:p>
       <w:pPr>
         <w:rPr>
-          <w:rFonts w:ascii="Helvetica Neue Thin" w:hAnsi="Helvetica Neue Thin"/>
+          <w:rFonts w:ascii="Arial" w:hAnsi="Arial" w:cs="Arial"/>
+          <w:noProof/>
+          <w:sz w:val="32"/>
+          <w:szCs w:val="32"/>
+          <w:u w:val="single"/>
+        </w:rPr>
+      </w:pPr>
+      <w:r>
+        <w:rPr>
+          <w:rFonts w:ascii="Arial" w:hAnsi="Arial" w:cs="Arial"/>
+          <w:noProof/>
+          <w:sz w:val="32"/>
+          <w:szCs w:val="32"/>
+        </w:rPr>
+        <w:t>After finishing layout</w:t>
+      </w:r>
+      <w:r>
+        <w:rPr>
+          <w:rFonts w:ascii="Arial" w:hAnsi="Arial" w:cs="Arial"/>
+          <w:noProof/>
+          <w:sz w:val="32"/>
+          <w:szCs w:val="32"/>
+        </w:rPr>
+        <w:t xml:space="preserve"> in design</w:t>
+      </w:r>
+      <w:r>
+        <w:rPr>
+          <w:rFonts w:ascii="Arial" w:hAnsi="Arial" w:cs="Arial"/>
+          <w:noProof/>
+          <w:sz w:val="32"/>
+          <w:szCs w:val="32"/>
+        </w:rPr>
+        <w:t xml:space="preserve">, </w:t>
+      </w:r>
+      <w:r>
+        <w:rPr>
+          <w:rFonts w:ascii="Arial" w:hAnsi="Arial" w:cs="Arial"/>
+          <w:noProof/>
+          <w:sz w:val="32"/>
+          <w:szCs w:val="32"/>
+        </w:rPr>
+        <w:t xml:space="preserve">I started with hard coded texts in almost all pages </w:t>
+      </w:r>
+      <w:r>
+        <w:rPr>
+          <w:rFonts w:ascii="Arial" w:hAnsi="Arial" w:cs="Arial"/>
+          <w:noProof/>
+          <w:sz w:val="32"/>
+          <w:szCs w:val="32"/>
+        </w:rPr>
+        <w:t>and created</w:t>
+      </w:r>
+      <w:r>
+        <w:rPr>
+          <w:rFonts w:ascii="Arial" w:hAnsi="Arial" w:cs="Arial"/>
+          <w:noProof/>
+          <w:sz w:val="32"/>
+          <w:szCs w:val="32"/>
+        </w:rPr>
+        <w:t xml:space="preserve"> html and css</w:t>
+      </w:r>
+      <w:r>
+        <w:rPr>
+          <w:rFonts w:ascii="Arial" w:hAnsi="Arial" w:cs="Arial"/>
+          <w:noProof/>
+          <w:sz w:val="32"/>
+          <w:szCs w:val="32"/>
+        </w:rPr>
+        <w:t xml:space="preserve"> pages</w:t>
+      </w:r>
+      <w:r>
+        <w:rPr>
+          <w:rFonts w:ascii="Arial" w:hAnsi="Arial" w:cs="Arial"/>
+          <w:noProof/>
+          <w:sz w:val="32"/>
+          <w:szCs w:val="32"/>
+        </w:rPr>
+        <w:t xml:space="preserve">. I planned my total layout with grid for body. </w:t>
+      </w:r>
+    </w:p>
+    <w:p>
+      <w:pPr>
+        <w:rPr>
+          <w:rFonts w:ascii="Arial" w:hAnsi="Arial" w:cs="Arial"/>
           <w:noProof/>
           <w:sz w:val="36"/>
           <w:szCs w:val="36"/>
           <w:u w:val="single"/>
         </w:rPr>
       </w:pPr>
-      <w:r>
-        <w:rPr>
-          <w:rFonts w:ascii="Helvetica Neue Thin" w:hAnsi="Helvetica Neue Thin"/>
-          <w:noProof/>
-          <w:sz w:val="36"/>
-          <w:szCs w:val="36"/>
-        </w:rPr>
-        <w:t>After finishing layout</w:t>
-      </w:r>
-      <w:r>
-        <w:rPr>
-          <w:rFonts w:ascii="Helvetica Neue Thin" w:hAnsi="Helvetica Neue Thin"/>
-          <w:noProof/>
-          <w:sz w:val="36"/>
-          <w:szCs w:val="36"/>
-        </w:rPr>
-        <w:t xml:space="preserve"> in design</w:t>
-      </w:r>
-      <w:r>
-        <w:rPr>
-          <w:rFonts w:ascii="Helvetica Neue Thin" w:hAnsi="Helvetica Neue Thin"/>
-          <w:noProof/>
-          <w:sz w:val="36"/>
-          <w:szCs w:val="36"/>
-        </w:rPr>
-        <w:t xml:space="preserve">, </w:t>
-      </w:r>
-      <w:r>
-        <w:rPr>
-          <w:rFonts w:ascii="Helvetica Neue Thin" w:hAnsi="Helvetica Neue Thin"/>
-          <w:noProof/>
-          <w:sz w:val="36"/>
-          <w:szCs w:val="36"/>
-        </w:rPr>
-        <w:t xml:space="preserve">I started with hard coded texts in almost all pages </w:t>
-      </w:r>
-      <w:r>
-        <w:rPr>
-          <w:rFonts w:ascii="Helvetica Neue Thin" w:hAnsi="Helvetica Neue Thin"/>
-          <w:noProof/>
-          <w:sz w:val="36"/>
-          <w:szCs w:val="36"/>
-        </w:rPr>
-        <w:t>and created</w:t>
-      </w:r>
-      <w:r>
-        <w:rPr>
-          <w:rFonts w:ascii="Helvetica Neue Thin" w:hAnsi="Helvetica Neue Thin"/>
-          <w:noProof/>
-          <w:sz w:val="36"/>
-          <w:szCs w:val="36"/>
-        </w:rPr>
-        <w:t xml:space="preserve"> html and css</w:t>
-      </w:r>
-      <w:r>
-        <w:rPr>
-          <w:rFonts w:ascii="Helvetica Neue Thin" w:hAnsi="Helvetica Neue Thin"/>
-          <w:noProof/>
-          <w:sz w:val="36"/>
-          <w:szCs w:val="36"/>
-        </w:rPr>
-        <w:t xml:space="preserve"> pages</w:t>
-      </w:r>
-      <w:r>
-        <w:rPr>
-          <w:rFonts w:ascii="Helvetica Neue Thin" w:hAnsi="Helvetica Neue Thin"/>
-          <w:noProof/>
-          <w:sz w:val="36"/>
-          <w:szCs w:val="36"/>
-        </w:rPr>
-        <w:t xml:space="preserve">. I planned my total layout with grid for body. </w:t>
-      </w:r>
-    </w:p>
-    <w:p>
-      <w:pPr>
-        <w:rPr>
-          <w:rFonts w:ascii="Helvetica Neue Thin" w:hAnsi="Helvetica Neue Thin"/>
+    </w:p>
+    <w:p>
+      <w:pPr>
+        <w:rPr>
+          <w:rFonts w:ascii="Arial" w:hAnsi="Arial" w:cs="Arial"/>
           <w:noProof/>
           <w:sz w:val="36"/>
           <w:szCs w:val="36"/>
@@ -965,7 +1064,7 @@
     <w:p>
       <w:pPr>
         <w:rPr>
-          <w:rFonts w:ascii="Helvetica Neue Thin" w:hAnsi="Helvetica Neue Thin"/>
+          <w:rFonts w:ascii="Arial" w:hAnsi="Arial" w:cs="Arial"/>
           <w:noProof/>
           <w:sz w:val="36"/>
           <w:szCs w:val="36"/>
@@ -976,281 +1075,686 @@
     <w:p>
       <w:pPr>
         <w:rPr>
-          <w:rFonts w:ascii="Helvetica Neue Thin" w:hAnsi="Helvetica Neue Thin"/>
+          <w:rFonts w:ascii="Arial" w:hAnsi="Arial" w:cs="Arial"/>
           <w:noProof/>
           <w:sz w:val="36"/>
           <w:szCs w:val="36"/>
           <w:u w:val="single"/>
         </w:rPr>
       </w:pPr>
-    </w:p>
-    <w:p>
-      <w:pPr>
-        <w:rPr>
-          <w:rFonts w:ascii="Helvetica Neue Thin" w:hAnsi="Helvetica Neue Thin"/>
+      <w:r>
+        <w:rPr>
+          <w:rFonts w:ascii="Arial" w:hAnsi="Arial" w:cs="Arial"/>
           <w:noProof/>
           <w:sz w:val="36"/>
           <w:szCs w:val="36"/>
           <w:u w:val="single"/>
         </w:rPr>
-      </w:pPr>
-      <w:r>
-        <w:rPr>
-          <w:rFonts w:ascii="Helvetica Neue Thin" w:hAnsi="Helvetica Neue Thin"/>
+        <w:t>Grid&amp; flex:</w:t>
+      </w:r>
+    </w:p>
+    <w:p>
+      <w:pPr>
+        <w:rPr>
+          <w:rFonts w:ascii="Arial" w:hAnsi="Arial" w:cs="Arial"/>
+          <w:noProof/>
+          <w:sz w:val="36"/>
+          <w:szCs w:val="36"/>
+        </w:rPr>
+      </w:pPr>
+      <w:r>
+        <w:rPr>
+          <w:rFonts w:ascii="Arial" w:hAnsi="Arial" w:cs="Arial"/>
+          <w:noProof/>
+          <w:sz w:val="32"/>
+          <w:szCs w:val="32"/>
+        </w:rPr>
+        <w:t>I made grid and flex global class and went on to use same classes almost on all pages. Which helped me to</w:t>
+      </w:r>
+      <w:r>
+        <w:rPr>
+          <w:rFonts w:ascii="Arial" w:hAnsi="Arial" w:cs="Arial"/>
+          <w:noProof/>
+          <w:sz w:val="36"/>
+          <w:szCs w:val="36"/>
+        </w:rPr>
+        <w:t xml:space="preserve"> </w:t>
+      </w:r>
+      <w:r>
+        <w:rPr>
+          <w:rFonts w:ascii="Arial" w:hAnsi="Arial" w:cs="Arial"/>
+          <w:noProof/>
+          <w:sz w:val="36"/>
+          <w:szCs w:val="36"/>
+        </w:rPr>
+        <w:t xml:space="preserve"> </w:t>
+      </w:r>
+      <w:r>
+        <w:rPr>
+          <w:rFonts w:ascii="Arial" w:hAnsi="Arial" w:cs="Arial"/>
+          <w:noProof/>
+          <w:sz w:val="32"/>
+          <w:szCs w:val="32"/>
+        </w:rPr>
+        <w:t xml:space="preserve">not </w:t>
+      </w:r>
+      <w:r>
+        <w:rPr>
+          <w:rFonts w:ascii="Arial" w:hAnsi="Arial" w:cs="Arial"/>
+          <w:noProof/>
+          <w:sz w:val="32"/>
+          <w:szCs w:val="32"/>
+        </w:rPr>
+        <w:t>repeat</w:t>
+      </w:r>
+      <w:r>
+        <w:rPr>
+          <w:rFonts w:ascii="Arial" w:hAnsi="Arial" w:cs="Arial"/>
+          <w:noProof/>
+          <w:sz w:val="36"/>
+          <w:szCs w:val="36"/>
+        </w:rPr>
+        <w:t xml:space="preserve"> </w:t>
+      </w:r>
+      <w:r>
+        <w:rPr>
+          <w:rFonts w:ascii="Arial" w:hAnsi="Arial" w:cs="Arial"/>
+          <w:noProof/>
+          <w:sz w:val="32"/>
+          <w:szCs w:val="32"/>
+        </w:rPr>
+        <w:t>myself by declaring all the time display grid and flex.</w:t>
+      </w:r>
+      <w:r>
+        <w:rPr>
+          <w:rFonts w:ascii="Arial" w:hAnsi="Arial" w:cs="Arial"/>
+          <w:noProof/>
+          <w:sz w:val="32"/>
+          <w:szCs w:val="32"/>
+        </w:rPr>
+        <w:t xml:space="preserve"> I used grid </w:t>
+      </w:r>
+      <w:r>
+        <w:rPr>
+          <w:rFonts w:ascii="Arial" w:hAnsi="Arial" w:cs="Arial"/>
+          <w:noProof/>
+          <w:sz w:val="32"/>
+          <w:szCs w:val="32"/>
+        </w:rPr>
+        <w:lastRenderedPageBreak/>
+        <w:t>area for body and then went on to add rows and remove columns for my media queries. Job done quite easily for mobile and tablet screens since grid gives so much of flexibility.</w:t>
+      </w:r>
+    </w:p>
+    <w:p>
+      <w:pPr>
+        <w:rPr>
+          <w:rFonts w:ascii="Arial" w:hAnsi="Arial" w:cs="Arial"/>
+          <w:noProof/>
+          <w:sz w:val="36"/>
+          <w:szCs w:val="36"/>
+        </w:rPr>
+      </w:pPr>
+    </w:p>
+    <w:p>
+      <w:pPr>
+        <w:rPr>
+          <w:rFonts w:ascii="Arial" w:hAnsi="Arial" w:cs="Arial"/>
           <w:noProof/>
           <w:sz w:val="36"/>
           <w:szCs w:val="36"/>
           <w:u w:val="single"/>
         </w:rPr>
-        <w:lastRenderedPageBreak/>
-        <w:t>Grid&amp; flex:</w:t>
-      </w:r>
-    </w:p>
-    <w:p>
-      <w:pPr>
-        <w:rPr>
-          <w:rFonts w:ascii="Helvetica Neue Thin" w:hAnsi="Helvetica Neue Thin"/>
-          <w:noProof/>
-          <w:sz w:val="36"/>
-          <w:szCs w:val="36"/>
-        </w:rPr>
-      </w:pPr>
-      <w:r>
-        <w:rPr>
-          <w:rFonts w:ascii="Helvetica Neue Thin" w:hAnsi="Helvetica Neue Thin"/>
-          <w:noProof/>
-          <w:sz w:val="36"/>
-          <w:szCs w:val="36"/>
-        </w:rPr>
-        <w:t>I made grid and flex global class and went on to use same classes almost on all pages. Which helped me to repeat myself by declaring all the time display grid and flex.</w:t>
-      </w:r>
-      <w:r>
-        <w:rPr>
-          <w:rFonts w:ascii="Helvetica Neue Thin" w:hAnsi="Helvetica Neue Thin"/>
-          <w:noProof/>
-          <w:sz w:val="36"/>
-          <w:szCs w:val="36"/>
-        </w:rPr>
-        <w:t xml:space="preserve"> </w:t>
-      </w:r>
-      <w:r>
-        <w:rPr>
-          <w:rFonts w:ascii="Helvetica Neue Thin" w:hAnsi="Helvetica Neue Thin"/>
-          <w:noProof/>
-          <w:sz w:val="36"/>
-          <w:szCs w:val="36"/>
-        </w:rPr>
-        <w:t>I used grid area for body and then went on to add rows and remove columns for my media queries. Job done quite easily for mobile and tablet screens since grid gives so much of flexibility.</w:t>
-      </w:r>
-    </w:p>
-    <w:p>
-      <w:pPr>
-        <w:rPr>
-          <w:rFonts w:ascii="Helvetica Neue Thin" w:hAnsi="Helvetica Neue Thin"/>
-          <w:noProof/>
-          <w:sz w:val="36"/>
-          <w:szCs w:val="36"/>
-        </w:rPr>
-      </w:pPr>
-    </w:p>
-    <w:p>
-      <w:pPr>
-        <w:rPr>
-          <w:rFonts w:ascii="Helvetica Neue Thin" w:hAnsi="Helvetica Neue Thin"/>
+      </w:pPr>
+      <w:r>
+        <w:rPr>
+          <w:rFonts w:ascii="Arial" w:hAnsi="Arial" w:cs="Arial"/>
           <w:noProof/>
           <w:sz w:val="36"/>
           <w:szCs w:val="36"/>
           <w:u w:val="single"/>
         </w:rPr>
-      </w:pPr>
-      <w:r>
-        <w:rPr>
-          <w:rFonts w:ascii="Helvetica Neue Thin" w:hAnsi="Helvetica Neue Thin"/>
+        <w:t>CSS pages:</w:t>
+      </w:r>
+    </w:p>
+    <w:p>
+      <w:pPr>
+        <w:rPr>
+          <w:rFonts w:ascii="Arial" w:hAnsi="Arial" w:cs="Arial"/>
+          <w:noProof/>
+          <w:sz w:val="32"/>
+          <w:szCs w:val="32"/>
+        </w:rPr>
+      </w:pPr>
+      <w:r>
+        <w:rPr>
+          <w:rFonts w:ascii="Arial" w:hAnsi="Arial" w:cs="Arial"/>
+          <w:noProof/>
+          <w:sz w:val="32"/>
+          <w:szCs w:val="32"/>
+        </w:rPr>
+        <w:t>To make it easy for readability of my code I divided my css files to different for each page. It made so much sense because mostly I was using general grid and flex classes and implemented extra styling only where was necessary.</w:t>
+      </w:r>
+    </w:p>
+    <w:p>
+      <w:pPr>
+        <w:rPr>
+          <w:rFonts w:ascii="Arial" w:hAnsi="Arial" w:cs="Arial"/>
+          <w:noProof/>
+          <w:sz w:val="32"/>
+          <w:szCs w:val="32"/>
+        </w:rPr>
+      </w:pPr>
+      <w:r>
+        <w:rPr>
+          <w:rFonts w:ascii="Arial" w:hAnsi="Arial" w:cs="Arial"/>
+          <w:noProof/>
+          <w:sz w:val="32"/>
+          <w:szCs w:val="32"/>
+        </w:rPr>
+        <w:t xml:space="preserve">I declared my color pallet and fonts in style.css and many classes like success, hidden , error etc. And used them thoughtout without repeating myself. </w:t>
+      </w:r>
+    </w:p>
+    <w:p>
+      <w:pPr>
+        <w:rPr>
+          <w:rFonts w:ascii="Arial" w:hAnsi="Arial" w:cs="Arial"/>
+          <w:sz w:val="32"/>
+          <w:szCs w:val="32"/>
+          <w:u w:val="single"/>
+        </w:rPr>
+      </w:pPr>
+    </w:p>
+    <w:p>
+      <w:pPr>
+        <w:rPr>
+          <w:rFonts w:ascii="Arial" w:hAnsi="Arial" w:cs="Arial"/>
+          <w:sz w:val="32"/>
+          <w:szCs w:val="32"/>
+          <w:u w:val="single"/>
+        </w:rPr>
+      </w:pPr>
+      <w:r>
+        <w:rPr>
+          <w:rFonts w:ascii="Arial" w:hAnsi="Arial" w:cs="Arial"/>
+          <w:sz w:val="32"/>
+          <w:szCs w:val="32"/>
+          <w:u w:val="single"/>
+        </w:rPr>
+        <w:t>Modal for user feedback:</w:t>
+      </w:r>
+    </w:p>
+    <w:p>
+      <w:pPr>
+        <w:rPr>
+          <w:rFonts w:ascii="Arial" w:hAnsi="Arial" w:cs="Arial"/>
+          <w:u w:val="single"/>
+        </w:rPr>
+      </w:pPr>
+    </w:p>
+    <w:p>
+      <w:pPr>
+        <w:rPr>
+          <w:rFonts w:ascii="Arial" w:hAnsi="Arial" w:cs="Arial"/>
+        </w:rPr>
+      </w:pPr>
+      <w:r>
+        <w:rPr>
+          <w:rFonts w:ascii="Arial" w:hAnsi="Arial" w:cs="Arial"/>
+          <w:sz w:val="32"/>
+          <w:szCs w:val="32"/>
+        </w:rPr>
+        <w:t xml:space="preserve">To let user know about error or feedback when user submit comment or form, I created modal which would give user feedback right under header and I positioned absolute and  pushed main down with higher margin. </w:t>
+      </w:r>
+      <w:proofErr w:type="gramStart"/>
+      <w:r>
+        <w:rPr>
+          <w:rFonts w:ascii="Arial" w:hAnsi="Arial" w:cs="Arial"/>
+          <w:sz w:val="32"/>
+          <w:szCs w:val="32"/>
+        </w:rPr>
+        <w:t>Which gives user immediate feedback with red background for error and green for success.</w:t>
+      </w:r>
+      <w:proofErr w:type="gramEnd"/>
+    </w:p>
+    <w:p>
+      <w:pPr>
+        <w:rPr>
+          <w:rFonts w:ascii="Arial" w:hAnsi="Arial" w:cs="Arial"/>
+          <w:noProof/>
+          <w:sz w:val="36"/>
+          <w:szCs w:val="36"/>
+        </w:rPr>
+      </w:pPr>
+    </w:p>
+    <w:p>
+      <w:pPr>
+        <w:rPr>
+          <w:rFonts w:ascii="Arial" w:hAnsi="Arial" w:cs="Arial"/>
           <w:noProof/>
           <w:sz w:val="36"/>
           <w:szCs w:val="36"/>
           <w:u w:val="single"/>
         </w:rPr>
-        <w:t>CSS pages:</w:t>
-      </w:r>
-    </w:p>
-    <w:p>
-      <w:pPr>
-        <w:rPr>
-          <w:rFonts w:ascii="Helvetica Neue Thin" w:hAnsi="Helvetica Neue Thin"/>
-          <w:noProof/>
-          <w:sz w:val="36"/>
-          <w:szCs w:val="36"/>
-        </w:rPr>
-      </w:pPr>
-      <w:r>
-        <w:rPr>
-          <w:rFonts w:ascii="Helvetica Neue Thin" w:hAnsi="Helvetica Neue Thin"/>
-          <w:noProof/>
-          <w:sz w:val="36"/>
-          <w:szCs w:val="36"/>
-        </w:rPr>
-        <w:t>To make it easy for readability of my code I divided my css files to different for each page. It made so much sense because mostly I was using general grid and flex classes and implemented extra styling only where was necessary.</w:t>
-      </w:r>
-    </w:p>
-    <w:p>
-      <w:pPr>
-        <w:rPr>
-          <w:rFonts w:ascii="Helvetica Neue Thin" w:hAnsi="Helvetica Neue Thin"/>
-          <w:noProof/>
-          <w:sz w:val="36"/>
-          <w:szCs w:val="36"/>
-        </w:rPr>
-      </w:pPr>
-      <w:r>
-        <w:rPr>
-          <w:rFonts w:ascii="Helvetica Neue Thin" w:hAnsi="Helvetica Neue Thin"/>
-          <w:noProof/>
-          <w:sz w:val="36"/>
-          <w:szCs w:val="36"/>
-        </w:rPr>
-        <w:t xml:space="preserve">I declared my color pallet and fonts in style.css and many classes like success, hidden , error etc. And used them thoughtout without repeating myself. </w:t>
-      </w:r>
-    </w:p>
-    <w:p>
-      <w:pPr>
-        <w:rPr>
-          <w:sz w:val="32"/>
-          <w:szCs w:val="32"/>
-          <w:u w:val="single"/>
-        </w:rPr>
-      </w:pPr>
-    </w:p>
-    <w:p>
-      <w:pPr>
-        <w:rPr>
-          <w:sz w:val="32"/>
-          <w:szCs w:val="32"/>
-          <w:u w:val="single"/>
-        </w:rPr>
-      </w:pPr>
-      <w:r>
-        <w:rPr>
-          <w:sz w:val="32"/>
-          <w:szCs w:val="32"/>
-          <w:u w:val="single"/>
-        </w:rPr>
-        <w:t>Modal for user feedback:</w:t>
-      </w:r>
-    </w:p>
-    <w:p>
-      <w:pPr>
-        <w:rPr>
-          <w:u w:val="single"/>
-        </w:rPr>
-      </w:pPr>
-    </w:p>
-    <w:p>
-      <w:r>
-        <w:rPr>
-          <w:sz w:val="32"/>
-          <w:szCs w:val="32"/>
-        </w:rPr>
-        <w:t xml:space="preserve">To let user know about error or feedback when user submit comment or form, I created modal which would give user feedback right under header and I positioned absolute and  pushed main down with higher margin. </w:t>
-      </w:r>
-      <w:proofErr w:type="gramStart"/>
-      <w:r>
-        <w:rPr>
-          <w:sz w:val="32"/>
-          <w:szCs w:val="32"/>
-        </w:rPr>
-        <w:t>Which gives user immediate feedback with red background for error and green for success.</w:t>
-      </w:r>
-      <w:proofErr w:type="gramEnd"/>
-    </w:p>
-    <w:p>
-      <w:pPr>
-        <w:rPr>
-          <w:rFonts w:ascii="Helvetica Neue Thin" w:hAnsi="Helvetica Neue Thin"/>
-          <w:noProof/>
-          <w:sz w:val="36"/>
-          <w:szCs w:val="36"/>
-        </w:rPr>
-      </w:pPr>
-    </w:p>
-    <w:p>
-      <w:pPr>
-        <w:rPr>
-          <w:rFonts w:ascii="Helvetica Neue Thin" w:hAnsi="Helvetica Neue Thin"/>
+      </w:pPr>
+      <w:r>
+        <w:rPr>
+          <w:rFonts w:ascii="Arial" w:hAnsi="Arial" w:cs="Arial"/>
           <w:noProof/>
           <w:sz w:val="36"/>
           <w:szCs w:val="36"/>
           <w:u w:val="single"/>
         </w:rPr>
-      </w:pPr>
-      <w:r>
-        <w:rPr>
-          <w:rFonts w:ascii="Helvetica Neue Thin" w:hAnsi="Helvetica Neue Thin"/>
+        <w:t>Javascript files</w:t>
+      </w:r>
+    </w:p>
+    <w:p>
+      <w:pPr>
+        <w:rPr>
+          <w:rFonts w:ascii="Arial" w:hAnsi="Arial" w:cs="Arial"/>
+          <w:sz w:val="32"/>
+          <w:szCs w:val="32"/>
+        </w:rPr>
+      </w:pPr>
+      <w:r>
+        <w:rPr>
+          <w:rFonts w:ascii="Arial" w:hAnsi="Arial" w:cs="Arial"/>
+          <w:sz w:val="32"/>
+          <w:szCs w:val="32"/>
+        </w:rPr>
+        <w:t xml:space="preserve">Once html and </w:t>
+      </w:r>
+      <w:r>
+        <w:rPr>
+          <w:rFonts w:ascii="Arial" w:hAnsi="Arial" w:cs="Arial"/>
+          <w:sz w:val="32"/>
+          <w:szCs w:val="32"/>
+        </w:rPr>
+        <w:t>CSS</w:t>
+      </w:r>
+      <w:r>
+        <w:rPr>
+          <w:rFonts w:ascii="Arial" w:hAnsi="Arial" w:cs="Arial"/>
+          <w:sz w:val="32"/>
+          <w:szCs w:val="32"/>
+        </w:rPr>
+        <w:t xml:space="preserve"> was ready</w:t>
+      </w:r>
+      <w:r>
+        <w:rPr>
+          <w:rFonts w:ascii="Arial" w:hAnsi="Arial" w:cs="Arial"/>
+          <w:sz w:val="32"/>
+          <w:szCs w:val="32"/>
+        </w:rPr>
+        <w:t xml:space="preserve"> with hardcoded content, I created script.js file for my general functions like for hamburger bars for mobile screen, loader for on page load, search-input event listener, to display error or success to user since all of this functions follows in all pages.</w:t>
+      </w:r>
+      <w:r>
+        <w:rPr>
+          <w:rFonts w:ascii="Arial" w:hAnsi="Arial" w:cs="Arial"/>
+          <w:sz w:val="32"/>
+          <w:szCs w:val="32"/>
+        </w:rPr>
+        <w:t xml:space="preserve"> </w:t>
+      </w:r>
+    </w:p>
+    <w:p>
+      <w:pPr>
+        <w:rPr>
+          <w:rFonts w:ascii="Arial" w:hAnsi="Arial" w:cs="Arial"/>
+          <w:sz w:val="32"/>
+          <w:szCs w:val="32"/>
+        </w:rPr>
+      </w:pPr>
+      <w:r>
+        <w:rPr>
+          <w:rFonts w:ascii="Arial" w:hAnsi="Arial" w:cs="Arial"/>
+          <w:sz w:val="32"/>
+          <w:szCs w:val="32"/>
+        </w:rPr>
+        <w:t xml:space="preserve">I choose not to work on local host when I first started with </w:t>
+      </w:r>
+      <w:proofErr w:type="spellStart"/>
+      <w:r>
+        <w:rPr>
+          <w:rFonts w:ascii="Arial" w:hAnsi="Arial" w:cs="Arial"/>
+          <w:sz w:val="32"/>
+          <w:szCs w:val="32"/>
+        </w:rPr>
+        <w:t>Wordpress</w:t>
+      </w:r>
+      <w:proofErr w:type="spellEnd"/>
+      <w:r>
+        <w:rPr>
+          <w:rFonts w:ascii="Arial" w:hAnsi="Arial" w:cs="Arial"/>
+          <w:sz w:val="32"/>
+          <w:szCs w:val="32"/>
+        </w:rPr>
+        <w:t xml:space="preserve"> instead I install</w:t>
+      </w:r>
+      <w:r>
+        <w:rPr>
+          <w:rFonts w:ascii="Arial" w:hAnsi="Arial" w:cs="Arial"/>
+          <w:sz w:val="32"/>
+          <w:szCs w:val="32"/>
+        </w:rPr>
+        <w:t>ed</w:t>
+      </w:r>
+      <w:r>
+        <w:rPr>
+          <w:rFonts w:ascii="Arial" w:hAnsi="Arial" w:cs="Arial"/>
+          <w:sz w:val="32"/>
+          <w:szCs w:val="32"/>
+        </w:rPr>
+        <w:t xml:space="preserve"> </w:t>
+      </w:r>
+      <w:proofErr w:type="spellStart"/>
+      <w:r>
+        <w:rPr>
+          <w:rFonts w:ascii="Arial" w:hAnsi="Arial" w:cs="Arial"/>
+          <w:sz w:val="32"/>
+          <w:szCs w:val="32"/>
+        </w:rPr>
+        <w:t>Wordpress</w:t>
+      </w:r>
+      <w:proofErr w:type="spellEnd"/>
+      <w:r>
+        <w:rPr>
+          <w:rFonts w:ascii="Arial" w:hAnsi="Arial" w:cs="Arial"/>
+          <w:sz w:val="32"/>
+          <w:szCs w:val="32"/>
+        </w:rPr>
+        <w:t xml:space="preserve"> straight on domain </w:t>
+      </w:r>
+      <w:r>
+        <w:rPr>
+          <w:rFonts w:ascii="Arial" w:hAnsi="Arial" w:cs="Arial"/>
+          <w:sz w:val="32"/>
+          <w:szCs w:val="32"/>
+        </w:rPr>
+        <w:t xml:space="preserve">all I wanted, was </w:t>
+      </w:r>
+      <w:r>
+        <w:rPr>
+          <w:rFonts w:ascii="Arial" w:hAnsi="Arial" w:cs="Arial"/>
+          <w:sz w:val="32"/>
+          <w:szCs w:val="32"/>
+        </w:rPr>
+        <w:t>to fetch posts.</w:t>
+      </w:r>
+    </w:p>
+    <w:p>
+      <w:pPr>
+        <w:rPr>
+          <w:rFonts w:ascii="Arial" w:hAnsi="Arial" w:cs="Arial"/>
+          <w:sz w:val="32"/>
+          <w:szCs w:val="32"/>
+        </w:rPr>
+      </w:pPr>
+      <w:r>
+        <w:rPr>
+          <w:rFonts w:ascii="Arial" w:hAnsi="Arial" w:cs="Arial"/>
+          <w:sz w:val="32"/>
+          <w:szCs w:val="32"/>
+        </w:rPr>
+        <w:t xml:space="preserve">Fetch request went well with fetching posts with “_embed” which allowed me to fetch also images and alt text from same request. I made first fetch for homepage and same fetch for blog page while blog-specific fetches data using query string where “id” of posts will be </w:t>
+      </w:r>
+      <w:r>
+        <w:rPr>
+          <w:rFonts w:ascii="Arial" w:hAnsi="Arial" w:cs="Arial"/>
+          <w:sz w:val="32"/>
+          <w:szCs w:val="32"/>
+        </w:rPr>
+        <w:t>passed</w:t>
+      </w:r>
+      <w:r>
+        <w:rPr>
+          <w:rFonts w:ascii="Arial" w:hAnsi="Arial" w:cs="Arial"/>
+          <w:sz w:val="32"/>
+          <w:szCs w:val="32"/>
+        </w:rPr>
+        <w:t>.</w:t>
+      </w:r>
+      <w:r>
+        <w:rPr>
+          <w:rFonts w:ascii="Arial" w:hAnsi="Arial" w:cs="Arial"/>
+          <w:sz w:val="32"/>
+          <w:szCs w:val="32"/>
+        </w:rPr>
+        <w:t xml:space="preserve"> ”try” and “catch” method also was added while error would only console log and user would </w:t>
+      </w:r>
+      <w:r>
+        <w:rPr>
+          <w:rFonts w:ascii="Arial" w:hAnsi="Arial" w:cs="Arial"/>
+          <w:sz w:val="32"/>
+          <w:szCs w:val="32"/>
+        </w:rPr>
+        <w:lastRenderedPageBreak/>
+        <w:t>get site default msg.</w:t>
+      </w:r>
+      <w:r>
+        <w:rPr>
+          <w:rFonts w:ascii="Arial" w:hAnsi="Arial" w:cs="Arial"/>
+          <w:sz w:val="32"/>
+          <w:szCs w:val="32"/>
+        </w:rPr>
+        <w:t xml:space="preserve"> </w:t>
+      </w:r>
+      <w:r>
+        <w:rPr>
+          <w:rFonts w:ascii="Arial" w:hAnsi="Arial" w:cs="Arial"/>
+          <w:sz w:val="32"/>
+          <w:szCs w:val="32"/>
+        </w:rPr>
+        <w:t>I then created fetch request for user to choose categories and display posts according to categories.</w:t>
+      </w:r>
+      <w:r>
+        <w:rPr>
+          <w:rFonts w:ascii="Arial" w:hAnsi="Arial" w:cs="Arial"/>
+          <w:sz w:val="32"/>
+          <w:szCs w:val="32"/>
+        </w:rPr>
+        <w:t xml:space="preserve"> </w:t>
+      </w:r>
+    </w:p>
+    <w:p>
+      <w:pPr>
+        <w:rPr>
+          <w:rFonts w:ascii="Arial" w:hAnsi="Arial" w:cs="Arial"/>
+          <w:sz w:val="32"/>
+          <w:szCs w:val="32"/>
+        </w:rPr>
+      </w:pPr>
+    </w:p>
+    <w:p>
+      <w:pPr>
+        <w:rPr>
+          <w:rFonts w:ascii="Arial" w:hAnsi="Arial" w:cs="Arial"/>
+          <w:sz w:val="32"/>
+          <w:szCs w:val="32"/>
+        </w:rPr>
+      </w:pPr>
+      <w:r>
+        <w:rPr>
+          <w:rFonts w:ascii="Arial" w:hAnsi="Arial" w:cs="Arial"/>
+          <w:sz w:val="32"/>
+          <w:szCs w:val="32"/>
+        </w:rPr>
+        <w:t>Originally, I didn’t plan to have this option to choose from categories, but added to improve user experience.</w:t>
+      </w:r>
+    </w:p>
+    <w:p>
+      <w:pPr>
+        <w:rPr>
+          <w:rFonts w:ascii="Arial" w:hAnsi="Arial" w:cs="Arial"/>
+          <w:sz w:val="32"/>
+          <w:szCs w:val="32"/>
+        </w:rPr>
+      </w:pPr>
+      <w:r>
+        <w:rPr>
+          <w:rFonts w:ascii="Arial" w:hAnsi="Arial" w:cs="Arial"/>
+          <w:sz w:val="32"/>
+          <w:szCs w:val="32"/>
+        </w:rPr>
+        <w:t xml:space="preserve">I started </w:t>
+      </w:r>
+      <w:r>
+        <w:rPr>
+          <w:rFonts w:ascii="Arial" w:hAnsi="Arial" w:cs="Arial"/>
+          <w:sz w:val="32"/>
+          <w:szCs w:val="32"/>
+        </w:rPr>
+        <w:t xml:space="preserve">to write separate JS files for each html page. </w:t>
+      </w:r>
+      <w:r>
+        <w:rPr>
+          <w:rFonts w:ascii="Arial" w:hAnsi="Arial" w:cs="Arial"/>
+          <w:sz w:val="32"/>
+          <w:szCs w:val="32"/>
+        </w:rPr>
+        <w:t xml:space="preserve"> </w:t>
+      </w:r>
+      <w:r>
+        <w:rPr>
+          <w:rFonts w:ascii="Arial" w:hAnsi="Arial" w:cs="Arial"/>
+          <w:sz w:val="32"/>
+          <w:szCs w:val="32"/>
+        </w:rPr>
+        <w:t xml:space="preserve">I </w:t>
+      </w:r>
+      <w:r>
+        <w:rPr>
+          <w:rFonts w:ascii="Arial" w:hAnsi="Arial" w:cs="Arial"/>
+          <w:sz w:val="32"/>
+          <w:szCs w:val="32"/>
+        </w:rPr>
+        <w:t xml:space="preserve">then </w:t>
+      </w:r>
+      <w:r>
+        <w:rPr>
+          <w:rFonts w:ascii="Arial" w:hAnsi="Arial" w:cs="Arial"/>
+          <w:sz w:val="32"/>
+          <w:szCs w:val="32"/>
+        </w:rPr>
+        <w:t xml:space="preserve">made functional contact form wrote functions which checks length and created extra spans under each input to show error. </w:t>
+      </w:r>
+      <w:proofErr w:type="gramStart"/>
+      <w:r>
+        <w:rPr>
+          <w:rFonts w:ascii="Arial" w:hAnsi="Arial" w:cs="Arial"/>
+          <w:sz w:val="32"/>
+          <w:szCs w:val="32"/>
+        </w:rPr>
+        <w:t xml:space="preserve">Made another function which checks for </w:t>
+      </w:r>
+      <w:r>
+        <w:rPr>
+          <w:rFonts w:ascii="Arial" w:hAnsi="Arial" w:cs="Arial"/>
+          <w:sz w:val="32"/>
+          <w:szCs w:val="32"/>
+        </w:rPr>
+        <w:t>“</w:t>
+      </w:r>
+      <w:r>
+        <w:rPr>
+          <w:rFonts w:ascii="Arial" w:hAnsi="Arial" w:cs="Arial"/>
+          <w:sz w:val="32"/>
+          <w:szCs w:val="32"/>
+        </w:rPr>
+        <w:t>null</w:t>
+      </w:r>
+      <w:r>
+        <w:rPr>
+          <w:rFonts w:ascii="Arial" w:hAnsi="Arial" w:cs="Arial"/>
+          <w:sz w:val="32"/>
+          <w:szCs w:val="32"/>
+        </w:rPr>
+        <w:t>”</w:t>
+      </w:r>
+      <w:r>
+        <w:rPr>
+          <w:rFonts w:ascii="Arial" w:hAnsi="Arial" w:cs="Arial"/>
+          <w:sz w:val="32"/>
+          <w:szCs w:val="32"/>
+        </w:rPr>
+        <w:t xml:space="preserve"> value</w:t>
+      </w:r>
+      <w:r>
+        <w:rPr>
+          <w:rFonts w:ascii="Arial" w:hAnsi="Arial" w:cs="Arial"/>
+          <w:sz w:val="32"/>
+          <w:szCs w:val="32"/>
+        </w:rPr>
+        <w:t>s</w:t>
+      </w:r>
+      <w:r>
+        <w:rPr>
+          <w:rFonts w:ascii="Arial" w:hAnsi="Arial" w:cs="Arial"/>
+          <w:sz w:val="32"/>
+          <w:szCs w:val="32"/>
+        </w:rPr>
+        <w:t xml:space="preserve"> and gives user error message.</w:t>
+      </w:r>
+      <w:proofErr w:type="gramEnd"/>
+    </w:p>
+    <w:p>
+      <w:pPr>
+        <w:rPr>
+          <w:rFonts w:ascii="Arial" w:hAnsi="Arial" w:cs="Arial"/>
+          <w:sz w:val="32"/>
+          <w:szCs w:val="32"/>
+        </w:rPr>
+      </w:pPr>
+      <w:r>
+        <w:rPr>
+          <w:rFonts w:ascii="Arial" w:hAnsi="Arial" w:cs="Arial"/>
+          <w:sz w:val="32"/>
+          <w:szCs w:val="32"/>
+        </w:rPr>
+        <w:t>Later in production I made also post request for comments, where user will be able to comment and once refreshed page comment will show up on page.</w:t>
+      </w:r>
+    </w:p>
+    <w:p>
+      <w:pPr>
+        <w:rPr>
+          <w:rFonts w:ascii="Arial" w:hAnsi="Arial" w:cs="Arial"/>
+          <w:sz w:val="32"/>
+          <w:szCs w:val="32"/>
+        </w:rPr>
+      </w:pPr>
+    </w:p>
+    <w:p>
+      <w:pPr>
+        <w:rPr>
+          <w:rFonts w:ascii="Arial" w:hAnsi="Arial" w:cs="Arial"/>
           <w:noProof/>
           <w:sz w:val="36"/>
           <w:szCs w:val="36"/>
           <w:u w:val="single"/>
         </w:rPr>
-        <w:t>Javascript files</w:t>
-      </w:r>
-    </w:p>
-    <w:p>
-      <w:pPr>
-        <w:rPr>
-          <w:sz w:val="32"/>
-          <w:szCs w:val="32"/>
-        </w:rPr>
-      </w:pPr>
-      <w:r>
-        <w:rPr>
-          <w:sz w:val="32"/>
-          <w:szCs w:val="32"/>
-        </w:rPr>
-        <w:t xml:space="preserve">Once html and </w:t>
-      </w:r>
-      <w:proofErr w:type="spellStart"/>
-      <w:r>
-        <w:rPr>
-          <w:sz w:val="32"/>
-          <w:szCs w:val="32"/>
-        </w:rPr>
-        <w:t>css</w:t>
-      </w:r>
-      <w:proofErr w:type="spellEnd"/>
-      <w:r>
-        <w:rPr>
-          <w:sz w:val="32"/>
-          <w:szCs w:val="32"/>
-        </w:rPr>
-        <w:t xml:space="preserve"> was ready</w:t>
-      </w:r>
-      <w:r>
-        <w:rPr>
-          <w:sz w:val="32"/>
-          <w:szCs w:val="32"/>
-        </w:rPr>
-        <w:t xml:space="preserve"> with hardcoded content, I created script.js file for my general functions like for hamburger bars for mobile screen, loader for on page load, search-input event listener, to display error or success to user since all of this functions follows in all pages.</w:t>
-      </w:r>
-    </w:p>
-    <w:p>
-      <w:pPr>
-        <w:rPr>
-          <w:sz w:val="32"/>
-          <w:szCs w:val="32"/>
-        </w:rPr>
-      </w:pPr>
-      <w:r>
-        <w:rPr>
-          <w:sz w:val="32"/>
-          <w:szCs w:val="32"/>
-        </w:rPr>
-        <w:t>I then created fetch request for user to choose categories and display posts according to categories.</w:t>
-      </w:r>
-    </w:p>
-    <w:p>
-      <w:pPr>
-        <w:rPr>
-          <w:rFonts w:ascii="Helvetica Neue Thin" w:hAnsi="Helvetica Neue Thin"/>
+      </w:pPr>
+    </w:p>
+    <w:p>
+      <w:pPr>
+        <w:pStyle w:val="Heading3"/>
+        <w:rPr>
+          <w:rFonts w:ascii="Arial" w:hAnsi="Arial" w:cs="Arial"/>
+          <w:b/>
+          <w:color w:val="auto"/>
+        </w:rPr>
+      </w:pPr>
+      <w:r>
+        <w:rPr>
+          <w:rFonts w:ascii="Arial" w:hAnsi="Arial" w:cs="Arial"/>
+          <w:b/>
+          <w:color w:val="auto"/>
+        </w:rPr>
+        <w:t>What was difficult/didn’t go well on the project</w:t>
+      </w:r>
+    </w:p>
+    <w:p>
+      <w:pPr>
+        <w:rPr>
+          <w:rFonts w:ascii="Arial" w:hAnsi="Arial" w:cs="Arial"/>
           <w:noProof/>
           <w:sz w:val="36"/>
           <w:szCs w:val="36"/>
@@ -1259,47 +1763,104 @@
       </w:pPr>
       <w:r>
         <w:rPr>
-          <w:sz w:val="32"/>
-          <w:szCs w:val="32"/>
-        </w:rPr>
-        <w:lastRenderedPageBreak/>
-        <w:t xml:space="preserve">I started </w:t>
-      </w:r>
-      <w:r>
-        <w:rPr>
-          <w:sz w:val="32"/>
-          <w:szCs w:val="32"/>
-        </w:rPr>
-        <w:t xml:space="preserve">to write separate JS files for each html page. </w:t>
-      </w:r>
-      <w:r>
-        <w:rPr>
-          <w:sz w:val="32"/>
-          <w:szCs w:val="32"/>
-        </w:rPr>
-        <w:t xml:space="preserve"> </w:t>
+          <w:rFonts w:ascii="Arial" w:hAnsi="Arial" w:cs="Arial"/>
+          <w:noProof/>
+          <w:sz w:val="36"/>
+          <w:szCs w:val="36"/>
+          <w:u w:val="single"/>
+        </w:rPr>
+        <w:t>Post data from Contact form:</w:t>
+      </w:r>
+    </w:p>
+    <w:p>
+      <w:pPr>
+        <w:rPr>
+          <w:rFonts w:ascii="Arial" w:hAnsi="Arial" w:cs="Arial"/>
+          <w:noProof/>
+          <w:sz w:val="36"/>
+          <w:szCs w:val="36"/>
+        </w:rPr>
+      </w:pPr>
+      <w:r>
+        <w:rPr>
+          <w:rFonts w:ascii="Arial" w:hAnsi="Arial" w:cs="Arial"/>
+          <w:noProof/>
+          <w:sz w:val="36"/>
+          <w:szCs w:val="36"/>
+        </w:rPr>
+        <w:t xml:space="preserve">As mentioned in level process 2 where we can save user data with post requests. I made post request with async function after learning bit about it from LinkedIn. I used Contact form 7 and tried use rest api of Contact form 7. But It continuesly gave me error from contact form 7 rest api, user however gets message that data is posted but I didn’t successfully managed to save data with rest api. After lots of online research found out that there might be problem with rest api.  </w:t>
       </w:r>
     </w:p>
     <w:p>
       <w:pPr>
         <w:pStyle w:val="Heading3"/>
         <w:rPr>
+          <w:rFonts w:ascii="Arial" w:hAnsi="Arial" w:cs="Arial"/>
           <w:b/>
           <w:color w:val="auto"/>
         </w:rPr>
       </w:pPr>
       <w:r>
         <w:rPr>
+          <w:rFonts w:ascii="Arial" w:hAnsi="Arial" w:cs="Arial"/>
           <w:b/>
           <w:color w:val="auto"/>
         </w:rPr>
-        <w:t>What was difficult/didn’t go well on the project</w:t>
-      </w:r>
-    </w:p>
-    <w:p>
-      <w:pPr>
-        <w:rPr>
-          <w:rFonts w:ascii="Helvetica Neue Thin" w:hAnsi="Helvetica Neue Thin"/>
+        <w:t>What would you do differently next time</w:t>
+      </w:r>
+    </w:p>
+    <w:p>
+      <w:pPr>
+        <w:rPr>
+          <w:rFonts w:ascii="Arial" w:hAnsi="Arial" w:cs="Arial"/>
+          <w:noProof/>
+        </w:rPr>
+      </w:pPr>
+    </w:p>
+    <w:p>
+      <w:pPr>
+        <w:rPr>
+          <w:rFonts w:ascii="Arial" w:hAnsi="Arial" w:cs="Arial"/>
+          <w:noProof/>
+        </w:rPr>
+      </w:pPr>
+    </w:p>
+    <w:p>
+      <w:pPr>
+        <w:pStyle w:val="Heading2"/>
+        <w:rPr>
+          <w:rFonts w:ascii="Arial" w:hAnsi="Arial" w:cs="Arial"/>
+        </w:rPr>
+      </w:pPr>
+      <w:r>
+        <w:rPr>
+          <w:rFonts w:ascii="Arial" w:hAnsi="Arial" w:cs="Arial"/>
+        </w:rPr>
+        <w:t>WCAG guidelines, content management and SEO</w:t>
+      </w:r>
+    </w:p>
+    <w:p>
+      <w:pPr>
+        <w:pStyle w:val="Heading3"/>
+        <w:rPr>
+          <w:rFonts w:ascii="Arial" w:hAnsi="Arial" w:cs="Arial"/>
+          <w:b/>
+          <w:color w:val="auto"/>
+        </w:rPr>
+      </w:pPr>
+      <w:r>
+        <w:rPr>
+          <w:rFonts w:ascii="Arial" w:hAnsi="Arial" w:cs="Arial"/>
+          <w:b/>
+          <w:color w:val="auto"/>
+        </w:rPr>
+        <w:t>What went well on the project</w:t>
+      </w:r>
+    </w:p>
+    <w:p>
+      <w:pPr>
+        <w:rPr>
+          <w:rFonts w:ascii="Arial" w:hAnsi="Arial" w:cs="Arial"/>
           <w:noProof/>
           <w:sz w:val="36"/>
           <w:szCs w:val="36"/>
@@ -1310,60 +1871,52 @@
       <w:pPr>
         <w:pStyle w:val="Heading3"/>
         <w:rPr>
+          <w:rFonts w:ascii="Arial" w:hAnsi="Arial" w:cs="Arial"/>
           <w:b/>
           <w:color w:val="auto"/>
         </w:rPr>
       </w:pPr>
       <w:r>
         <w:rPr>
+          <w:rFonts w:ascii="Arial" w:hAnsi="Arial" w:cs="Arial"/>
           <w:b/>
           <w:color w:val="auto"/>
         </w:rPr>
-        <w:t>What would you do differently next time</w:t>
-      </w:r>
-    </w:p>
-    <w:p>
-      <w:pPr>
-        <w:rPr>
-          <w:noProof/>
-        </w:rPr>
-      </w:pPr>
-    </w:p>
-    <w:p>
-      <w:pPr>
-        <w:rPr>
-          <w:noProof/>
-        </w:rPr>
-      </w:pPr>
-    </w:p>
-    <w:p>
-      <w:pPr>
-        <w:pStyle w:val="Heading2"/>
-      </w:pPr>
-      <w:r>
-        <w:t>WCAG guidelines, content management and SEO</w:t>
-      </w:r>
+        <w:t>What was difficult/didn’t go well on the project</w:t>
+      </w:r>
+    </w:p>
+    <w:p>
+      <w:pPr>
+        <w:rPr>
+          <w:rFonts w:ascii="Arial" w:hAnsi="Arial" w:cs="Arial"/>
+          <w:noProof/>
+          <w:sz w:val="36"/>
+          <w:szCs w:val="36"/>
+        </w:rPr>
+      </w:pPr>
     </w:p>
     <w:p>
       <w:pPr>
         <w:pStyle w:val="Heading3"/>
         <w:rPr>
+          <w:rFonts w:ascii="Arial" w:hAnsi="Arial" w:cs="Arial"/>
           <w:b/>
           <w:color w:val="auto"/>
         </w:rPr>
       </w:pPr>
       <w:r>
         <w:rPr>
+          <w:rFonts w:ascii="Arial" w:hAnsi="Arial" w:cs="Arial"/>
           <w:b/>
           <w:color w:val="auto"/>
         </w:rPr>
-        <w:t>What went well on the project</w:t>
-      </w:r>
-    </w:p>
-    <w:p>
-      <w:pPr>
-        <w:rPr>
-          <w:rFonts w:ascii="Helvetica Neue Thin" w:hAnsi="Helvetica Neue Thin"/>
+        <w:t>What would you do differently next time</w:t>
+      </w:r>
+    </w:p>
+    <w:p>
+      <w:pPr>
+        <w:rPr>
+          <w:rFonts w:ascii="Arial" w:hAnsi="Arial" w:cs="Arial"/>
           <w:noProof/>
           <w:sz w:val="36"/>
           <w:szCs w:val="36"/>
@@ -1372,24 +1925,8 @@
     </w:p>
     <w:p>
       <w:pPr>
-        <w:pStyle w:val="Heading3"/>
-        <w:rPr>
-          <w:b/>
-          <w:color w:val="auto"/>
-        </w:rPr>
-      </w:pPr>
-      <w:r>
-        <w:rPr>
-          <w:b/>
-          <w:color w:val="auto"/>
-        </w:rPr>
-        <w:t>What was difficult/didn’t go well on the project</w:t>
-      </w:r>
-    </w:p>
-    <w:p>
-      <w:pPr>
-        <w:rPr>
-          <w:rFonts w:ascii="Helvetica Neue Thin" w:hAnsi="Helvetica Neue Thin"/>
+        <w:rPr>
+          <w:rFonts w:ascii="Arial" w:hAnsi="Arial" w:cs="Arial"/>
           <w:noProof/>
           <w:sz w:val="36"/>
           <w:szCs w:val="36"/>
@@ -1398,24 +1935,8 @@
     </w:p>
     <w:p>
       <w:pPr>
-        <w:pStyle w:val="Heading3"/>
-        <w:rPr>
-          <w:b/>
-          <w:color w:val="auto"/>
-        </w:rPr>
-      </w:pPr>
-      <w:r>
-        <w:rPr>
-          <w:b/>
-          <w:color w:val="auto"/>
-        </w:rPr>
-        <w:t>What would you do differently next time</w:t>
-      </w:r>
-    </w:p>
-    <w:p>
-      <w:pPr>
-        <w:rPr>
-          <w:rFonts w:ascii="Helvetica Neue Thin" w:hAnsi="Helvetica Neue Thin"/>
+        <w:rPr>
+          <w:rFonts w:ascii="Arial" w:hAnsi="Arial" w:cs="Arial"/>
           <w:noProof/>
           <w:sz w:val="36"/>
           <w:szCs w:val="36"/>
@@ -1425,7 +1946,7 @@
     <w:p>
       <w:pPr>
         <w:rPr>
-          <w:rFonts w:ascii="Helvetica Neue Thin" w:hAnsi="Helvetica Neue Thin"/>
+          <w:rFonts w:ascii="Arial" w:hAnsi="Arial" w:cs="Arial"/>
           <w:noProof/>
           <w:sz w:val="36"/>
           <w:szCs w:val="36"/>
@@ -1435,7 +1956,7 @@
     <w:p>
       <w:pPr>
         <w:rPr>
-          <w:rFonts w:ascii="Helvetica Neue Thin" w:hAnsi="Helvetica Neue Thin"/>
+          <w:rFonts w:ascii="Arial" w:hAnsi="Arial" w:cs="Arial"/>
           <w:noProof/>
           <w:sz w:val="36"/>
           <w:szCs w:val="36"/>
@@ -1445,7 +1966,7 @@
     <w:p>
       <w:pPr>
         <w:rPr>
-          <w:rFonts w:ascii="Helvetica Neue Thin" w:hAnsi="Helvetica Neue Thin"/>
+          <w:rFonts w:ascii="Arial" w:hAnsi="Arial" w:cs="Arial"/>
           <w:noProof/>
           <w:sz w:val="36"/>
           <w:szCs w:val="36"/>
@@ -1455,7 +1976,7 @@
     <w:p>
       <w:pPr>
         <w:rPr>
-          <w:rFonts w:ascii="Helvetica Neue Thin" w:hAnsi="Helvetica Neue Thin"/>
+          <w:rFonts w:ascii="Arial" w:hAnsi="Arial" w:cs="Arial"/>
           <w:noProof/>
           <w:sz w:val="36"/>
           <w:szCs w:val="36"/>
@@ -1465,7 +1986,7 @@
     <w:p>
       <w:pPr>
         <w:rPr>
-          <w:rFonts w:ascii="Helvetica Neue Thin" w:hAnsi="Helvetica Neue Thin"/>
+          <w:rFonts w:ascii="Arial" w:hAnsi="Arial" w:cs="Arial"/>
           <w:noProof/>
           <w:sz w:val="36"/>
           <w:szCs w:val="36"/>
@@ -1475,7 +1996,7 @@
     <w:p>
       <w:pPr>
         <w:rPr>
-          <w:rFonts w:ascii="Helvetica Neue Thin" w:hAnsi="Helvetica Neue Thin"/>
+          <w:rFonts w:ascii="Arial" w:hAnsi="Arial" w:cs="Arial"/>
           <w:noProof/>
           <w:sz w:val="36"/>
           <w:szCs w:val="36"/>
@@ -1485,7 +2006,7 @@
     <w:p>
       <w:pPr>
         <w:rPr>
-          <w:rFonts w:ascii="Helvetica Neue Thin" w:hAnsi="Helvetica Neue Thin"/>
+          <w:rFonts w:ascii="Arial" w:hAnsi="Arial" w:cs="Arial"/>
           <w:noProof/>
           <w:sz w:val="36"/>
           <w:szCs w:val="36"/>
@@ -1495,7 +2016,7 @@
     <w:p>
       <w:pPr>
         <w:rPr>
-          <w:rFonts w:ascii="Helvetica Neue Thin" w:hAnsi="Helvetica Neue Thin"/>
+          <w:rFonts w:ascii="Arial" w:hAnsi="Arial" w:cs="Arial"/>
           <w:noProof/>
           <w:sz w:val="36"/>
           <w:szCs w:val="36"/>
@@ -1505,7 +2026,7 @@
     <w:p>
       <w:pPr>
         <w:rPr>
-          <w:rFonts w:ascii="Helvetica Neue Thin" w:hAnsi="Helvetica Neue Thin"/>
+          <w:rFonts w:ascii="Arial" w:hAnsi="Arial" w:cs="Arial"/>
           <w:noProof/>
           <w:sz w:val="36"/>
           <w:szCs w:val="36"/>
@@ -1514,41 +2035,29 @@
     </w:p>
     <w:p>
       <w:pPr>
-        <w:rPr>
-          <w:rFonts w:ascii="Helvetica Neue Thin" w:hAnsi="Helvetica Neue Thin"/>
-          <w:noProof/>
-          <w:sz w:val="36"/>
-          <w:szCs w:val="36"/>
-        </w:rPr>
-      </w:pPr>
-    </w:p>
-    <w:p>
-      <w:pPr>
-        <w:rPr>
-          <w:rFonts w:ascii="Helvetica Neue Thin" w:hAnsi="Helvetica Neue Thin"/>
-          <w:noProof/>
-          <w:sz w:val="36"/>
-          <w:szCs w:val="36"/>
-        </w:rPr>
-      </w:pPr>
-    </w:p>
-    <w:p>
-      <w:pPr>
         <w:pStyle w:val="Heading2"/>
-      </w:pPr>
-      <w:r>
+        <w:rPr>
+          <w:rFonts w:ascii="Arial" w:hAnsi="Arial" w:cs="Arial"/>
+        </w:rPr>
+      </w:pPr>
+      <w:r>
+        <w:rPr>
+          <w:rFonts w:ascii="Arial" w:hAnsi="Arial" w:cs="Arial"/>
+        </w:rPr>
         <w:t>References</w:t>
       </w:r>
     </w:p>
     <w:p>
       <w:pPr>
         <w:rPr>
+          <w:rFonts w:ascii="Arial" w:hAnsi="Arial" w:cs="Arial"/>
           <w:noProof/>
           <w:color w:val="808080" w:themeColor="background1" w:themeShade="80"/>
         </w:rPr>
       </w:pPr>
       <w:r>
         <w:rPr>
+          <w:rFonts w:ascii="Arial" w:hAnsi="Arial" w:cs="Arial"/>
           <w:noProof/>
           <w:color w:val="808080" w:themeColor="background1" w:themeShade="80"/>
         </w:rPr>
@@ -1556,6 +2065,7 @@
       </w:r>
       <w:r>
         <w:rPr>
+          <w:rFonts w:ascii="Arial" w:hAnsi="Arial" w:cs="Arial"/>
           <w:noProof/>
           <w:color w:val="808080" w:themeColor="background1" w:themeShade="80"/>
         </w:rPr>
@@ -1565,6 +2075,7 @@
     <w:p>
       <w:pPr>
         <w:rPr>
+          <w:rFonts w:ascii="Arial" w:hAnsi="Arial" w:cs="Arial"/>
           <w:noProof/>
           <w:color w:val="808080" w:themeColor="background1" w:themeShade="80"/>
         </w:rPr>
@@ -1578,11 +2089,13 @@
           <w:numId w:val="3"/>
         </w:numPr>
         <w:rPr>
-          <w:noProof/>
-        </w:rPr>
-      </w:pPr>
-      <w:r>
-        <w:rPr>
+          <w:rFonts w:ascii="Arial" w:hAnsi="Arial" w:cs="Arial"/>
+          <w:noProof/>
+        </w:rPr>
+      </w:pPr>
+      <w:r>
+        <w:rPr>
+          <w:rFonts w:ascii="Arial" w:hAnsi="Arial" w:cs="Arial"/>
           <w:noProof/>
         </w:rPr>
         <w:t>Websites that helped :</w:t>
@@ -1596,6 +2109,7 @@
           <w:numId w:val="8"/>
         </w:numPr>
         <w:rPr>
+          <w:rFonts w:ascii="Arial" w:hAnsi="Arial" w:cs="Arial"/>
           <w:noProof/>
         </w:rPr>
       </w:pPr>
@@ -1603,6 +2117,7 @@
         <w:r>
           <w:rPr>
             <w:rStyle w:val="Hyperlink"/>
+            <w:rFonts w:ascii="Arial" w:hAnsi="Arial" w:cs="Arial"/>
             <w:noProof/>
           </w:rPr>
           <w:t>https://developer.mozilla.org/</w:t>
@@ -1610,6 +2125,7 @@
       </w:hyperlink>
       <w:r>
         <w:rPr>
+          <w:rFonts w:ascii="Arial" w:hAnsi="Arial" w:cs="Arial"/>
           <w:noProof/>
         </w:rPr>
         <w:t xml:space="preserve"> </w:t>
@@ -1623,6 +2139,7 @@
           <w:numId w:val="8"/>
         </w:numPr>
         <w:rPr>
+          <w:rFonts w:ascii="Arial" w:hAnsi="Arial" w:cs="Arial"/>
           <w:noProof/>
         </w:rPr>
       </w:pPr>
@@ -1630,6 +2147,7 @@
         <w:r>
           <w:rPr>
             <w:rStyle w:val="Hyperlink"/>
+            <w:rFonts w:ascii="Arial" w:hAnsi="Arial" w:cs="Arial"/>
             <w:noProof/>
           </w:rPr>
           <w:t>https://www.w3schools.com/</w:t>
@@ -1644,6 +2162,7 @@
           <w:numId w:val="8"/>
         </w:numPr>
         <w:rPr>
+          <w:rFonts w:ascii="Arial" w:hAnsi="Arial" w:cs="Arial"/>
           <w:noProof/>
         </w:rPr>
       </w:pPr>
@@ -1651,6 +2170,7 @@
         <w:r>
           <w:rPr>
             <w:rStyle w:val="Hyperlink"/>
+            <w:rFonts w:ascii="Arial" w:hAnsi="Arial" w:cs="Arial"/>
             <w:noProof/>
           </w:rPr>
           <w:t>https://validator.w3.org/</w:t>
@@ -1665,6 +2185,7 @@
           <w:numId w:val="8"/>
         </w:numPr>
         <w:rPr>
+          <w:rFonts w:ascii="Arial" w:hAnsi="Arial" w:cs="Arial"/>
           <w:noProof/>
         </w:rPr>
       </w:pPr>
@@ -1672,6 +2193,7 @@
         <w:r>
           <w:rPr>
             <w:rStyle w:val="Hyperlink"/>
+            <w:rFonts w:ascii="Arial" w:hAnsi="Arial" w:cs="Arial"/>
             <w:noProof/>
           </w:rPr>
           <w:t>https://stackoverflow.com/</w:t>
@@ -1686,6 +2208,7 @@
           <w:numId w:val="8"/>
         </w:numPr>
         <w:rPr>
+          <w:rFonts w:ascii="Arial" w:hAnsi="Arial" w:cs="Arial"/>
           <w:noProof/>
         </w:rPr>
       </w:pPr>
@@ -1693,6 +2216,7 @@
         <w:r>
           <w:rPr>
             <w:rStyle w:val="Hyperlink"/>
+            <w:rFonts w:ascii="Arial" w:hAnsi="Arial" w:cs="Arial"/>
             <w:noProof/>
           </w:rPr>
           <w:t>https://www.linkedin.com/</w:t>
@@ -1704,6 +2228,7 @@
         <w:pStyle w:val="ListParagraph"/>
         <w:ind w:left="1440"/>
         <w:rPr>
+          <w:rFonts w:ascii="Arial" w:hAnsi="Arial" w:cs="Arial"/>
           <w:noProof/>
         </w:rPr>
       </w:pPr>
@@ -1716,24 +2241,35 @@
           <w:numId w:val="3"/>
         </w:numPr>
         <w:rPr>
-          <w:noProof/>
-        </w:rPr>
-      </w:pPr>
-      <w:r>
+          <w:rFonts w:ascii="Arial" w:hAnsi="Arial" w:cs="Arial"/>
+          <w:noProof/>
+        </w:rPr>
+      </w:pPr>
+      <w:r>
+        <w:rPr>
+          <w:rFonts w:ascii="Arial" w:hAnsi="Arial" w:cs="Arial"/>
+        </w:rPr>
         <w:t>Icons</w:t>
       </w:r>
       <w:r>
+        <w:rPr>
+          <w:rFonts w:ascii="Arial" w:hAnsi="Arial" w:cs="Arial"/>
+        </w:rPr>
         <w:t xml:space="preserve">: </w:t>
       </w:r>
       <w:hyperlink r:id="rId15" w:history="1">
         <w:r>
           <w:rPr>
             <w:rStyle w:val="Hyperlink"/>
+            <w:rFonts w:ascii="Arial" w:hAnsi="Arial" w:cs="Arial"/>
           </w:rPr>
           <w:t>https://fontawesome.com/</w:t>
         </w:r>
       </w:hyperlink>
       <w:r>
+        <w:rPr>
+          <w:rFonts w:ascii="Arial" w:hAnsi="Arial" w:cs="Arial"/>
+        </w:rPr>
         <w:t xml:space="preserve"> </w:t>
       </w:r>
     </w:p>
@@ -1745,19 +2281,21 @@
           <w:numId w:val="3"/>
         </w:numPr>
         <w:rPr>
-          <w:noProof/>
-        </w:rPr>
-      </w:pPr>
-      <w:r>
-        <w:t>Color-pallet:</w:t>
-      </w:r>
-      <w:r>
-        <w:t xml:space="preserve"> </w:t>
+          <w:rFonts w:ascii="Arial" w:hAnsi="Arial" w:cs="Arial"/>
+          <w:noProof/>
+        </w:rPr>
+      </w:pPr>
+      <w:r>
+        <w:rPr>
+          <w:rFonts w:ascii="Arial" w:hAnsi="Arial" w:cs="Arial"/>
+        </w:rPr>
+        <w:t xml:space="preserve">Color-pallet: </w:t>
       </w:r>
       <w:hyperlink r:id="rId16" w:history="1">
         <w:r>
           <w:rPr>
             <w:rStyle w:val="Hyperlink"/>
+            <w:rFonts w:ascii="Arial" w:hAnsi="Arial" w:cs="Arial"/>
           </w:rPr>
           <w:t>https://color.adobe.com/create/color-wheel</w:t>
         </w:r>
@@ -1771,16 +2309,21 @@
           <w:numId w:val="3"/>
         </w:numPr>
         <w:rPr>
-          <w:noProof/>
-        </w:rPr>
-      </w:pPr>
-      <w:r>
+          <w:rFonts w:ascii="Arial" w:hAnsi="Arial" w:cs="Arial"/>
+          <w:noProof/>
+        </w:rPr>
+      </w:pPr>
+      <w:r>
+        <w:rPr>
+          <w:rFonts w:ascii="Arial" w:hAnsi="Arial" w:cs="Arial"/>
+        </w:rPr>
         <w:t xml:space="preserve">Fonts: </w:t>
       </w:r>
       <w:hyperlink r:id="rId17" w:history="1">
         <w:r>
           <w:rPr>
             <w:rStyle w:val="Hyperlink"/>
+            <w:rFonts w:ascii="Arial" w:hAnsi="Arial" w:cs="Arial"/>
           </w:rPr>
           <w:t>https://fonts.google.com</w:t>
         </w:r>
@@ -1794,20 +2337,21 @@
           <w:numId w:val="3"/>
         </w:numPr>
         <w:rPr>
-          <w:noProof/>
-        </w:rPr>
-      </w:pPr>
-      <w:r>
-        <w:lastRenderedPageBreak/>
-        <w:t>Image-compress:</w:t>
-      </w:r>
-      <w:r>
-        <w:t xml:space="preserve"> </w:t>
+          <w:rFonts w:ascii="Arial" w:hAnsi="Arial" w:cs="Arial"/>
+          <w:noProof/>
+        </w:rPr>
+      </w:pPr>
+      <w:r>
+        <w:rPr>
+          <w:rFonts w:ascii="Arial" w:hAnsi="Arial" w:cs="Arial"/>
+        </w:rPr>
+        <w:t xml:space="preserve">Image-compress: </w:t>
       </w:r>
       <w:hyperlink r:id="rId18" w:history="1">
         <w:r>
           <w:rPr>
             <w:rStyle w:val="Hyperlink"/>
+            <w:rFonts w:ascii="Arial" w:hAnsi="Arial" w:cs="Arial"/>
           </w:rPr>
           <w:t>https://www.iloveimg.com/compress-image</w:t>
         </w:r>
@@ -1821,13 +2365,20 @@
           <w:numId w:val="3"/>
         </w:numPr>
         <w:rPr>
-          <w:noProof/>
-        </w:rPr>
-      </w:pPr>
-      <w:r>
+          <w:rFonts w:ascii="Arial" w:hAnsi="Arial" w:cs="Arial"/>
+          <w:noProof/>
+        </w:rPr>
+      </w:pPr>
+      <w:r>
+        <w:rPr>
+          <w:rFonts w:ascii="Arial" w:hAnsi="Arial" w:cs="Arial"/>
+        </w:rPr>
         <w:t>Images</w:t>
       </w:r>
       <w:r>
+        <w:rPr>
+          <w:rFonts w:ascii="Arial" w:hAnsi="Arial" w:cs="Arial"/>
+        </w:rPr>
         <w:t>:</w:t>
       </w:r>
     </w:p>
@@ -1838,8 +2389,14 @@
           <w:ilvl w:val="0"/>
           <w:numId w:val="5"/>
         </w:numPr>
-      </w:pPr>
-      <w:r>
+        <w:rPr>
+          <w:rFonts w:ascii="Arial" w:hAnsi="Arial" w:cs="Arial"/>
+        </w:rPr>
+      </w:pPr>
+      <w:r>
+        <w:rPr>
+          <w:rFonts w:ascii="Arial" w:hAnsi="Arial" w:cs="Arial"/>
+        </w:rPr>
         <w:t>Unsplash.com</w:t>
       </w:r>
     </w:p>
@@ -1850,17 +2407,21 @@
           <w:ilvl w:val="0"/>
           <w:numId w:val="7"/>
         </w:numPr>
-      </w:pPr>
-      <w:r>
-        <w:t>Blog vegetarian:</w:t>
-      </w:r>
-      <w:r>
-        <w:t xml:space="preserve"> </w:t>
+        <w:rPr>
+          <w:rFonts w:ascii="Arial" w:hAnsi="Arial" w:cs="Arial"/>
+        </w:rPr>
+      </w:pPr>
+      <w:r>
+        <w:rPr>
+          <w:rFonts w:ascii="Arial" w:hAnsi="Arial" w:cs="Arial"/>
+        </w:rPr>
+        <w:t xml:space="preserve">Blog vegetarian: </w:t>
       </w:r>
       <w:hyperlink r:id="rId19" w:history="1">
         <w:r>
           <w:rPr>
             <w:rStyle w:val="Hyperlink"/>
+            <w:rFonts w:ascii="Arial" w:hAnsi="Arial" w:cs="Arial"/>
           </w:rPr>
           <w:t>https://unsplash.com/photos/4MEL9XS-3JQ</w:t>
         </w:r>
@@ -1873,14 +2434,21 @@
           <w:ilvl w:val="0"/>
           <w:numId w:val="7"/>
         </w:numPr>
-      </w:pPr>
-      <w:r>
+        <w:rPr>
+          <w:rFonts w:ascii="Arial" w:hAnsi="Arial" w:cs="Arial"/>
+        </w:rPr>
+      </w:pPr>
+      <w:r>
+        <w:rPr>
+          <w:rFonts w:ascii="Arial" w:hAnsi="Arial" w:cs="Arial"/>
+        </w:rPr>
         <w:t xml:space="preserve">Blog Javascript: </w:t>
       </w:r>
       <w:hyperlink r:id="rId20" w:history="1">
         <w:r>
           <w:rPr>
             <w:rStyle w:val="Hyperlink"/>
+            <w:rFonts w:ascii="Arial" w:hAnsi="Arial" w:cs="Arial"/>
           </w:rPr>
           <w:t>https://unsplash.com/photos/vw3Ahg4x1tY</w:t>
         </w:r>
@@ -1893,14 +2461,21 @@
           <w:ilvl w:val="0"/>
           <w:numId w:val="7"/>
         </w:numPr>
-      </w:pPr>
-      <w:r>
+        <w:rPr>
+          <w:rFonts w:ascii="Arial" w:hAnsi="Arial" w:cs="Arial"/>
+        </w:rPr>
+      </w:pPr>
+      <w:r>
+        <w:rPr>
+          <w:rFonts w:ascii="Arial" w:hAnsi="Arial" w:cs="Arial"/>
+        </w:rPr>
         <w:t xml:space="preserve">Blog css: </w:t>
       </w:r>
       <w:hyperlink r:id="rId21" w:history="1">
         <w:r>
           <w:rPr>
             <w:rStyle w:val="Hyperlink"/>
+            <w:rFonts w:ascii="Arial" w:hAnsi="Arial" w:cs="Arial"/>
           </w:rPr>
           <w:t>https://unsplash.com/photos/NzERTNpnaDw</w:t>
         </w:r>
@@ -1913,14 +2488,21 @@
           <w:ilvl w:val="0"/>
           <w:numId w:val="7"/>
         </w:numPr>
-      </w:pPr>
-      <w:r>
+        <w:rPr>
+          <w:rFonts w:ascii="Arial" w:hAnsi="Arial" w:cs="Arial"/>
+        </w:rPr>
+      </w:pPr>
+      <w:r>
+        <w:rPr>
+          <w:rFonts w:ascii="Arial" w:hAnsi="Arial" w:cs="Arial"/>
+        </w:rPr>
         <w:t xml:space="preserve">Blog Norway: </w:t>
       </w:r>
       <w:hyperlink r:id="rId22" w:history="1">
         <w:r>
           <w:rPr>
             <w:rStyle w:val="Hyperlink"/>
+            <w:rFonts w:ascii="Arial" w:hAnsi="Arial" w:cs="Arial"/>
           </w:rPr>
           <w:t>https://unsplash.com/photos/XOEAHbE_vO8</w:t>
         </w:r>
@@ -1933,14 +2515,21 @@
           <w:ilvl w:val="0"/>
           <w:numId w:val="7"/>
         </w:numPr>
-      </w:pPr>
-      <w:r>
+        <w:rPr>
+          <w:rFonts w:ascii="Arial" w:hAnsi="Arial" w:cs="Arial"/>
+        </w:rPr>
+      </w:pPr>
+      <w:r>
+        <w:rPr>
+          <w:rFonts w:ascii="Arial" w:hAnsi="Arial" w:cs="Arial"/>
+        </w:rPr>
         <w:t xml:space="preserve">Blog paneer: </w:t>
       </w:r>
       <w:hyperlink r:id="rId23" w:history="1">
         <w:r>
           <w:rPr>
             <w:rStyle w:val="Hyperlink"/>
+            <w:rFonts w:ascii="Arial" w:hAnsi="Arial" w:cs="Arial"/>
           </w:rPr>
           <w:t>https://unsplash.com/photos/sqcH2q7lkvo</w:t>
         </w:r>
@@ -1953,14 +2542,21 @@
           <w:ilvl w:val="0"/>
           <w:numId w:val="7"/>
         </w:numPr>
-      </w:pPr>
-      <w:r>
+        <w:rPr>
+          <w:rFonts w:ascii="Arial" w:hAnsi="Arial" w:cs="Arial"/>
+        </w:rPr>
+      </w:pPr>
+      <w:r>
+        <w:rPr>
+          <w:rFonts w:ascii="Arial" w:hAnsi="Arial" w:cs="Arial"/>
+        </w:rPr>
         <w:t xml:space="preserve">Blog Indian-cusine: </w:t>
       </w:r>
       <w:hyperlink r:id="rId24" w:history="1">
         <w:r>
           <w:rPr>
             <w:rStyle w:val="Hyperlink"/>
+            <w:rFonts w:ascii="Arial" w:hAnsi="Arial" w:cs="Arial"/>
           </w:rPr>
           <w:t>https://unsplash.com/photos/NPrWYa69Mz0</w:t>
         </w:r>
@@ -1973,14 +2569,21 @@
           <w:ilvl w:val="0"/>
           <w:numId w:val="7"/>
         </w:numPr>
-      </w:pPr>
-      <w:r>
+        <w:rPr>
+          <w:rFonts w:ascii="Arial" w:hAnsi="Arial" w:cs="Arial"/>
+        </w:rPr>
+      </w:pPr>
+      <w:r>
+        <w:rPr>
+          <w:rFonts w:ascii="Arial" w:hAnsi="Arial" w:cs="Arial"/>
+        </w:rPr>
         <w:t xml:space="preserve">Blog Cyprus: </w:t>
       </w:r>
       <w:hyperlink r:id="rId25" w:history="1">
         <w:r>
           <w:rPr>
             <w:rStyle w:val="Hyperlink"/>
+            <w:rFonts w:ascii="Arial" w:hAnsi="Arial" w:cs="Arial"/>
           </w:rPr>
           <w:t>https://unsplash.com/photos/nhLW8aK7VQg</w:t>
         </w:r>
@@ -1993,14 +2596,21 @@
           <w:ilvl w:val="0"/>
           <w:numId w:val="7"/>
         </w:numPr>
-      </w:pPr>
-      <w:r>
+        <w:rPr>
+          <w:rFonts w:ascii="Arial" w:hAnsi="Arial" w:cs="Arial"/>
+        </w:rPr>
+      </w:pPr>
+      <w:r>
+        <w:rPr>
+          <w:rFonts w:ascii="Arial" w:hAnsi="Arial" w:cs="Arial"/>
+        </w:rPr>
         <w:t xml:space="preserve">Blog Cricket: </w:t>
       </w:r>
       <w:hyperlink r:id="rId26" w:history="1">
         <w:r>
           <w:rPr>
             <w:rStyle w:val="Hyperlink"/>
+            <w:rFonts w:ascii="Arial" w:hAnsi="Arial" w:cs="Arial"/>
           </w:rPr>
           <w:t>https://unsplash.com/photos/HJbv998de9s</w:t>
         </w:r>
@@ -2013,14 +2623,21 @@
           <w:ilvl w:val="0"/>
           <w:numId w:val="7"/>
         </w:numPr>
-      </w:pPr>
-      <w:r>
+        <w:rPr>
+          <w:rFonts w:ascii="Arial" w:hAnsi="Arial" w:cs="Arial"/>
+        </w:rPr>
+      </w:pPr>
+      <w:r>
+        <w:rPr>
+          <w:rFonts w:ascii="Arial" w:hAnsi="Arial" w:cs="Arial"/>
+        </w:rPr>
         <w:t xml:space="preserve">Blog globe: </w:t>
       </w:r>
       <w:hyperlink r:id="rId27" w:history="1">
         <w:r>
           <w:rPr>
             <w:rStyle w:val="Hyperlink"/>
+            <w:rFonts w:ascii="Arial" w:hAnsi="Arial" w:cs="Arial"/>
           </w:rPr>
           <w:t>https://unsplash.com/photos/EgwhIBec0Ck</w:t>
         </w:r>
@@ -2033,14 +2650,21 @@
           <w:ilvl w:val="0"/>
           <w:numId w:val="7"/>
         </w:numPr>
-      </w:pPr>
-      <w:r>
+        <w:rPr>
+          <w:rFonts w:ascii="Arial" w:hAnsi="Arial" w:cs="Arial"/>
+        </w:rPr>
+      </w:pPr>
+      <w:r>
+        <w:rPr>
+          <w:rFonts w:ascii="Arial" w:hAnsi="Arial" w:cs="Arial"/>
+        </w:rPr>
         <w:t xml:space="preserve">Subscribe background: </w:t>
       </w:r>
       <w:hyperlink r:id="rId28" w:history="1">
         <w:r>
           <w:rPr>
             <w:rStyle w:val="Hyperlink"/>
+            <w:rFonts w:ascii="Arial" w:hAnsi="Arial" w:cs="Arial"/>
           </w:rPr>
           <w:t>https://unsplash.com/photos/1_CMoFsPfso</w:t>
         </w:r>
@@ -2050,6 +2674,9 @@
       <w:pPr>
         <w:pStyle w:val="ListParagraph"/>
         <w:ind w:left="1440"/>
+        <w:rPr>
+          <w:rFonts w:ascii="Arial" w:hAnsi="Arial" w:cs="Arial"/>
+        </w:rPr>
       </w:pPr>
     </w:p>
     <w:p>
@@ -2060,10 +2687,14 @@
           <w:numId w:val="5"/>
         </w:numPr>
         <w:rPr>
-          <w:noProof/>
-        </w:rPr>
-      </w:pPr>
-      <w:r>
+          <w:rFonts w:ascii="Arial" w:hAnsi="Arial" w:cs="Arial"/>
+          <w:noProof/>
+        </w:rPr>
+      </w:pPr>
+      <w:r>
+        <w:rPr>
+          <w:rFonts w:ascii="Arial" w:hAnsi="Arial" w:cs="Arial"/>
+        </w:rPr>
         <w:t>Freepik.com:</w:t>
       </w:r>
     </w:p>
@@ -2074,14 +2705,21 @@
           <w:ilvl w:val="0"/>
           <w:numId w:val="6"/>
         </w:numPr>
-      </w:pPr>
-      <w:r>
+        <w:rPr>
+          <w:rFonts w:ascii="Arial" w:hAnsi="Arial" w:cs="Arial"/>
+        </w:rPr>
+      </w:pPr>
+      <w:r>
+        <w:rPr>
+          <w:rFonts w:ascii="Arial" w:hAnsi="Arial" w:cs="Arial"/>
+        </w:rPr>
         <w:t xml:space="preserve">Blog past-caprese: </w:t>
       </w:r>
       <w:hyperlink r:id="rId29" w:anchor="page=1&amp;query=pasta&amp;position=1&amp;from_view=search" w:history="1">
         <w:r>
           <w:rPr>
             <w:rStyle w:val="Hyperlink"/>
+            <w:rFonts w:ascii="Arial" w:hAnsi="Arial" w:cs="Arial"/>
           </w:rPr>
           <w:t>https://www.freepik.com/free-photo/penne-pasta-tomato-sauce-with-chicken-tomatoes-wooden-table_7677643.htm#page=1&amp;query=pasta&amp;position=1&amp;from_view=search</w:t>
         </w:r>
@@ -2094,14 +2732,22 @@
           <w:ilvl w:val="0"/>
           <w:numId w:val="6"/>
         </w:numPr>
-      </w:pPr>
-      <w:r>
+        <w:rPr>
+          <w:rFonts w:ascii="Arial" w:hAnsi="Arial" w:cs="Arial"/>
+        </w:rPr>
+      </w:pPr>
+      <w:r>
+        <w:rPr>
+          <w:rFonts w:ascii="Arial" w:hAnsi="Arial" w:cs="Arial"/>
+        </w:rPr>
+        <w:lastRenderedPageBreak/>
         <w:t xml:space="preserve">Blog gym/training: </w:t>
       </w:r>
       <w:hyperlink r:id="rId30" w:anchor="page=1&amp;query=gym&amp;position=0&amp;from_view=search" w:history="1">
         <w:r>
           <w:rPr>
             <w:rStyle w:val="Hyperlink"/>
+            <w:rFonts w:ascii="Arial" w:hAnsi="Arial" w:cs="Arial"/>
           </w:rPr>
           <w:t>https://www.freepik.com/free-photo/exercise-weights-iron-dumbbell-with-extra-plates_1203207.htm#page=1&amp;query=gym&amp;position=0&amp;from_view=search</w:t>
         </w:r>
@@ -2114,14 +2760,21 @@
           <w:ilvl w:val="0"/>
           <w:numId w:val="6"/>
         </w:numPr>
-      </w:pPr>
-      <w:r>
+        <w:rPr>
+          <w:rFonts w:ascii="Arial" w:hAnsi="Arial" w:cs="Arial"/>
+        </w:rPr>
+      </w:pPr>
+      <w:r>
+        <w:rPr>
+          <w:rFonts w:ascii="Arial" w:hAnsi="Arial" w:cs="Arial"/>
+        </w:rPr>
         <w:t xml:space="preserve">Introduction home-page: </w:t>
       </w:r>
       <w:hyperlink r:id="rId31" w:anchor="page=1&amp;query=blog&amp;position=7&amp;from_view=search" w:history="1">
         <w:r>
           <w:rPr>
             <w:rStyle w:val="Hyperlink"/>
+            <w:rFonts w:ascii="Arial" w:hAnsi="Arial" w:cs="Arial"/>
           </w:rPr>
           <w:t>https://www.freepik.com/free-photo/office-table-with-cup-coffee-keyboard-notepad_5314558.htm#page=1&amp;query=blog&amp;position=7&amp;from_view=search</w:t>
         </w:r>
@@ -2134,14 +2787,21 @@
           <w:ilvl w:val="0"/>
           <w:numId w:val="6"/>
         </w:numPr>
-      </w:pPr>
-      <w:r>
+        <w:rPr>
+          <w:rFonts w:ascii="Arial" w:hAnsi="Arial" w:cs="Arial"/>
+        </w:rPr>
+      </w:pPr>
+      <w:r>
+        <w:rPr>
+          <w:rFonts w:ascii="Arial" w:hAnsi="Arial" w:cs="Arial"/>
+        </w:rPr>
         <w:t xml:space="preserve">Introduction about-page: </w:t>
       </w:r>
       <w:hyperlink r:id="rId32" w:anchor="page=1&amp;query=smiley&amp;position=25&amp;from_view=search" w:history="1">
         <w:r>
           <w:rPr>
             <w:rStyle w:val="Hyperlink"/>
+            <w:rFonts w:ascii="Arial" w:hAnsi="Arial" w:cs="Arial"/>
           </w:rPr>
           <w:t>https://www.freepik.com/free-photo/smiley-face-ball-background-sweet-retro-vintage-color_1235363.htm#page=1&amp;query=smiley&amp;position=25&amp;from_view=search</w:t>
         </w:r>
@@ -2154,14 +2814,21 @@
           <w:ilvl w:val="0"/>
           <w:numId w:val="6"/>
         </w:numPr>
-      </w:pPr>
-      <w:r>
+        <w:rPr>
+          <w:rFonts w:ascii="Arial" w:hAnsi="Arial" w:cs="Arial"/>
+        </w:rPr>
+      </w:pPr>
+      <w:r>
+        <w:rPr>
+          <w:rFonts w:ascii="Arial" w:hAnsi="Arial" w:cs="Arial"/>
+        </w:rPr>
         <w:t xml:space="preserve">Introduction blog-page: </w:t>
       </w:r>
       <w:hyperlink r:id="rId33" w:anchor="page=1&amp;query=books&amp;position=13&amp;from_view=search" w:history="1">
         <w:r>
           <w:rPr>
             <w:rStyle w:val="Hyperlink"/>
+            <w:rFonts w:ascii="Arial" w:hAnsi="Arial" w:cs="Arial"/>
           </w:rPr>
           <w:t>https://www.freepik.com/free-photo/open-flying-old-books_1007982.htm#page=1&amp;query=books&amp;position=13&amp;from_view=search</w:t>
         </w:r>
@@ -2171,18 +2838,27 @@
       <w:pPr>
         <w:pStyle w:val="ListParagraph"/>
         <w:ind w:left="2160"/>
+        <w:rPr>
+          <w:rFonts w:ascii="Arial" w:hAnsi="Arial" w:cs="Arial"/>
+        </w:rPr>
       </w:pPr>
     </w:p>
     <w:p>
       <w:pPr>
         <w:pStyle w:val="ListParagraph"/>
         <w:ind w:left="1440"/>
+        <w:rPr>
+          <w:rFonts w:ascii="Arial" w:hAnsi="Arial" w:cs="Arial"/>
+        </w:rPr>
       </w:pPr>
     </w:p>
     <w:p>
       <w:pPr>
         <w:pStyle w:val="ListParagraph"/>
         <w:ind w:left="1440"/>
+        <w:rPr>
+          <w:rFonts w:ascii="Arial" w:hAnsi="Arial" w:cs="Arial"/>
+        </w:rPr>
       </w:pPr>
     </w:p>
     <w:p>
@@ -2190,6 +2866,7 @@
         <w:pStyle w:val="ListParagraph"/>
         <w:ind w:left="1440"/>
         <w:rPr>
+          <w:rFonts w:ascii="Arial" w:hAnsi="Arial" w:cs="Arial"/>
           <w:noProof/>
         </w:rPr>
       </w:pPr>
@@ -2198,6 +2875,7 @@
       <w:pPr>
         <w:pStyle w:val="ListParagraph"/>
         <w:rPr>
+          <w:rFonts w:ascii="Arial" w:hAnsi="Arial" w:cs="Arial"/>
           <w:noProof/>
         </w:rPr>
       </w:pPr>
@@ -4001,7 +4679,7 @@
 </file>
 
 <file path=customXml/itemProps1.xml><?xml version="1.0" encoding="utf-8"?>
-<ds:datastoreItem xmlns:ds="http://schemas.openxmlformats.org/officeDocument/2006/customXml" ds:itemID="{F184A4FE-9D9F-47AF-90EA-B76406A201FD}">
+<ds:datastoreItem xmlns:ds="http://schemas.openxmlformats.org/officeDocument/2006/customXml" ds:itemID="{2125F028-7CFB-4963-9F56-F322B47CA65C}">
   <ds:schemaRefs>
     <ds:schemaRef ds:uri="http://schemas.openxmlformats.org/officeDocument/2006/bibliography"/>
   </ds:schemaRefs>

</xml_diff>

<commit_message>
alt text added to social icons fo wcAG
</commit_message>
<xml_diff>
--- a/assests/2021-12-03_project-exam-1_ankit-soni_report.docx
+++ b/assests/2021-12-03_project-exam-1_ankit-soni_report.docx
@@ -335,11 +335,15 @@
         <w:pStyle w:val="Heading2"/>
         <w:rPr>
           <w:rFonts w:ascii="Arial" w:hAnsi="Arial" w:cs="Arial"/>
-        </w:rPr>
-      </w:pPr>
-      <w:r>
-        <w:rPr>
-          <w:rFonts w:ascii="Arial" w:hAnsi="Arial" w:cs="Arial"/>
+          <w:sz w:val="40"/>
+          <w:szCs w:val="40"/>
+        </w:rPr>
+      </w:pPr>
+      <w:r>
+        <w:rPr>
+          <w:rFonts w:ascii="Arial" w:hAnsi="Arial" w:cs="Arial"/>
+          <w:sz w:val="40"/>
+          <w:szCs w:val="40"/>
         </w:rPr>
         <w:t>Design</w:t>
       </w:r>
@@ -563,23 +567,37 @@
         </w:rPr>
         <w:t xml:space="preserve"> I added subscribe container in production phase and highlighted with bright yellow background with pencils. According to user </w:t>
       </w:r>
-      <w:proofErr w:type="gramStart"/>
-      <w:r>
-        <w:rPr>
-          <w:rFonts w:ascii="Arial" w:hAnsi="Arial" w:cs="Arial"/>
-          <w:sz w:val="32"/>
-          <w:szCs w:val="32"/>
-        </w:rPr>
-        <w:t>research ,</w:t>
-      </w:r>
-      <w:proofErr w:type="gramEnd"/>
-      <w:r>
-        <w:rPr>
-          <w:rFonts w:ascii="Arial" w:hAnsi="Arial" w:cs="Arial"/>
-          <w:sz w:val="32"/>
-          <w:szCs w:val="32"/>
-        </w:rPr>
-        <w:t xml:space="preserve"> It was stand out in my design.</w:t>
+      <w:r>
+        <w:rPr>
+          <w:rFonts w:ascii="Arial" w:hAnsi="Arial" w:cs="Arial"/>
+          <w:sz w:val="32"/>
+          <w:szCs w:val="32"/>
+        </w:rPr>
+        <w:t>research,</w:t>
+      </w:r>
+      <w:r>
+        <w:rPr>
+          <w:rFonts w:ascii="Arial" w:hAnsi="Arial" w:cs="Arial"/>
+          <w:sz w:val="32"/>
+          <w:szCs w:val="32"/>
+        </w:rPr>
+        <w:t xml:space="preserve"> </w:t>
+      </w:r>
+      <w:r>
+        <w:rPr>
+          <w:rFonts w:ascii="Arial" w:hAnsi="Arial" w:cs="Arial"/>
+          <w:sz w:val="32"/>
+          <w:szCs w:val="32"/>
+        </w:rPr>
+        <w:t>it</w:t>
+      </w:r>
+      <w:r>
+        <w:rPr>
+          <w:rFonts w:ascii="Arial" w:hAnsi="Arial" w:cs="Arial"/>
+          <w:sz w:val="32"/>
+          <w:szCs w:val="32"/>
+        </w:rPr>
+        <w:t xml:space="preserve"> was stand out in my design.</w:t>
       </w:r>
     </w:p>
     <w:p>
@@ -895,6 +913,8 @@
           <w:rFonts w:ascii="Arial" w:hAnsi="Arial" w:cs="Arial"/>
           <w:b/>
           <w:color w:val="auto"/>
+          <w:sz w:val="36"/>
+          <w:szCs w:val="36"/>
         </w:rPr>
       </w:pPr>
       <w:r>
@@ -902,26 +922,28 @@
           <w:rFonts w:ascii="Arial" w:hAnsi="Arial" w:cs="Arial"/>
           <w:b/>
           <w:color w:val="auto"/>
-        </w:rPr>
-        <w:t>What would you do differently next time</w:t>
-      </w:r>
-    </w:p>
-    <w:p>
-      <w:pPr>
-        <w:rPr>
-          <w:rFonts w:ascii="Arial" w:hAnsi="Arial" w:cs="Arial"/>
-          <w:noProof/>
-        </w:rPr>
-      </w:pPr>
-    </w:p>
-    <w:p>
-      <w:pPr>
-        <w:rPr>
-          <w:rFonts w:ascii="Arial" w:hAnsi="Arial" w:cs="Arial"/>
-          <w:noProof/>
           <w:sz w:val="36"/>
           <w:szCs w:val="36"/>
         </w:rPr>
+        <w:t>What would you do differently next time</w:t>
+      </w:r>
+    </w:p>
+    <w:p>
+      <w:pPr>
+        <w:rPr>
+          <w:rFonts w:ascii="Arial" w:hAnsi="Arial" w:cs="Arial"/>
+          <w:noProof/>
+        </w:rPr>
+      </w:pPr>
+    </w:p>
+    <w:p>
+      <w:pPr>
+        <w:rPr>
+          <w:rFonts w:ascii="Arial" w:hAnsi="Arial" w:cs="Arial"/>
+          <w:noProof/>
+          <w:sz w:val="36"/>
+          <w:szCs w:val="36"/>
+        </w:rPr>
       </w:pPr>
     </w:p>
     <w:p>
@@ -929,11 +951,15 @@
         <w:pStyle w:val="Heading2"/>
         <w:rPr>
           <w:rFonts w:ascii="Arial" w:hAnsi="Arial" w:cs="Arial"/>
-        </w:rPr>
-      </w:pPr>
-      <w:r>
-        <w:rPr>
-          <w:rFonts w:ascii="Arial" w:hAnsi="Arial" w:cs="Arial"/>
+          <w:sz w:val="40"/>
+          <w:szCs w:val="40"/>
+        </w:rPr>
+      </w:pPr>
+      <w:r>
+        <w:rPr>
+          <w:rFonts w:ascii="Arial" w:hAnsi="Arial" w:cs="Arial"/>
+          <w:sz w:val="40"/>
+          <w:szCs w:val="40"/>
         </w:rPr>
         <w:t>Technical</w:t>
       </w:r>
@@ -945,6 +971,8 @@
           <w:rFonts w:ascii="Arial" w:hAnsi="Arial" w:cs="Arial"/>
           <w:b/>
           <w:color w:val="auto"/>
+          <w:sz w:val="36"/>
+          <w:szCs w:val="36"/>
         </w:rPr>
       </w:pPr>
       <w:r>
@@ -952,6 +980,8 @@
           <w:rFonts w:ascii="Arial" w:hAnsi="Arial" w:cs="Arial"/>
           <w:b/>
           <w:color w:val="auto"/>
+          <w:sz w:val="36"/>
+          <w:szCs w:val="36"/>
         </w:rPr>
         <w:t>What went well on the project</w:t>
       </w:r>
@@ -1060,9 +1090,7 @@
           <w:u w:val="single"/>
         </w:rPr>
       </w:pPr>
-    </w:p>
-    <w:p>
-      <w:pPr>
+      <w:r>
         <w:rPr>
           <w:rFonts w:ascii="Arial" w:hAnsi="Arial" w:cs="Arial"/>
           <w:noProof/>
@@ -1070,6 +1098,109 @@
           <w:szCs w:val="36"/>
           <w:u w:val="single"/>
         </w:rPr>
+        <w:t>Grid&amp; flex:</w:t>
+      </w:r>
+    </w:p>
+    <w:p>
+      <w:pPr>
+        <w:rPr>
+          <w:rFonts w:ascii="Arial" w:hAnsi="Arial" w:cs="Arial"/>
+          <w:noProof/>
+          <w:sz w:val="36"/>
+          <w:szCs w:val="36"/>
+        </w:rPr>
+      </w:pPr>
+      <w:r>
+        <w:rPr>
+          <w:rFonts w:ascii="Arial" w:hAnsi="Arial" w:cs="Arial"/>
+          <w:noProof/>
+          <w:sz w:val="32"/>
+          <w:szCs w:val="32"/>
+        </w:rPr>
+        <w:t>I made grid and flex global class and went on to use same classes almost on all pages. Which helped me to</w:t>
+      </w:r>
+      <w:r>
+        <w:rPr>
+          <w:rFonts w:ascii="Arial" w:hAnsi="Arial" w:cs="Arial"/>
+          <w:noProof/>
+          <w:sz w:val="36"/>
+          <w:szCs w:val="36"/>
+        </w:rPr>
+        <w:t xml:space="preserve"> </w:t>
+      </w:r>
+      <w:r>
+        <w:rPr>
+          <w:rFonts w:ascii="Arial" w:hAnsi="Arial" w:cs="Arial"/>
+          <w:noProof/>
+          <w:sz w:val="36"/>
+          <w:szCs w:val="36"/>
+        </w:rPr>
+        <w:t xml:space="preserve"> </w:t>
+      </w:r>
+      <w:r>
+        <w:rPr>
+          <w:rFonts w:ascii="Arial" w:hAnsi="Arial" w:cs="Arial"/>
+          <w:noProof/>
+          <w:sz w:val="32"/>
+          <w:szCs w:val="32"/>
+        </w:rPr>
+        <w:t xml:space="preserve">not </w:t>
+      </w:r>
+      <w:r>
+        <w:rPr>
+          <w:rFonts w:ascii="Arial" w:hAnsi="Arial" w:cs="Arial"/>
+          <w:noProof/>
+          <w:sz w:val="32"/>
+          <w:szCs w:val="32"/>
+        </w:rPr>
+        <w:t>repeat</w:t>
+      </w:r>
+      <w:r>
+        <w:rPr>
+          <w:rFonts w:ascii="Arial" w:hAnsi="Arial" w:cs="Arial"/>
+          <w:noProof/>
+          <w:sz w:val="36"/>
+          <w:szCs w:val="36"/>
+        </w:rPr>
+        <w:t xml:space="preserve"> </w:t>
+      </w:r>
+      <w:r>
+        <w:rPr>
+          <w:rFonts w:ascii="Arial" w:hAnsi="Arial" w:cs="Arial"/>
+          <w:noProof/>
+          <w:sz w:val="32"/>
+          <w:szCs w:val="32"/>
+        </w:rPr>
+        <w:t>myself by declaring all the time display grid and flex.</w:t>
+      </w:r>
+      <w:r>
+        <w:rPr>
+          <w:rFonts w:ascii="Arial" w:hAnsi="Arial" w:cs="Arial"/>
+          <w:noProof/>
+          <w:sz w:val="32"/>
+          <w:szCs w:val="32"/>
+        </w:rPr>
+        <w:t xml:space="preserve"> I used grid area for body and then went on to add rows and remove </w:t>
+      </w:r>
+      <w:r>
+        <w:rPr>
+          <w:rFonts w:ascii="Arial" w:hAnsi="Arial" w:cs="Arial"/>
+          <w:noProof/>
+          <w:sz w:val="32"/>
+          <w:szCs w:val="32"/>
+        </w:rPr>
+        <w:lastRenderedPageBreak/>
+        <w:t>columns for my media queries. Job done quite easily for mobile and tablet screens since grid gives so much of flexibility.</w:t>
+      </w:r>
+    </w:p>
+    <w:p>
+      <w:pPr>
+        <w:rPr>
+          <w:rFonts w:ascii="Arial" w:hAnsi="Arial" w:cs="Arial"/>
+          <w:noProof/>
+          <w:sz w:val="36"/>
+          <w:szCs w:val="36"/>
+        </w:rPr>
       </w:pPr>
     </w:p>
     <w:p>
@@ -1090,100 +1221,108 @@
           <w:szCs w:val="36"/>
           <w:u w:val="single"/>
         </w:rPr>
-        <w:t>Grid&amp; flex:</w:t>
-      </w:r>
-    </w:p>
-    <w:p>
-      <w:pPr>
-        <w:rPr>
-          <w:rFonts w:ascii="Arial" w:hAnsi="Arial" w:cs="Arial"/>
-          <w:noProof/>
-          <w:sz w:val="36"/>
-          <w:szCs w:val="36"/>
-        </w:rPr>
-      </w:pPr>
-      <w:r>
-        <w:rPr>
-          <w:rFonts w:ascii="Arial" w:hAnsi="Arial" w:cs="Arial"/>
-          <w:noProof/>
-          <w:sz w:val="32"/>
-          <w:szCs w:val="32"/>
-        </w:rPr>
-        <w:t>I made grid and flex global class and went on to use same classes almost on all pages. Which helped me to</w:t>
-      </w:r>
-      <w:r>
-        <w:rPr>
-          <w:rFonts w:ascii="Arial" w:hAnsi="Arial" w:cs="Arial"/>
-          <w:noProof/>
-          <w:sz w:val="36"/>
-          <w:szCs w:val="36"/>
-        </w:rPr>
-        <w:t xml:space="preserve"> </w:t>
-      </w:r>
-      <w:r>
-        <w:rPr>
-          <w:rFonts w:ascii="Arial" w:hAnsi="Arial" w:cs="Arial"/>
-          <w:noProof/>
-          <w:sz w:val="36"/>
-          <w:szCs w:val="36"/>
-        </w:rPr>
-        <w:t xml:space="preserve"> </w:t>
-      </w:r>
-      <w:r>
-        <w:rPr>
-          <w:rFonts w:ascii="Arial" w:hAnsi="Arial" w:cs="Arial"/>
-          <w:noProof/>
-          <w:sz w:val="32"/>
-          <w:szCs w:val="32"/>
-        </w:rPr>
-        <w:t xml:space="preserve">not </w:t>
-      </w:r>
-      <w:r>
-        <w:rPr>
-          <w:rFonts w:ascii="Arial" w:hAnsi="Arial" w:cs="Arial"/>
-          <w:noProof/>
-          <w:sz w:val="32"/>
-          <w:szCs w:val="32"/>
-        </w:rPr>
-        <w:t>repeat</w:t>
-      </w:r>
-      <w:r>
-        <w:rPr>
-          <w:rFonts w:ascii="Arial" w:hAnsi="Arial" w:cs="Arial"/>
-          <w:noProof/>
-          <w:sz w:val="36"/>
-          <w:szCs w:val="36"/>
-        </w:rPr>
-        <w:t xml:space="preserve"> </w:t>
-      </w:r>
-      <w:r>
-        <w:rPr>
-          <w:rFonts w:ascii="Arial" w:hAnsi="Arial" w:cs="Arial"/>
-          <w:noProof/>
-          <w:sz w:val="32"/>
-          <w:szCs w:val="32"/>
-        </w:rPr>
-        <w:t>myself by declaring all the time display grid and flex.</w:t>
-      </w:r>
-      <w:r>
-        <w:rPr>
-          <w:rFonts w:ascii="Arial" w:hAnsi="Arial" w:cs="Arial"/>
-          <w:noProof/>
-          <w:sz w:val="32"/>
-          <w:szCs w:val="32"/>
-        </w:rPr>
-        <w:t xml:space="preserve"> I used grid </w:t>
-      </w:r>
-      <w:r>
-        <w:rPr>
-          <w:rFonts w:ascii="Arial" w:hAnsi="Arial" w:cs="Arial"/>
-          <w:noProof/>
-          <w:sz w:val="32"/>
-          <w:szCs w:val="32"/>
-        </w:rPr>
-        <w:lastRenderedPageBreak/>
-        <w:t>area for body and then went on to add rows and remove columns for my media queries. Job done quite easily for mobile and tablet screens since grid gives so much of flexibility.</w:t>
-      </w:r>
+        <w:t>CSS pages:</w:t>
+      </w:r>
+    </w:p>
+    <w:p>
+      <w:pPr>
+        <w:rPr>
+          <w:rFonts w:ascii="Arial" w:hAnsi="Arial" w:cs="Arial"/>
+          <w:noProof/>
+          <w:sz w:val="32"/>
+          <w:szCs w:val="32"/>
+        </w:rPr>
+      </w:pPr>
+      <w:r>
+        <w:rPr>
+          <w:rFonts w:ascii="Arial" w:hAnsi="Arial" w:cs="Arial"/>
+          <w:noProof/>
+          <w:sz w:val="32"/>
+          <w:szCs w:val="32"/>
+        </w:rPr>
+        <w:t>To make it easy for readability of my code I divided my css files to different for each page. It made so much sense because mostly I was using general grid and flex classes and implemented extra styling only where was necessary.</w:t>
+      </w:r>
+    </w:p>
+    <w:p>
+      <w:pPr>
+        <w:rPr>
+          <w:rFonts w:ascii="Arial" w:hAnsi="Arial" w:cs="Arial"/>
+          <w:noProof/>
+          <w:sz w:val="32"/>
+          <w:szCs w:val="32"/>
+        </w:rPr>
+      </w:pPr>
+      <w:r>
+        <w:rPr>
+          <w:rFonts w:ascii="Arial" w:hAnsi="Arial" w:cs="Arial"/>
+          <w:noProof/>
+          <w:sz w:val="32"/>
+          <w:szCs w:val="32"/>
+        </w:rPr>
+        <w:t xml:space="preserve">I declared my color pallet and fonts in style.css and many classes like success, hidden , error etc. And used them thoughtout without repeating myself. </w:t>
+      </w:r>
+    </w:p>
+    <w:p>
+      <w:pPr>
+        <w:rPr>
+          <w:rFonts w:ascii="Arial" w:hAnsi="Arial" w:cs="Arial"/>
+          <w:sz w:val="32"/>
+          <w:szCs w:val="32"/>
+          <w:u w:val="single"/>
+        </w:rPr>
+      </w:pPr>
+    </w:p>
+    <w:p>
+      <w:pPr>
+        <w:rPr>
+          <w:rFonts w:ascii="Arial" w:hAnsi="Arial" w:cs="Arial"/>
+          <w:sz w:val="32"/>
+          <w:szCs w:val="32"/>
+          <w:u w:val="single"/>
+        </w:rPr>
+      </w:pPr>
+      <w:r>
+        <w:rPr>
+          <w:rFonts w:ascii="Arial" w:hAnsi="Arial" w:cs="Arial"/>
+          <w:sz w:val="32"/>
+          <w:szCs w:val="32"/>
+          <w:u w:val="single"/>
+        </w:rPr>
+        <w:t>Modal for user feedback:</w:t>
+      </w:r>
+    </w:p>
+    <w:p>
+      <w:pPr>
+        <w:rPr>
+          <w:rFonts w:ascii="Arial" w:hAnsi="Arial" w:cs="Arial"/>
+          <w:u w:val="single"/>
+        </w:rPr>
+      </w:pPr>
+    </w:p>
+    <w:p>
+      <w:pPr>
+        <w:rPr>
+          <w:rFonts w:ascii="Arial" w:hAnsi="Arial" w:cs="Arial"/>
+        </w:rPr>
+      </w:pPr>
+      <w:r>
+        <w:rPr>
+          <w:rFonts w:ascii="Arial" w:hAnsi="Arial" w:cs="Arial"/>
+          <w:sz w:val="32"/>
+          <w:szCs w:val="32"/>
+        </w:rPr>
+        <w:t xml:space="preserve">To let user know about error or feedback when user submit comment or form, I created modal which would give user feedback right under header and I positioned absolute and  pushed main down with higher margin. </w:t>
+      </w:r>
+      <w:proofErr w:type="gramStart"/>
+      <w:r>
+        <w:rPr>
+          <w:rFonts w:ascii="Arial" w:hAnsi="Arial" w:cs="Arial"/>
+          <w:sz w:val="32"/>
+          <w:szCs w:val="32"/>
+        </w:rPr>
+        <w:t>Which gives user immediate feedback with red background for error and green for success.</w:t>
+      </w:r>
+      <w:proofErr w:type="gramEnd"/>
     </w:p>
     <w:p>
       <w:pPr>
@@ -1213,97 +1352,289 @@
           <w:szCs w:val="36"/>
           <w:u w:val="single"/>
         </w:rPr>
-        <w:t>CSS pages:</w:t>
-      </w:r>
-    </w:p>
-    <w:p>
-      <w:pPr>
-        <w:rPr>
-          <w:rFonts w:ascii="Arial" w:hAnsi="Arial" w:cs="Arial"/>
-          <w:noProof/>
-          <w:sz w:val="32"/>
-          <w:szCs w:val="32"/>
-        </w:rPr>
-      </w:pPr>
-      <w:r>
-        <w:rPr>
-          <w:rFonts w:ascii="Arial" w:hAnsi="Arial" w:cs="Arial"/>
-          <w:noProof/>
-          <w:sz w:val="32"/>
-          <w:szCs w:val="32"/>
-        </w:rPr>
-        <w:t>To make it easy for readability of my code I divided my css files to different for each page. It made so much sense because mostly I was using general grid and flex classes and implemented extra styling only where was necessary.</w:t>
-      </w:r>
-    </w:p>
-    <w:p>
-      <w:pPr>
-        <w:rPr>
-          <w:rFonts w:ascii="Arial" w:hAnsi="Arial" w:cs="Arial"/>
-          <w:noProof/>
-          <w:sz w:val="32"/>
-          <w:szCs w:val="32"/>
-        </w:rPr>
-      </w:pPr>
-      <w:r>
-        <w:rPr>
-          <w:rFonts w:ascii="Arial" w:hAnsi="Arial" w:cs="Arial"/>
-          <w:noProof/>
-          <w:sz w:val="32"/>
-          <w:szCs w:val="32"/>
-        </w:rPr>
-        <w:t xml:space="preserve">I declared my color pallet and fonts in style.css and many classes like success, hidden , error etc. And used them thoughtout without repeating myself. </w:t>
-      </w:r>
-    </w:p>
-    <w:p>
-      <w:pPr>
-        <w:rPr>
-          <w:rFonts w:ascii="Arial" w:hAnsi="Arial" w:cs="Arial"/>
-          <w:sz w:val="32"/>
-          <w:szCs w:val="32"/>
-          <w:u w:val="single"/>
-        </w:rPr>
-      </w:pPr>
-    </w:p>
-    <w:p>
-      <w:pPr>
-        <w:rPr>
-          <w:rFonts w:ascii="Arial" w:hAnsi="Arial" w:cs="Arial"/>
-          <w:sz w:val="32"/>
-          <w:szCs w:val="32"/>
-          <w:u w:val="single"/>
-        </w:rPr>
-      </w:pPr>
-      <w:r>
-        <w:rPr>
-          <w:rFonts w:ascii="Arial" w:hAnsi="Arial" w:cs="Arial"/>
-          <w:sz w:val="32"/>
-          <w:szCs w:val="32"/>
-          <w:u w:val="single"/>
-        </w:rPr>
-        <w:t>Modal for user feedback:</w:t>
-      </w:r>
-    </w:p>
-    <w:p>
-      <w:pPr>
-        <w:rPr>
-          <w:rFonts w:ascii="Arial" w:hAnsi="Arial" w:cs="Arial"/>
-          <w:u w:val="single"/>
-        </w:rPr>
-      </w:pPr>
-    </w:p>
-    <w:p>
-      <w:pPr>
-        <w:rPr>
-          <w:rFonts w:ascii="Arial" w:hAnsi="Arial" w:cs="Arial"/>
-        </w:rPr>
-      </w:pPr>
-      <w:r>
-        <w:rPr>
-          <w:rFonts w:ascii="Arial" w:hAnsi="Arial" w:cs="Arial"/>
-          <w:sz w:val="32"/>
-          <w:szCs w:val="32"/>
-        </w:rPr>
-        <w:t xml:space="preserve">To let user know about error or feedback when user submit comment or form, I created modal which would give user feedback right under header and I positioned absolute and  pushed main down with higher margin. </w:t>
+        <w:t>Javascript files</w:t>
+      </w:r>
+    </w:p>
+    <w:p>
+      <w:pPr>
+        <w:rPr>
+          <w:rFonts w:ascii="Arial" w:hAnsi="Arial" w:cs="Arial"/>
+          <w:sz w:val="32"/>
+          <w:szCs w:val="32"/>
+        </w:rPr>
+      </w:pPr>
+      <w:r>
+        <w:rPr>
+          <w:rFonts w:ascii="Arial" w:hAnsi="Arial" w:cs="Arial"/>
+          <w:sz w:val="32"/>
+          <w:szCs w:val="32"/>
+        </w:rPr>
+        <w:t xml:space="preserve">Once html and </w:t>
+      </w:r>
+      <w:r>
+        <w:rPr>
+          <w:rFonts w:ascii="Arial" w:hAnsi="Arial" w:cs="Arial"/>
+          <w:sz w:val="32"/>
+          <w:szCs w:val="32"/>
+        </w:rPr>
+        <w:t>CSS</w:t>
+      </w:r>
+      <w:r>
+        <w:rPr>
+          <w:rFonts w:ascii="Arial" w:hAnsi="Arial" w:cs="Arial"/>
+          <w:sz w:val="32"/>
+          <w:szCs w:val="32"/>
+        </w:rPr>
+        <w:t xml:space="preserve"> was ready</w:t>
+      </w:r>
+      <w:r>
+        <w:rPr>
+          <w:rFonts w:ascii="Arial" w:hAnsi="Arial" w:cs="Arial"/>
+          <w:sz w:val="32"/>
+          <w:szCs w:val="32"/>
+        </w:rPr>
+        <w:t xml:space="preserve"> with hardcoded content, I created script.js file for my general functions like for hamburger bars for mobile screen, loader for on page load, search-input event listener, to display error or success to user since all of this functions follows in all pages.</w:t>
+      </w:r>
+      <w:r>
+        <w:rPr>
+          <w:rFonts w:ascii="Arial" w:hAnsi="Arial" w:cs="Arial"/>
+          <w:sz w:val="32"/>
+          <w:szCs w:val="32"/>
+        </w:rPr>
+        <w:t xml:space="preserve"> </w:t>
+      </w:r>
+    </w:p>
+    <w:p>
+      <w:pPr>
+        <w:rPr>
+          <w:rFonts w:ascii="Arial" w:hAnsi="Arial" w:cs="Arial"/>
+          <w:sz w:val="32"/>
+          <w:szCs w:val="32"/>
+        </w:rPr>
+      </w:pPr>
+      <w:r>
+        <w:rPr>
+          <w:rFonts w:ascii="Arial" w:hAnsi="Arial" w:cs="Arial"/>
+          <w:sz w:val="32"/>
+          <w:szCs w:val="32"/>
+        </w:rPr>
+        <w:t xml:space="preserve">I choose not to work on local host when I first started with </w:t>
+      </w:r>
+      <w:proofErr w:type="spellStart"/>
+      <w:r>
+        <w:rPr>
+          <w:rFonts w:ascii="Arial" w:hAnsi="Arial" w:cs="Arial"/>
+          <w:sz w:val="32"/>
+          <w:szCs w:val="32"/>
+        </w:rPr>
+        <w:t>Wordpress</w:t>
+      </w:r>
+      <w:proofErr w:type="spellEnd"/>
+      <w:r>
+        <w:rPr>
+          <w:rFonts w:ascii="Arial" w:hAnsi="Arial" w:cs="Arial"/>
+          <w:sz w:val="32"/>
+          <w:szCs w:val="32"/>
+        </w:rPr>
+        <w:t xml:space="preserve"> instead I install</w:t>
+      </w:r>
+      <w:r>
+        <w:rPr>
+          <w:rFonts w:ascii="Arial" w:hAnsi="Arial" w:cs="Arial"/>
+          <w:sz w:val="32"/>
+          <w:szCs w:val="32"/>
+        </w:rPr>
+        <w:t>ed</w:t>
+      </w:r>
+      <w:r>
+        <w:rPr>
+          <w:rFonts w:ascii="Arial" w:hAnsi="Arial" w:cs="Arial"/>
+          <w:sz w:val="32"/>
+          <w:szCs w:val="32"/>
+        </w:rPr>
+        <w:t xml:space="preserve"> </w:t>
+      </w:r>
+      <w:proofErr w:type="spellStart"/>
+      <w:r>
+        <w:rPr>
+          <w:rFonts w:ascii="Arial" w:hAnsi="Arial" w:cs="Arial"/>
+          <w:sz w:val="32"/>
+          <w:szCs w:val="32"/>
+        </w:rPr>
+        <w:t>Wordpress</w:t>
+      </w:r>
+      <w:proofErr w:type="spellEnd"/>
+      <w:r>
+        <w:rPr>
+          <w:rFonts w:ascii="Arial" w:hAnsi="Arial" w:cs="Arial"/>
+          <w:sz w:val="32"/>
+          <w:szCs w:val="32"/>
+        </w:rPr>
+        <w:t xml:space="preserve"> straight on domain </w:t>
+      </w:r>
+      <w:r>
+        <w:rPr>
+          <w:rFonts w:ascii="Arial" w:hAnsi="Arial" w:cs="Arial"/>
+          <w:sz w:val="32"/>
+          <w:szCs w:val="32"/>
+        </w:rPr>
+        <w:t xml:space="preserve">all I wanted, was </w:t>
+      </w:r>
+      <w:r>
+        <w:rPr>
+          <w:rFonts w:ascii="Arial" w:hAnsi="Arial" w:cs="Arial"/>
+          <w:sz w:val="32"/>
+          <w:szCs w:val="32"/>
+        </w:rPr>
+        <w:t>to fetch posts.</w:t>
+      </w:r>
+    </w:p>
+    <w:p>
+      <w:pPr>
+        <w:rPr>
+          <w:rFonts w:ascii="Arial" w:hAnsi="Arial" w:cs="Arial"/>
+          <w:sz w:val="32"/>
+          <w:szCs w:val="32"/>
+        </w:rPr>
+      </w:pPr>
+      <w:r>
+        <w:rPr>
+          <w:rFonts w:ascii="Arial" w:hAnsi="Arial" w:cs="Arial"/>
+          <w:sz w:val="32"/>
+          <w:szCs w:val="32"/>
+        </w:rPr>
+        <w:t xml:space="preserve">Fetch request went well with fetching posts with “_embed” which allowed me to fetch also images and alt text from same request. I made first fetch for homepage and same fetch for blog page while blog-specific fetches data using query string where “id” of posts will be </w:t>
+      </w:r>
+      <w:r>
+        <w:rPr>
+          <w:rFonts w:ascii="Arial" w:hAnsi="Arial" w:cs="Arial"/>
+          <w:sz w:val="32"/>
+          <w:szCs w:val="32"/>
+        </w:rPr>
+        <w:t>passed</w:t>
+      </w:r>
+      <w:r>
+        <w:rPr>
+          <w:rFonts w:ascii="Arial" w:hAnsi="Arial" w:cs="Arial"/>
+          <w:sz w:val="32"/>
+          <w:szCs w:val="32"/>
+        </w:rPr>
+        <w:t>.</w:t>
+      </w:r>
+      <w:r>
+        <w:rPr>
+          <w:rFonts w:ascii="Arial" w:hAnsi="Arial" w:cs="Arial"/>
+          <w:sz w:val="32"/>
+          <w:szCs w:val="32"/>
+        </w:rPr>
+        <w:t xml:space="preserve"> ”try” and “catch” method also was added while error would only console log and user would get site default msg.</w:t>
+      </w:r>
+      <w:r>
+        <w:rPr>
+          <w:rFonts w:ascii="Arial" w:hAnsi="Arial" w:cs="Arial"/>
+          <w:sz w:val="32"/>
+          <w:szCs w:val="32"/>
+        </w:rPr>
+        <w:t xml:space="preserve"> </w:t>
+      </w:r>
+      <w:r>
+        <w:rPr>
+          <w:rFonts w:ascii="Arial" w:hAnsi="Arial" w:cs="Arial"/>
+          <w:sz w:val="32"/>
+          <w:szCs w:val="32"/>
+        </w:rPr>
+        <w:t>I then created fetch request for user to choose categories and display posts according to categories.</w:t>
+      </w:r>
+      <w:r>
+        <w:rPr>
+          <w:rFonts w:ascii="Arial" w:hAnsi="Arial" w:cs="Arial"/>
+          <w:sz w:val="32"/>
+          <w:szCs w:val="32"/>
+        </w:rPr>
+        <w:t xml:space="preserve"> </w:t>
+      </w:r>
+    </w:p>
+    <w:p>
+      <w:pPr>
+        <w:rPr>
+          <w:rFonts w:ascii="Arial" w:hAnsi="Arial" w:cs="Arial"/>
+          <w:sz w:val="32"/>
+          <w:szCs w:val="32"/>
+        </w:rPr>
+      </w:pPr>
+    </w:p>
+    <w:p>
+      <w:pPr>
+        <w:rPr>
+          <w:rFonts w:ascii="Arial" w:hAnsi="Arial" w:cs="Arial"/>
+          <w:sz w:val="32"/>
+          <w:szCs w:val="32"/>
+        </w:rPr>
+      </w:pPr>
+      <w:r>
+        <w:rPr>
+          <w:rFonts w:ascii="Arial" w:hAnsi="Arial" w:cs="Arial"/>
+          <w:sz w:val="32"/>
+          <w:szCs w:val="32"/>
+        </w:rPr>
+        <w:t>Originally, I didn’t plan to have this option to choose from categories, but added to improve user experience.</w:t>
+      </w:r>
+    </w:p>
+    <w:p>
+      <w:pPr>
+        <w:rPr>
+          <w:rFonts w:ascii="Arial" w:hAnsi="Arial" w:cs="Arial"/>
+          <w:sz w:val="32"/>
+          <w:szCs w:val="32"/>
+        </w:rPr>
+      </w:pPr>
+      <w:r>
+        <w:rPr>
+          <w:rFonts w:ascii="Arial" w:hAnsi="Arial" w:cs="Arial"/>
+          <w:sz w:val="32"/>
+          <w:szCs w:val="32"/>
+        </w:rPr>
+        <w:t xml:space="preserve">I started </w:t>
+      </w:r>
+      <w:r>
+        <w:rPr>
+          <w:rFonts w:ascii="Arial" w:hAnsi="Arial" w:cs="Arial"/>
+          <w:sz w:val="32"/>
+          <w:szCs w:val="32"/>
+        </w:rPr>
+        <w:t xml:space="preserve">to write separate JS files for each html page. </w:t>
+      </w:r>
+      <w:r>
+        <w:rPr>
+          <w:rFonts w:ascii="Arial" w:hAnsi="Arial" w:cs="Arial"/>
+          <w:sz w:val="32"/>
+          <w:szCs w:val="32"/>
+        </w:rPr>
+        <w:t xml:space="preserve"> </w:t>
+      </w:r>
+      <w:r>
+        <w:rPr>
+          <w:rFonts w:ascii="Arial" w:hAnsi="Arial" w:cs="Arial"/>
+          <w:sz w:val="32"/>
+          <w:szCs w:val="32"/>
+        </w:rPr>
+        <w:t xml:space="preserve">I </w:t>
+      </w:r>
+      <w:r>
+        <w:rPr>
+          <w:rFonts w:ascii="Arial" w:hAnsi="Arial" w:cs="Arial"/>
+          <w:sz w:val="32"/>
+          <w:szCs w:val="32"/>
+        </w:rPr>
+        <w:t xml:space="preserve">then </w:t>
+      </w:r>
+      <w:r>
+        <w:rPr>
+          <w:rFonts w:ascii="Arial" w:hAnsi="Arial" w:cs="Arial"/>
+          <w:sz w:val="32"/>
+          <w:szCs w:val="32"/>
+        </w:rPr>
+        <w:t xml:space="preserve">made functional contact form wrote functions which checks length and created extra spans under each input to show error. </w:t>
       </w:r>
       <w:proofErr w:type="gramStart"/>
       <w:r>
@@ -1312,7 +1643,55 @@
           <w:sz w:val="32"/>
           <w:szCs w:val="32"/>
         </w:rPr>
-        <w:t>Which gives user immediate feedback with red background for error and green for success.</w:t>
+        <w:t xml:space="preserve">Made another function which checks for </w:t>
+      </w:r>
+      <w:r>
+        <w:rPr>
+          <w:rFonts w:ascii="Arial" w:hAnsi="Arial" w:cs="Arial"/>
+          <w:sz w:val="32"/>
+          <w:szCs w:val="32"/>
+        </w:rPr>
+        <w:t>“</w:t>
+      </w:r>
+      <w:r>
+        <w:rPr>
+          <w:rFonts w:ascii="Arial" w:hAnsi="Arial" w:cs="Arial"/>
+          <w:sz w:val="32"/>
+          <w:szCs w:val="32"/>
+        </w:rPr>
+        <w:t>null</w:t>
+      </w:r>
+      <w:r>
+        <w:rPr>
+          <w:rFonts w:ascii="Arial" w:hAnsi="Arial" w:cs="Arial"/>
+          <w:sz w:val="32"/>
+          <w:szCs w:val="32"/>
+        </w:rPr>
+        <w:t>”</w:t>
+      </w:r>
+      <w:r>
+        <w:rPr>
+          <w:rFonts w:ascii="Arial" w:hAnsi="Arial" w:cs="Arial"/>
+          <w:sz w:val="32"/>
+          <w:szCs w:val="32"/>
+        </w:rPr>
+        <w:t xml:space="preserve"> value</w:t>
+      </w:r>
+      <w:r>
+        <w:rPr>
+          <w:rFonts w:ascii="Arial" w:hAnsi="Arial" w:cs="Arial"/>
+          <w:sz w:val="32"/>
+          <w:szCs w:val="32"/>
+        </w:rPr>
+        <w:t>s</w:t>
+      </w:r>
+      <w:r>
+        <w:rPr>
+          <w:rFonts w:ascii="Arial" w:hAnsi="Arial" w:cs="Arial"/>
+          <w:sz w:val="32"/>
+          <w:szCs w:val="32"/>
+        </w:rPr>
+        <w:t xml:space="preserve"> and gives user error message.</w:t>
       </w:r>
       <w:proofErr w:type="gramEnd"/>
     </w:p>
@@ -1320,9 +1699,25 @@
       <w:pPr>
         <w:rPr>
           <w:rFonts w:ascii="Arial" w:hAnsi="Arial" w:cs="Arial"/>
-          <w:noProof/>
-          <w:sz w:val="36"/>
-          <w:szCs w:val="36"/>
+          <w:sz w:val="32"/>
+          <w:szCs w:val="32"/>
+        </w:rPr>
+      </w:pPr>
+      <w:r>
+        <w:rPr>
+          <w:rFonts w:ascii="Arial" w:hAnsi="Arial" w:cs="Arial"/>
+          <w:sz w:val="32"/>
+          <w:szCs w:val="32"/>
+        </w:rPr>
+        <w:t>Later in production I made also post request for comments, where user will be able to comment and once refreshed page comment will show up on page.</w:t>
+      </w:r>
+    </w:p>
+    <w:p>
+      <w:pPr>
+        <w:rPr>
+          <w:rFonts w:ascii="Arial" w:hAnsi="Arial" w:cs="Arial"/>
+          <w:sz w:val="32"/>
+          <w:szCs w:val="32"/>
         </w:rPr>
       </w:pPr>
     </w:p>
@@ -1336,400 +1731,96 @@
           <w:u w:val="single"/>
         </w:rPr>
       </w:pPr>
-      <w:r>
-        <w:rPr>
-          <w:rFonts w:ascii="Arial" w:hAnsi="Arial" w:cs="Arial"/>
-          <w:noProof/>
+    </w:p>
+    <w:p>
+      <w:pPr>
+        <w:pStyle w:val="Heading3"/>
+        <w:rPr>
+          <w:rFonts w:ascii="Arial" w:hAnsi="Arial" w:cs="Arial"/>
+          <w:b/>
+          <w:color w:val="auto"/>
           <w:sz w:val="36"/>
           <w:szCs w:val="36"/>
-          <w:u w:val="single"/>
-        </w:rPr>
-        <w:t>Javascript files</w:t>
-      </w:r>
-    </w:p>
-    <w:p>
-      <w:pPr>
-        <w:rPr>
-          <w:rFonts w:ascii="Arial" w:hAnsi="Arial" w:cs="Arial"/>
-          <w:sz w:val="32"/>
-          <w:szCs w:val="32"/>
-        </w:rPr>
-      </w:pPr>
-      <w:r>
-        <w:rPr>
-          <w:rFonts w:ascii="Arial" w:hAnsi="Arial" w:cs="Arial"/>
-          <w:sz w:val="32"/>
-          <w:szCs w:val="32"/>
-        </w:rPr>
-        <w:t xml:space="preserve">Once html and </w:t>
-      </w:r>
-      <w:r>
-        <w:rPr>
-          <w:rFonts w:ascii="Arial" w:hAnsi="Arial" w:cs="Arial"/>
-          <w:sz w:val="32"/>
-          <w:szCs w:val="32"/>
-        </w:rPr>
-        <w:t>CSS</w:t>
-      </w:r>
-      <w:r>
-        <w:rPr>
-          <w:rFonts w:ascii="Arial" w:hAnsi="Arial" w:cs="Arial"/>
-          <w:sz w:val="32"/>
-          <w:szCs w:val="32"/>
-        </w:rPr>
-        <w:t xml:space="preserve"> was ready</w:t>
-      </w:r>
-      <w:r>
-        <w:rPr>
-          <w:rFonts w:ascii="Arial" w:hAnsi="Arial" w:cs="Arial"/>
-          <w:sz w:val="32"/>
-          <w:szCs w:val="32"/>
-        </w:rPr>
-        <w:t xml:space="preserve"> with hardcoded content, I created script.js file for my general functions like for hamburger bars for mobile screen, loader for on page load, search-input event listener, to display error or success to user since all of this functions follows in all pages.</w:t>
-      </w:r>
-      <w:r>
-        <w:rPr>
-          <w:rFonts w:ascii="Arial" w:hAnsi="Arial" w:cs="Arial"/>
-          <w:sz w:val="32"/>
-          <w:szCs w:val="32"/>
-        </w:rPr>
-        <w:t xml:space="preserve"> </w:t>
-      </w:r>
-    </w:p>
-    <w:p>
-      <w:pPr>
-        <w:rPr>
-          <w:rFonts w:ascii="Arial" w:hAnsi="Arial" w:cs="Arial"/>
-          <w:sz w:val="32"/>
-          <w:szCs w:val="32"/>
-        </w:rPr>
-      </w:pPr>
-      <w:r>
-        <w:rPr>
-          <w:rFonts w:ascii="Arial" w:hAnsi="Arial" w:cs="Arial"/>
-          <w:sz w:val="32"/>
-          <w:szCs w:val="32"/>
-        </w:rPr>
-        <w:t xml:space="preserve">I choose not to work on local host when I first started with </w:t>
-      </w:r>
-      <w:proofErr w:type="spellStart"/>
-      <w:r>
-        <w:rPr>
-          <w:rFonts w:ascii="Arial" w:hAnsi="Arial" w:cs="Arial"/>
-          <w:sz w:val="32"/>
-          <w:szCs w:val="32"/>
-        </w:rPr>
-        <w:t>Wordpress</w:t>
-      </w:r>
-      <w:proofErr w:type="spellEnd"/>
-      <w:r>
-        <w:rPr>
-          <w:rFonts w:ascii="Arial" w:hAnsi="Arial" w:cs="Arial"/>
-          <w:sz w:val="32"/>
-          <w:szCs w:val="32"/>
-        </w:rPr>
-        <w:t xml:space="preserve"> instead I install</w:t>
-      </w:r>
-      <w:r>
-        <w:rPr>
-          <w:rFonts w:ascii="Arial" w:hAnsi="Arial" w:cs="Arial"/>
-          <w:sz w:val="32"/>
-          <w:szCs w:val="32"/>
-        </w:rPr>
-        <w:t>ed</w:t>
-      </w:r>
-      <w:r>
-        <w:rPr>
-          <w:rFonts w:ascii="Arial" w:hAnsi="Arial" w:cs="Arial"/>
-          <w:sz w:val="32"/>
-          <w:szCs w:val="32"/>
-        </w:rPr>
-        <w:t xml:space="preserve"> </w:t>
-      </w:r>
-      <w:proofErr w:type="spellStart"/>
-      <w:r>
-        <w:rPr>
-          <w:rFonts w:ascii="Arial" w:hAnsi="Arial" w:cs="Arial"/>
-          <w:sz w:val="32"/>
-          <w:szCs w:val="32"/>
-        </w:rPr>
-        <w:t>Wordpress</w:t>
-      </w:r>
-      <w:proofErr w:type="spellEnd"/>
-      <w:r>
-        <w:rPr>
-          <w:rFonts w:ascii="Arial" w:hAnsi="Arial" w:cs="Arial"/>
-          <w:sz w:val="32"/>
-          <w:szCs w:val="32"/>
-        </w:rPr>
-        <w:t xml:space="preserve"> straight on domain </w:t>
-      </w:r>
-      <w:r>
-        <w:rPr>
-          <w:rFonts w:ascii="Arial" w:hAnsi="Arial" w:cs="Arial"/>
-          <w:sz w:val="32"/>
-          <w:szCs w:val="32"/>
-        </w:rPr>
-        <w:t xml:space="preserve">all I wanted, was </w:t>
-      </w:r>
-      <w:r>
-        <w:rPr>
-          <w:rFonts w:ascii="Arial" w:hAnsi="Arial" w:cs="Arial"/>
-          <w:sz w:val="32"/>
-          <w:szCs w:val="32"/>
-        </w:rPr>
-        <w:t>to fetch posts.</w:t>
-      </w:r>
-    </w:p>
-    <w:p>
-      <w:pPr>
-        <w:rPr>
-          <w:rFonts w:ascii="Arial" w:hAnsi="Arial" w:cs="Arial"/>
-          <w:sz w:val="32"/>
-          <w:szCs w:val="32"/>
-        </w:rPr>
-      </w:pPr>
-      <w:r>
-        <w:rPr>
-          <w:rFonts w:ascii="Arial" w:hAnsi="Arial" w:cs="Arial"/>
-          <w:sz w:val="32"/>
-          <w:szCs w:val="32"/>
-        </w:rPr>
-        <w:t xml:space="preserve">Fetch request went well with fetching posts with “_embed” which allowed me to fetch also images and alt text from same request. I made first fetch for homepage and same fetch for blog page while blog-specific fetches data using query string where “id” of posts will be </w:t>
-      </w:r>
-      <w:r>
-        <w:rPr>
-          <w:rFonts w:ascii="Arial" w:hAnsi="Arial" w:cs="Arial"/>
-          <w:sz w:val="32"/>
-          <w:szCs w:val="32"/>
-        </w:rPr>
-        <w:t>passed</w:t>
-      </w:r>
-      <w:r>
-        <w:rPr>
-          <w:rFonts w:ascii="Arial" w:hAnsi="Arial" w:cs="Arial"/>
-          <w:sz w:val="32"/>
-          <w:szCs w:val="32"/>
-        </w:rPr>
-        <w:t>.</w:t>
-      </w:r>
-      <w:r>
-        <w:rPr>
-          <w:rFonts w:ascii="Arial" w:hAnsi="Arial" w:cs="Arial"/>
-          <w:sz w:val="32"/>
-          <w:szCs w:val="32"/>
-        </w:rPr>
-        <w:t xml:space="preserve"> ”try” and “catch” method also was added while error would only console log and user would </w:t>
-      </w:r>
-      <w:r>
-        <w:rPr>
-          <w:rFonts w:ascii="Arial" w:hAnsi="Arial" w:cs="Arial"/>
-          <w:sz w:val="32"/>
-          <w:szCs w:val="32"/>
-        </w:rPr>
-        <w:lastRenderedPageBreak/>
-        <w:t>get site default msg.</w:t>
-      </w:r>
-      <w:r>
-        <w:rPr>
-          <w:rFonts w:ascii="Arial" w:hAnsi="Arial" w:cs="Arial"/>
-          <w:sz w:val="32"/>
-          <w:szCs w:val="32"/>
-        </w:rPr>
-        <w:t xml:space="preserve"> </w:t>
-      </w:r>
-      <w:r>
-        <w:rPr>
-          <w:rFonts w:ascii="Arial" w:hAnsi="Arial" w:cs="Arial"/>
-          <w:sz w:val="32"/>
-          <w:szCs w:val="32"/>
-        </w:rPr>
-        <w:t>I then created fetch request for user to choose categories and display posts according to categories.</w:t>
-      </w:r>
-      <w:r>
-        <w:rPr>
-          <w:rFonts w:ascii="Arial" w:hAnsi="Arial" w:cs="Arial"/>
-          <w:sz w:val="32"/>
-          <w:szCs w:val="32"/>
-        </w:rPr>
-        <w:t xml:space="preserve"> </w:t>
-      </w:r>
-    </w:p>
-    <w:p>
-      <w:pPr>
-        <w:rPr>
-          <w:rFonts w:ascii="Arial" w:hAnsi="Arial" w:cs="Arial"/>
-          <w:sz w:val="32"/>
-          <w:szCs w:val="32"/>
-        </w:rPr>
-      </w:pPr>
-    </w:p>
-    <w:p>
-      <w:pPr>
-        <w:rPr>
-          <w:rFonts w:ascii="Arial" w:hAnsi="Arial" w:cs="Arial"/>
-          <w:sz w:val="32"/>
-          <w:szCs w:val="32"/>
-        </w:rPr>
-      </w:pPr>
-      <w:r>
-        <w:rPr>
-          <w:rFonts w:ascii="Arial" w:hAnsi="Arial" w:cs="Arial"/>
-          <w:sz w:val="32"/>
-          <w:szCs w:val="32"/>
-        </w:rPr>
-        <w:t>Originally, I didn’t plan to have this option to choose from categories, but added to improve user experience.</w:t>
-      </w:r>
-    </w:p>
-    <w:p>
-      <w:pPr>
-        <w:rPr>
-          <w:rFonts w:ascii="Arial" w:hAnsi="Arial" w:cs="Arial"/>
-          <w:sz w:val="32"/>
-          <w:szCs w:val="32"/>
-        </w:rPr>
-      </w:pPr>
-      <w:r>
-        <w:rPr>
-          <w:rFonts w:ascii="Arial" w:hAnsi="Arial" w:cs="Arial"/>
-          <w:sz w:val="32"/>
-          <w:szCs w:val="32"/>
-        </w:rPr>
-        <w:t xml:space="preserve">I started </w:t>
-      </w:r>
-      <w:r>
-        <w:rPr>
-          <w:rFonts w:ascii="Arial" w:hAnsi="Arial" w:cs="Arial"/>
-          <w:sz w:val="32"/>
-          <w:szCs w:val="32"/>
-        </w:rPr>
-        <w:t xml:space="preserve">to write separate JS files for each html page. </w:t>
-      </w:r>
-      <w:r>
-        <w:rPr>
-          <w:rFonts w:ascii="Arial" w:hAnsi="Arial" w:cs="Arial"/>
-          <w:sz w:val="32"/>
-          <w:szCs w:val="32"/>
-        </w:rPr>
-        <w:t xml:space="preserve"> </w:t>
-      </w:r>
-      <w:r>
-        <w:rPr>
-          <w:rFonts w:ascii="Arial" w:hAnsi="Arial" w:cs="Arial"/>
-          <w:sz w:val="32"/>
-          <w:szCs w:val="32"/>
-        </w:rPr>
-        <w:t xml:space="preserve">I </w:t>
-      </w:r>
-      <w:r>
-        <w:rPr>
-          <w:rFonts w:ascii="Arial" w:hAnsi="Arial" w:cs="Arial"/>
-          <w:sz w:val="32"/>
-          <w:szCs w:val="32"/>
-        </w:rPr>
-        <w:t xml:space="preserve">then </w:t>
-      </w:r>
-      <w:r>
-        <w:rPr>
-          <w:rFonts w:ascii="Arial" w:hAnsi="Arial" w:cs="Arial"/>
-          <w:sz w:val="32"/>
-          <w:szCs w:val="32"/>
-        </w:rPr>
-        <w:t xml:space="preserve">made functional contact form wrote functions which checks length and created extra spans under each input to show error. </w:t>
-      </w:r>
-      <w:proofErr w:type="gramStart"/>
-      <w:r>
-        <w:rPr>
-          <w:rFonts w:ascii="Arial" w:hAnsi="Arial" w:cs="Arial"/>
-          <w:sz w:val="32"/>
-          <w:szCs w:val="32"/>
-        </w:rPr>
-        <w:t xml:space="preserve">Made another function which checks for </w:t>
-      </w:r>
-      <w:r>
-        <w:rPr>
-          <w:rFonts w:ascii="Arial" w:hAnsi="Arial" w:cs="Arial"/>
-          <w:sz w:val="32"/>
-          <w:szCs w:val="32"/>
-        </w:rPr>
-        <w:t>“</w:t>
-      </w:r>
-      <w:r>
-        <w:rPr>
-          <w:rFonts w:ascii="Arial" w:hAnsi="Arial" w:cs="Arial"/>
-          <w:sz w:val="32"/>
-          <w:szCs w:val="32"/>
-        </w:rPr>
-        <w:t>null</w:t>
-      </w:r>
-      <w:r>
-        <w:rPr>
-          <w:rFonts w:ascii="Arial" w:hAnsi="Arial" w:cs="Arial"/>
-          <w:sz w:val="32"/>
-          <w:szCs w:val="32"/>
-        </w:rPr>
-        <w:t>”</w:t>
-      </w:r>
-      <w:r>
-        <w:rPr>
-          <w:rFonts w:ascii="Arial" w:hAnsi="Arial" w:cs="Arial"/>
-          <w:sz w:val="32"/>
-          <w:szCs w:val="32"/>
-        </w:rPr>
-        <w:t xml:space="preserve"> value</w:t>
-      </w:r>
-      <w:r>
-        <w:rPr>
-          <w:rFonts w:ascii="Arial" w:hAnsi="Arial" w:cs="Arial"/>
-          <w:sz w:val="32"/>
-          <w:szCs w:val="32"/>
-        </w:rPr>
-        <w:t>s</w:t>
-      </w:r>
-      <w:r>
-        <w:rPr>
-          <w:rFonts w:ascii="Arial" w:hAnsi="Arial" w:cs="Arial"/>
-          <w:sz w:val="32"/>
-          <w:szCs w:val="32"/>
-        </w:rPr>
-        <w:t xml:space="preserve"> and gives user error message.</w:t>
-      </w:r>
-      <w:proofErr w:type="gramEnd"/>
-    </w:p>
-    <w:p>
-      <w:pPr>
-        <w:rPr>
-          <w:rFonts w:ascii="Arial" w:hAnsi="Arial" w:cs="Arial"/>
-          <w:sz w:val="32"/>
-          <w:szCs w:val="32"/>
-        </w:rPr>
-      </w:pPr>
-      <w:r>
-        <w:rPr>
-          <w:rFonts w:ascii="Arial" w:hAnsi="Arial" w:cs="Arial"/>
-          <w:sz w:val="32"/>
-          <w:szCs w:val="32"/>
-        </w:rPr>
-        <w:t>Later in production I made also post request for comments, where user will be able to comment and once refreshed page comment will show up on page.</w:t>
-      </w:r>
-    </w:p>
-    <w:p>
-      <w:pPr>
-        <w:rPr>
-          <w:rFonts w:ascii="Arial" w:hAnsi="Arial" w:cs="Arial"/>
-          <w:sz w:val="32"/>
-          <w:szCs w:val="32"/>
-        </w:rPr>
-      </w:pPr>
-    </w:p>
-    <w:p>
-      <w:pPr>
-        <w:rPr>
-          <w:rFonts w:ascii="Arial" w:hAnsi="Arial" w:cs="Arial"/>
-          <w:noProof/>
+        </w:rPr>
+      </w:pPr>
+      <w:r>
+        <w:rPr>
+          <w:rFonts w:ascii="Arial" w:hAnsi="Arial" w:cs="Arial"/>
+          <w:b/>
+          <w:color w:val="auto"/>
           <w:sz w:val="36"/>
           <w:szCs w:val="36"/>
+        </w:rPr>
+        <w:t>What was difficult/didn’t go well on the project</w:t>
+      </w:r>
+    </w:p>
+    <w:p/>
+    <w:p>
+      <w:pPr>
+        <w:rPr>
+          <w:rFonts w:ascii="Arial" w:hAnsi="Arial" w:cs="Arial"/>
+          <w:noProof/>
+          <w:sz w:val="32"/>
+          <w:szCs w:val="32"/>
           <w:u w:val="single"/>
+        </w:rPr>
+      </w:pPr>
+      <w:r>
+        <w:rPr>
+          <w:rFonts w:ascii="Arial" w:hAnsi="Arial" w:cs="Arial"/>
+          <w:noProof/>
+          <w:sz w:val="32"/>
+          <w:szCs w:val="32"/>
+          <w:u w:val="single"/>
+        </w:rPr>
+        <w:t>Post data from Contact form:</w:t>
+      </w:r>
+    </w:p>
+    <w:p>
+      <w:pPr>
+        <w:rPr>
+          <w:rFonts w:ascii="Arial" w:hAnsi="Arial" w:cs="Arial"/>
+          <w:noProof/>
+          <w:sz w:val="32"/>
+          <w:szCs w:val="32"/>
+        </w:rPr>
+      </w:pPr>
+      <w:r>
+        <w:rPr>
+          <w:rFonts w:ascii="Arial" w:hAnsi="Arial" w:cs="Arial"/>
+          <w:noProof/>
+          <w:sz w:val="32"/>
+          <w:szCs w:val="32"/>
+        </w:rPr>
+        <w:t xml:space="preserve">As mentioned in level process 2 where we can save user data with post requests. I made post request with async function after learning bit about it from LinkedIn. I used Contact form 7 and tried use rest api of Contact form 7. But It continuesly gave me error from contact form 7 rest api, user however gets message that data is posted but I didn’t successfully managed to save data with rest api. After lots of online research found out that there might be problem with rest api.  </w:t>
+      </w:r>
+    </w:p>
+    <w:p>
+      <w:pPr>
+        <w:rPr>
+          <w:rFonts w:ascii="Arial" w:hAnsi="Arial" w:cs="Arial"/>
+          <w:noProof/>
+          <w:sz w:val="32"/>
+          <w:szCs w:val="32"/>
+        </w:rPr>
+      </w:pPr>
+      <w:r>
+        <w:rPr>
+          <w:rFonts w:ascii="Arial" w:hAnsi="Arial" w:cs="Arial"/>
+          <w:noProof/>
+          <w:sz w:val="32"/>
+          <w:szCs w:val="32"/>
+        </w:rPr>
+        <w:t xml:space="preserve">Same goes for subscribe section. </w:t>
+      </w:r>
+    </w:p>
+    <w:p>
+      <w:pPr>
+        <w:rPr>
+          <w:rFonts w:ascii="Arial" w:hAnsi="Arial" w:cs="Arial"/>
+          <w:noProof/>
+          <w:sz w:val="32"/>
+          <w:szCs w:val="32"/>
         </w:rPr>
       </w:pPr>
     </w:p>
@@ -1740,6 +1831,8 @@
           <w:rFonts w:ascii="Arial" w:hAnsi="Arial" w:cs="Arial"/>
           <w:b/>
           <w:color w:val="auto"/>
+          <w:sz w:val="36"/>
+          <w:szCs w:val="36"/>
         </w:rPr>
       </w:pPr>
       <w:r>
@@ -1747,49 +1840,261 @@
           <w:rFonts w:ascii="Arial" w:hAnsi="Arial" w:cs="Arial"/>
           <w:b/>
           <w:color w:val="auto"/>
-        </w:rPr>
-        <w:t>What was difficult/didn’t go well on the project</w:t>
-      </w:r>
-    </w:p>
-    <w:p>
-      <w:pPr>
-        <w:rPr>
-          <w:rFonts w:ascii="Arial" w:hAnsi="Arial" w:cs="Arial"/>
-          <w:noProof/>
           <w:sz w:val="36"/>
           <w:szCs w:val="36"/>
-          <w:u w:val="single"/>
-        </w:rPr>
-      </w:pPr>
-      <w:r>
-        <w:rPr>
-          <w:rFonts w:ascii="Arial" w:hAnsi="Arial" w:cs="Arial"/>
-          <w:noProof/>
+        </w:rPr>
+        <w:t>What would you do differently next time</w:t>
+      </w:r>
+    </w:p>
+    <w:p>
+      <w:pPr>
+        <w:rPr>
+          <w:rFonts w:ascii="Arial" w:hAnsi="Arial" w:cs="Arial"/>
+          <w:noProof/>
+          <w:sz w:val="28"/>
+          <w:szCs w:val="28"/>
+        </w:rPr>
+      </w:pPr>
+    </w:p>
+    <w:p>
+      <w:pPr>
+        <w:rPr>
+          <w:rFonts w:ascii="Arial" w:hAnsi="Arial" w:cs="Arial"/>
+          <w:noProof/>
+          <w:sz w:val="32"/>
+          <w:szCs w:val="32"/>
+        </w:rPr>
+      </w:pPr>
+      <w:r>
+        <w:rPr>
+          <w:rFonts w:ascii="Arial" w:hAnsi="Arial" w:cs="Arial"/>
+          <w:noProof/>
+          <w:sz w:val="32"/>
+          <w:szCs w:val="32"/>
+        </w:rPr>
+        <w:t>One thing which I will definately need</w:t>
+      </w:r>
+      <w:r>
+        <w:rPr>
+          <w:rFonts w:ascii="Arial" w:hAnsi="Arial" w:cs="Arial"/>
+          <w:noProof/>
+          <w:sz w:val="32"/>
+          <w:szCs w:val="32"/>
+        </w:rPr>
+        <w:t xml:space="preserve"> to</w:t>
+      </w:r>
+      <w:r>
+        <w:rPr>
+          <w:rFonts w:ascii="Arial" w:hAnsi="Arial" w:cs="Arial"/>
+          <w:noProof/>
+          <w:sz w:val="32"/>
+          <w:szCs w:val="32"/>
+        </w:rPr>
+        <w:t xml:space="preserve"> improve is to give more time in designing phase. Because lots of expects in site was not planned at beginning in designing phase. </w:t>
+      </w:r>
+    </w:p>
+    <w:p>
+      <w:pPr>
+        <w:rPr>
+          <w:rFonts w:ascii="Arial" w:hAnsi="Arial" w:cs="Arial"/>
+          <w:noProof/>
+          <w:sz w:val="32"/>
+          <w:szCs w:val="32"/>
+        </w:rPr>
+      </w:pPr>
+      <w:r>
+        <w:rPr>
+          <w:rFonts w:ascii="Arial" w:hAnsi="Arial" w:cs="Arial"/>
+          <w:noProof/>
+          <w:sz w:val="32"/>
+          <w:szCs w:val="32"/>
+        </w:rPr>
+        <w:t>After my contextual inquiries and user research, I did have to make lots of chages during production phase like,</w:t>
+      </w:r>
+    </w:p>
+    <w:p>
+      <w:pPr>
+        <w:pStyle w:val="ListParagraph"/>
+        <w:numPr>
+          <w:ilvl w:val="0"/>
+          <w:numId w:val="9"/>
+        </w:numPr>
+        <w:rPr>
+          <w:rFonts w:ascii="Arial" w:hAnsi="Arial" w:cs="Arial"/>
+          <w:noProof/>
+          <w:sz w:val="32"/>
+          <w:szCs w:val="32"/>
+        </w:rPr>
+      </w:pPr>
+      <w:r>
+        <w:rPr>
+          <w:rFonts w:ascii="Arial" w:hAnsi="Arial" w:cs="Arial"/>
+          <w:noProof/>
+          <w:sz w:val="32"/>
+          <w:szCs w:val="32"/>
+        </w:rPr>
+        <w:t xml:space="preserve">Adding extra </w:t>
+      </w:r>
+      <w:r>
+        <w:rPr>
+          <w:rFonts w:ascii="Arial" w:hAnsi="Arial" w:cs="Arial"/>
+          <w:noProof/>
+          <w:sz w:val="32"/>
+          <w:szCs w:val="32"/>
+        </w:rPr>
+        <w:t>functionality where user can choose from categories</w:t>
+      </w:r>
+    </w:p>
+    <w:p>
+      <w:pPr>
+        <w:pStyle w:val="ListParagraph"/>
+        <w:numPr>
+          <w:ilvl w:val="0"/>
+          <w:numId w:val="9"/>
+        </w:numPr>
+        <w:rPr>
+          <w:rFonts w:ascii="Arial" w:hAnsi="Arial" w:cs="Arial"/>
+          <w:noProof/>
+          <w:sz w:val="32"/>
+          <w:szCs w:val="32"/>
+        </w:rPr>
+      </w:pPr>
+      <w:r>
+        <w:rPr>
+          <w:rFonts w:ascii="Arial" w:hAnsi="Arial" w:cs="Arial"/>
+          <w:noProof/>
+          <w:sz w:val="32"/>
+          <w:szCs w:val="32"/>
+        </w:rPr>
+        <w:t>Heading fonts changed to sans.</w:t>
+      </w:r>
+    </w:p>
+    <w:p>
+      <w:pPr>
+        <w:pStyle w:val="ListParagraph"/>
+        <w:numPr>
+          <w:ilvl w:val="0"/>
+          <w:numId w:val="9"/>
+        </w:numPr>
+        <w:rPr>
+          <w:rFonts w:ascii="Arial" w:hAnsi="Arial" w:cs="Arial"/>
+          <w:noProof/>
+          <w:sz w:val="32"/>
+          <w:szCs w:val="32"/>
+        </w:rPr>
+      </w:pPr>
+      <w:r>
+        <w:rPr>
+          <w:rFonts w:ascii="Arial" w:hAnsi="Arial" w:cs="Arial"/>
+          <w:noProof/>
+          <w:sz w:val="32"/>
+          <w:szCs w:val="32"/>
+        </w:rPr>
+        <w:lastRenderedPageBreak/>
+        <w:t>Didn’t have plan where I would show my aside section for mobile screens</w:t>
+      </w:r>
+    </w:p>
+    <w:p>
+      <w:pPr>
+        <w:pStyle w:val="ListParagraph"/>
+        <w:numPr>
+          <w:ilvl w:val="0"/>
+          <w:numId w:val="9"/>
+        </w:numPr>
+        <w:rPr>
+          <w:rFonts w:ascii="Arial" w:hAnsi="Arial" w:cs="Arial"/>
+          <w:noProof/>
+          <w:sz w:val="32"/>
+          <w:szCs w:val="32"/>
+        </w:rPr>
+      </w:pPr>
+      <w:r>
+        <w:rPr>
+          <w:rFonts w:ascii="Arial" w:hAnsi="Arial" w:cs="Arial"/>
+          <w:noProof/>
+          <w:sz w:val="32"/>
+          <w:szCs w:val="32"/>
+        </w:rPr>
+        <w:t>How will look my navigation for mobile section.</w:t>
+      </w:r>
+    </w:p>
+    <w:p>
+      <w:pPr>
+        <w:ind w:left="360"/>
+        <w:rPr>
+          <w:rFonts w:ascii="Arial" w:hAnsi="Arial" w:cs="Arial"/>
+          <w:noProof/>
+          <w:sz w:val="32"/>
+          <w:szCs w:val="32"/>
+        </w:rPr>
+      </w:pPr>
+      <w:r>
+        <w:rPr>
+          <w:rFonts w:ascii="Arial" w:hAnsi="Arial" w:cs="Arial"/>
+          <w:noProof/>
+          <w:sz w:val="32"/>
+          <w:szCs w:val="32"/>
+        </w:rPr>
+        <w:t>Many of this aspects in production phase are time consuming and takes lots of changes in code file in general.</w:t>
+      </w:r>
+    </w:p>
+    <w:p>
+      <w:pPr>
+        <w:rPr>
+          <w:rFonts w:ascii="Arial" w:hAnsi="Arial" w:cs="Arial"/>
+          <w:noProof/>
+        </w:rPr>
+      </w:pPr>
+    </w:p>
+    <w:p>
+      <w:pPr>
+        <w:pStyle w:val="Heading2"/>
+        <w:rPr>
+          <w:rFonts w:ascii="Arial" w:hAnsi="Arial" w:cs="Arial"/>
+          <w:sz w:val="40"/>
+          <w:szCs w:val="40"/>
+        </w:rPr>
+      </w:pPr>
+      <w:r>
+        <w:rPr>
+          <w:rFonts w:ascii="Arial" w:hAnsi="Arial" w:cs="Arial"/>
+          <w:sz w:val="40"/>
+          <w:szCs w:val="40"/>
+        </w:rPr>
+        <w:t>WCAG guidelines, content management and SEO</w:t>
+      </w:r>
+    </w:p>
+    <w:p>
+      <w:pPr>
+        <w:pStyle w:val="Heading3"/>
+        <w:rPr>
+          <w:rFonts w:ascii="Arial" w:hAnsi="Arial" w:cs="Arial"/>
+          <w:b/>
+          <w:color w:val="auto"/>
           <w:sz w:val="36"/>
           <w:szCs w:val="36"/>
-          <w:u w:val="single"/>
-        </w:rPr>
-        <w:t>Post data from Contact form:</w:t>
-      </w:r>
-    </w:p>
-    <w:p>
-      <w:pPr>
-        <w:rPr>
-          <w:rFonts w:ascii="Arial" w:hAnsi="Arial" w:cs="Arial"/>
-          <w:noProof/>
+        </w:rPr>
+      </w:pPr>
+      <w:r>
+        <w:rPr>
+          <w:rFonts w:ascii="Arial" w:hAnsi="Arial" w:cs="Arial"/>
+          <w:b/>
+          <w:color w:val="auto"/>
           <w:sz w:val="36"/>
           <w:szCs w:val="36"/>
         </w:rPr>
-      </w:pPr>
-      <w:r>
+        <w:t>What went well on the project</w:t>
+      </w:r>
+    </w:p>
+    <w:p>
+      <w:pPr>
         <w:rPr>
           <w:rFonts w:ascii="Arial" w:hAnsi="Arial" w:cs="Arial"/>
           <w:noProof/>
           <w:sz w:val="36"/>
           <w:szCs w:val="36"/>
         </w:rPr>
-        <w:t xml:space="preserve">As mentioned in level process 2 where we can save user data with post requests. I made post request with async function after learning bit about it from LinkedIn. I used Contact form 7 and tried use rest api of Contact form 7. But It continuesly gave me error from contact form 7 rest api, user however gets message that data is posted but I didn’t successfully managed to save data with rest api. After lots of online research found out that there might be problem with rest api.  </w:t>
-      </w:r>
+      </w:pPr>
     </w:p>
     <w:p>
       <w:pPr>
@@ -1798,6 +2103,8 @@
           <w:rFonts w:ascii="Arial" w:hAnsi="Arial" w:cs="Arial"/>
           <w:b/>
           <w:color w:val="auto"/>
+          <w:sz w:val="36"/>
+          <w:szCs w:val="36"/>
         </w:rPr>
       </w:pPr>
       <w:r>
@@ -1805,39 +2112,21 @@
           <w:rFonts w:ascii="Arial" w:hAnsi="Arial" w:cs="Arial"/>
           <w:b/>
           <w:color w:val="auto"/>
-        </w:rPr>
-        <w:t>What would you do differently next time</w:t>
-      </w:r>
-    </w:p>
-    <w:p>
-      <w:pPr>
-        <w:rPr>
-          <w:rFonts w:ascii="Arial" w:hAnsi="Arial" w:cs="Arial"/>
-          <w:noProof/>
-        </w:rPr>
-      </w:pPr>
-    </w:p>
-    <w:p>
-      <w:pPr>
-        <w:rPr>
-          <w:rFonts w:ascii="Arial" w:hAnsi="Arial" w:cs="Arial"/>
-          <w:noProof/>
-        </w:rPr>
-      </w:pPr>
-    </w:p>
-    <w:p>
-      <w:pPr>
-        <w:pStyle w:val="Heading2"/>
-        <w:rPr>
-          <w:rFonts w:ascii="Arial" w:hAnsi="Arial" w:cs="Arial"/>
-        </w:rPr>
-      </w:pPr>
-      <w:r>
-        <w:rPr>
-          <w:rFonts w:ascii="Arial" w:hAnsi="Arial" w:cs="Arial"/>
-        </w:rPr>
-        <w:t>WCAG guidelines, content management and SEO</w:t>
-      </w:r>
+          <w:sz w:val="36"/>
+          <w:szCs w:val="36"/>
+        </w:rPr>
+        <w:t>What was difficult/didn’t go well on the project</w:t>
+      </w:r>
+    </w:p>
+    <w:p>
+      <w:pPr>
+        <w:rPr>
+          <w:rFonts w:ascii="Arial" w:hAnsi="Arial" w:cs="Arial"/>
+          <w:noProof/>
+          <w:sz w:val="36"/>
+          <w:szCs w:val="36"/>
+        </w:rPr>
+      </w:pPr>
     </w:p>
     <w:p>
       <w:pPr>
@@ -1846,6 +2135,8 @@
           <w:rFonts w:ascii="Arial" w:hAnsi="Arial" w:cs="Arial"/>
           <w:b/>
           <w:color w:val="auto"/>
+          <w:sz w:val="36"/>
+          <w:szCs w:val="36"/>
         </w:rPr>
       </w:pPr>
       <w:r>
@@ -1853,62 +2144,8 @@
           <w:rFonts w:ascii="Arial" w:hAnsi="Arial" w:cs="Arial"/>
           <w:b/>
           <w:color w:val="auto"/>
-        </w:rPr>
-        <w:t>What went well on the project</w:t>
-      </w:r>
-    </w:p>
-    <w:p>
-      <w:pPr>
-        <w:rPr>
-          <w:rFonts w:ascii="Arial" w:hAnsi="Arial" w:cs="Arial"/>
-          <w:noProof/>
           <w:sz w:val="36"/>
           <w:szCs w:val="36"/>
-        </w:rPr>
-      </w:pPr>
-    </w:p>
-    <w:p>
-      <w:pPr>
-        <w:pStyle w:val="Heading3"/>
-        <w:rPr>
-          <w:rFonts w:ascii="Arial" w:hAnsi="Arial" w:cs="Arial"/>
-          <w:b/>
-          <w:color w:val="auto"/>
-        </w:rPr>
-      </w:pPr>
-      <w:r>
-        <w:rPr>
-          <w:rFonts w:ascii="Arial" w:hAnsi="Arial" w:cs="Arial"/>
-          <w:b/>
-          <w:color w:val="auto"/>
-        </w:rPr>
-        <w:t>What was difficult/didn’t go well on the project</w:t>
-      </w:r>
-    </w:p>
-    <w:p>
-      <w:pPr>
-        <w:rPr>
-          <w:rFonts w:ascii="Arial" w:hAnsi="Arial" w:cs="Arial"/>
-          <w:noProof/>
-          <w:sz w:val="36"/>
-          <w:szCs w:val="36"/>
-        </w:rPr>
-      </w:pPr>
-    </w:p>
-    <w:p>
-      <w:pPr>
-        <w:pStyle w:val="Heading3"/>
-        <w:rPr>
-          <w:rFonts w:ascii="Arial" w:hAnsi="Arial" w:cs="Arial"/>
-          <w:b/>
-          <w:color w:val="auto"/>
-        </w:rPr>
-      </w:pPr>
-      <w:r>
-        <w:rPr>
-          <w:rFonts w:ascii="Arial" w:hAnsi="Arial" w:cs="Arial"/>
-          <w:b/>
-          <w:color w:val="auto"/>
         </w:rPr>
         <w:t>What would you do differently next time</w:t>
       </w:r>
@@ -2289,6 +2526,7 @@
         <w:rPr>
           <w:rFonts w:ascii="Arial" w:hAnsi="Arial" w:cs="Arial"/>
         </w:rPr>
+        <w:lastRenderedPageBreak/>
         <w:t xml:space="preserve">Color-pallet: </w:t>
       </w:r>
       <w:hyperlink r:id="rId16" w:history="1">
@@ -2740,7 +2978,6 @@
         <w:rPr>
           <w:rFonts w:ascii="Arial" w:hAnsi="Arial" w:cs="Arial"/>
         </w:rPr>
-        <w:lastRenderedPageBreak/>
         <w:t xml:space="preserve">Blog gym/training: </w:t>
       </w:r>
       <w:hyperlink r:id="rId30" w:anchor="page=1&amp;query=gym&amp;position=0&amp;from_view=search" w:history="1">
@@ -3905,6 +4142,119 @@
       </w:rPr>
     </w:lvl>
   </w:abstractNum>
+  <w:abstractNum w:abstractNumId="8">
+    <w:nsid w:val="7F203390"/>
+    <w:multiLevelType w:val="hybridMultilevel"/>
+    <w:tmpl w:val="B3A420D4"/>
+    <w:lvl w:ilvl="0" w:tplc="04090001">
+      <w:start w:val="1"/>
+      <w:numFmt w:val="bullet"/>
+      <w:lvlText w:val=""/>
+      <w:lvlJc w:val="left"/>
+      <w:pPr>
+        <w:ind w:left="720" w:hanging="360"/>
+      </w:pPr>
+      <w:rPr>
+        <w:rFonts w:ascii="Symbol" w:hAnsi="Symbol" w:hint="default"/>
+      </w:rPr>
+    </w:lvl>
+    <w:lvl w:ilvl="1" w:tplc="04090003" w:tentative="1">
+      <w:start w:val="1"/>
+      <w:numFmt w:val="bullet"/>
+      <w:lvlText w:val="o"/>
+      <w:lvlJc w:val="left"/>
+      <w:pPr>
+        <w:ind w:left="1440" w:hanging="360"/>
+      </w:pPr>
+      <w:rPr>
+        <w:rFonts w:ascii="Courier New" w:hAnsi="Courier New" w:cs="Courier New" w:hint="default"/>
+      </w:rPr>
+    </w:lvl>
+    <w:lvl w:ilvl="2" w:tplc="04090005" w:tentative="1">
+      <w:start w:val="1"/>
+      <w:numFmt w:val="bullet"/>
+      <w:lvlText w:val=""/>
+      <w:lvlJc w:val="left"/>
+      <w:pPr>
+        <w:ind w:left="2160" w:hanging="360"/>
+      </w:pPr>
+      <w:rPr>
+        <w:rFonts w:ascii="Wingdings" w:hAnsi="Wingdings" w:hint="default"/>
+      </w:rPr>
+    </w:lvl>
+    <w:lvl w:ilvl="3" w:tplc="04090001" w:tentative="1">
+      <w:start w:val="1"/>
+      <w:numFmt w:val="bullet"/>
+      <w:lvlText w:val=""/>
+      <w:lvlJc w:val="left"/>
+      <w:pPr>
+        <w:ind w:left="2880" w:hanging="360"/>
+      </w:pPr>
+      <w:rPr>
+        <w:rFonts w:ascii="Symbol" w:hAnsi="Symbol" w:hint="default"/>
+      </w:rPr>
+    </w:lvl>
+    <w:lvl w:ilvl="4" w:tplc="04090003" w:tentative="1">
+      <w:start w:val="1"/>
+      <w:numFmt w:val="bullet"/>
+      <w:lvlText w:val="o"/>
+      <w:lvlJc w:val="left"/>
+      <w:pPr>
+        <w:ind w:left="3600" w:hanging="360"/>
+      </w:pPr>
+      <w:rPr>
+        <w:rFonts w:ascii="Courier New" w:hAnsi="Courier New" w:cs="Courier New" w:hint="default"/>
+      </w:rPr>
+    </w:lvl>
+    <w:lvl w:ilvl="5" w:tplc="04090005" w:tentative="1">
+      <w:start w:val="1"/>
+      <w:numFmt w:val="bullet"/>
+      <w:lvlText w:val=""/>
+      <w:lvlJc w:val="left"/>
+      <w:pPr>
+        <w:ind w:left="4320" w:hanging="360"/>
+      </w:pPr>
+      <w:rPr>
+        <w:rFonts w:ascii="Wingdings" w:hAnsi="Wingdings" w:hint="default"/>
+      </w:rPr>
+    </w:lvl>
+    <w:lvl w:ilvl="6" w:tplc="04090001" w:tentative="1">
+      <w:start w:val="1"/>
+      <w:numFmt w:val="bullet"/>
+      <w:lvlText w:val=""/>
+      <w:lvlJc w:val="left"/>
+      <w:pPr>
+        <w:ind w:left="5040" w:hanging="360"/>
+      </w:pPr>
+      <w:rPr>
+        <w:rFonts w:ascii="Symbol" w:hAnsi="Symbol" w:hint="default"/>
+      </w:rPr>
+    </w:lvl>
+    <w:lvl w:ilvl="7" w:tplc="04090003" w:tentative="1">
+      <w:start w:val="1"/>
+      <w:numFmt w:val="bullet"/>
+      <w:lvlText w:val="o"/>
+      <w:lvlJc w:val="left"/>
+      <w:pPr>
+        <w:ind w:left="5760" w:hanging="360"/>
+      </w:pPr>
+      <w:rPr>
+        <w:rFonts w:ascii="Courier New" w:hAnsi="Courier New" w:cs="Courier New" w:hint="default"/>
+      </w:rPr>
+    </w:lvl>
+    <w:lvl w:ilvl="8" w:tplc="04090005" w:tentative="1">
+      <w:start w:val="1"/>
+      <w:numFmt w:val="bullet"/>
+      <w:lvlText w:val=""/>
+      <w:lvlJc w:val="left"/>
+      <w:pPr>
+        <w:ind w:left="6480" w:hanging="360"/>
+      </w:pPr>
+      <w:rPr>
+        <w:rFonts w:ascii="Wingdings" w:hAnsi="Wingdings" w:hint="default"/>
+      </w:rPr>
+    </w:lvl>
+  </w:abstractNum>
   <w:num w:numId="1">
     <w:abstractNumId w:val="0"/>
   </w:num>
@@ -3928,6 +4278,9 @@
   </w:num>
   <w:num w:numId="8">
     <w:abstractNumId w:val="4"/>
+  </w:num>
+  <w:num w:numId="9">
+    <w:abstractNumId w:val="8"/>
   </w:num>
 </w:numbering>
 </file>
@@ -4679,7 +5032,7 @@
 </file>
 
 <file path=customXml/itemProps1.xml><?xml version="1.0" encoding="utf-8"?>
-<ds:datastoreItem xmlns:ds="http://schemas.openxmlformats.org/officeDocument/2006/customXml" ds:itemID="{2125F028-7CFB-4963-9F56-F322B47CA65C}">
+<ds:datastoreItem xmlns:ds="http://schemas.openxmlformats.org/officeDocument/2006/customXml" ds:itemID="{CE4891C5-ECD6-4C6E-9DC7-C1AD79EA7046}">
   <ds:schemaRefs>
     <ds:schemaRef ds:uri="http://schemas.openxmlformats.org/officeDocument/2006/bibliography"/>
   </ds:schemaRefs>

</xml_diff>